<commit_message>
Bug 3 - Broad base test
</commit_message>
<xml_diff>
--- a/docs/BUG03 Debugging Log.docx
+++ b/docs/BUG03 Debugging Log.docx
@@ -181,6 +181,19 @@
     </w:p>
     <w:p>
       <w:pPr>
+        <w:rPr>
+          <w:lang w:val="en-US"/>
+        </w:rPr>
+      </w:pPr>
+      <w:r>
+        <w:rPr>
+          <w:lang w:val="en-US"/>
+        </w:rPr>
+        <w:t>None required to begin.</w:t>
+      </w:r>
+    </w:p>
+    <w:p>
+      <w:pPr>
         <w:pStyle w:val="Heading1"/>
         <w:rPr>
           <w:lang w:val="en-US"/>
@@ -195,6 +208,67 @@
     </w:p>
     <w:p>
       <w:pPr>
+        <w:rPr>
+          <w:lang w:val="en-US"/>
+        </w:rPr>
+      </w:pPr>
+      <w:r>
+        <w:rPr>
+          <w:noProof/>
+          <w:lang w:eastAsia="en-AU"/>
+        </w:rPr>
+        <w:drawing>
+          <wp:inline distT="0" distB="0" distL="0" distR="0" wp14:anchorId="761FD97E" wp14:editId="0DFB8861">
+            <wp:extent cx="5731510" cy="2086610"/>
+            <wp:effectExtent l="0" t="0" r="2540" b="8890"/>
+            <wp:docPr id="1" name="Picture 1"/>
+            <wp:cNvGraphicFramePr>
+              <a:graphicFrameLocks xmlns:a="http://schemas.openxmlformats.org/drawingml/2006/main" noChangeAspect="1"/>
+            </wp:cNvGraphicFramePr>
+            <a:graphic xmlns:a="http://schemas.openxmlformats.org/drawingml/2006/main">
+              <a:graphicData uri="http://schemas.openxmlformats.org/drawingml/2006/picture">
+                <pic:pic xmlns:pic="http://schemas.openxmlformats.org/drawingml/2006/picture">
+                  <pic:nvPicPr>
+                    <pic:cNvPr id="1" name=""/>
+                    <pic:cNvPicPr/>
+                  </pic:nvPicPr>
+                  <pic:blipFill>
+                    <a:blip r:embed="rId5"/>
+                    <a:stretch>
+                      <a:fillRect/>
+                    </a:stretch>
+                  </pic:blipFill>
+                  <pic:spPr>
+                    <a:xfrm>
+                      <a:off x="0" y="0"/>
+                      <a:ext cx="5731510" cy="2086610"/>
+                    </a:xfrm>
+                    <a:prstGeom prst="rect">
+                      <a:avLst/>
+                    </a:prstGeom>
+                  </pic:spPr>
+                </pic:pic>
+              </a:graphicData>
+            </a:graphic>
+          </wp:inline>
+        </w:drawing>
+      </w:r>
+    </w:p>
+    <w:p>
+      <w:pPr>
+        <w:rPr>
+          <w:lang w:val="en-US"/>
+        </w:rPr>
+      </w:pPr>
+      <w:r>
+        <w:rPr>
+          <w:lang w:val="en-US"/>
+        </w:rPr>
+        <w:t>Unit test created – runs through 100 games and keeps track of the ratio, checks if it is within a range.</w:t>
+      </w:r>
+    </w:p>
+    <w:p>
+      <w:pPr>
         <w:pStyle w:val="Heading1"/>
         <w:rPr>
           <w:lang w:val="en-US"/>
@@ -233,100 +307,101 @@
           <w:lang w:val="en-US"/>
         </w:rPr>
         <w:t>Run look at where the Unit Tests fail and trace that line of code and check object states at those times</w:t>
-      </w:r>
-    </w:p>
-    <w:p>
-      <w:pPr>
-        <w:pStyle w:val="Heading2"/>
-        <w:rPr>
-          <w:lang w:val="en-US"/>
-        </w:rPr>
-      </w:pPr>
-      <w:r>
-        <w:rPr>
-          <w:lang w:val="en-US"/>
-        </w:rPr>
-        <w:t xml:space="preserve">Manually step through the code, the </w:t>
-      </w:r>
-      <w:proofErr w:type="spellStart"/>
-      <w:r>
-        <w:rPr>
-          <w:lang w:val="en-US"/>
-        </w:rPr>
-        <w:t>stacktrace</w:t>
-      </w:r>
-      <w:proofErr w:type="spellEnd"/>
-      <w:r>
-        <w:rPr>
-          <w:lang w:val="en-US"/>
-        </w:rPr>
-        <w:t>, and the object windows to see what is being set and where the bug is occurring</w:t>
-      </w:r>
-    </w:p>
-    <w:p>
-      <w:pPr>
-        <w:rPr>
-          <w:lang w:val="en-US"/>
-        </w:rPr>
-      </w:pPr>
-    </w:p>
-    <w:p>
-      <w:pPr>
-        <w:pStyle w:val="Heading1"/>
-        <w:rPr>
-          <w:lang w:val="en-US"/>
-        </w:rPr>
-      </w:pPr>
-      <w:r>
-        <w:rPr>
-          <w:lang w:val="en-US"/>
-        </w:rPr>
-        <w:t>Fix the Bug</w:t>
-      </w:r>
-    </w:p>
-    <w:p>
-      <w:pPr>
-        <w:pStyle w:val="Heading1"/>
-        <w:rPr>
-          <w:lang w:val="en-US"/>
-        </w:rPr>
-      </w:pPr>
-      <w:r>
-        <w:rPr>
-          <w:lang w:val="en-US"/>
-        </w:rPr>
-        <w:t>Test for Side-Effects</w:t>
-      </w:r>
-    </w:p>
-    <w:p>
-      <w:pPr>
-        <w:pStyle w:val="Heading1"/>
-        <w:rPr>
-          <w:lang w:val="en-US"/>
-        </w:rPr>
-      </w:pPr>
-      <w:r>
-        <w:rPr>
-          <w:lang w:val="en-US"/>
-        </w:rPr>
-        <w:t>Additional Discoveries</w:t>
-      </w:r>
-    </w:p>
-    <w:p>
-      <w:pPr>
-        <w:pStyle w:val="Heading1"/>
-        <w:rPr>
-          <w:lang w:val="en-US"/>
-        </w:rPr>
-      </w:pPr>
-      <w:r>
-        <w:rPr>
-          <w:lang w:val="en-US"/>
-        </w:rPr>
-        <w:t>UAT Run</w:t>
       </w:r>
       <w:bookmarkStart w:id="0" w:name="_GoBack"/>
       <w:bookmarkEnd w:id="0"/>
+    </w:p>
+    <w:p>
+      <w:pPr>
+        <w:pStyle w:val="Heading2"/>
+        <w:rPr>
+          <w:lang w:val="en-US"/>
+        </w:rPr>
+      </w:pPr>
+      <w:r>
+        <w:rPr>
+          <w:lang w:val="en-US"/>
+        </w:rPr>
+        <w:t xml:space="preserve">Manually step through the code, the </w:t>
+      </w:r>
+      <w:proofErr w:type="spellStart"/>
+      <w:r>
+        <w:rPr>
+          <w:lang w:val="en-US"/>
+        </w:rPr>
+        <w:t>stacktrace</w:t>
+      </w:r>
+      <w:proofErr w:type="spellEnd"/>
+      <w:r>
+        <w:rPr>
+          <w:lang w:val="en-US"/>
+        </w:rPr>
+        <w:t>, and the object windows to see what is being set and where the bug is occurring</w:t>
+      </w:r>
+    </w:p>
+    <w:p>
+      <w:pPr>
+        <w:rPr>
+          <w:lang w:val="en-US"/>
+        </w:rPr>
+      </w:pPr>
+    </w:p>
+    <w:p>
+      <w:pPr>
+        <w:pStyle w:val="Heading1"/>
+        <w:rPr>
+          <w:lang w:val="en-US"/>
+        </w:rPr>
+      </w:pPr>
+      <w:r>
+        <w:rPr>
+          <w:lang w:val="en-US"/>
+        </w:rPr>
+        <w:lastRenderedPageBreak/>
+        <w:t>Fix the Bug</w:t>
+      </w:r>
+    </w:p>
+    <w:p>
+      <w:pPr>
+        <w:pStyle w:val="Heading1"/>
+        <w:rPr>
+          <w:lang w:val="en-US"/>
+        </w:rPr>
+      </w:pPr>
+      <w:r>
+        <w:rPr>
+          <w:lang w:val="en-US"/>
+        </w:rPr>
+        <w:t>Test for Side-Effects</w:t>
+      </w:r>
+    </w:p>
+    <w:p>
+      <w:pPr>
+        <w:pStyle w:val="Heading1"/>
+        <w:rPr>
+          <w:lang w:val="en-US"/>
+        </w:rPr>
+      </w:pPr>
+      <w:r>
+        <w:rPr>
+          <w:lang w:val="en-US"/>
+        </w:rPr>
+        <w:t>Additional Discoveries</w:t>
+      </w:r>
+    </w:p>
+    <w:p>
+      <w:pPr>
+        <w:pStyle w:val="Heading1"/>
+        <w:rPr>
+          <w:lang w:val="en-US"/>
+        </w:rPr>
+      </w:pPr>
+      <w:r>
+        <w:rPr>
+          <w:lang w:val="en-US"/>
+        </w:rPr>
+        <w:t>UAT Run</w:t>
+      </w:r>
     </w:p>
     <w:sectPr>
       <w:pgSz w:w="11906" w:h="16838"/>

</xml_diff>

<commit_message>
Side-effect testing Bug 3
</commit_message>
<xml_diff>
--- a/docs/BUG03 Debugging Log.docx
+++ b/docs/BUG03 Debugging Log.docx
@@ -68,35 +68,7 @@
           <w:color w:val="000000"/>
         </w:rPr>
         <w:br/>
-        <w:t xml:space="preserve">Crown and Anchor games have an approximate 8% bias to the house. So the </w:t>
-      </w:r>
-      <w:proofErr w:type="gramStart"/>
-      <w:r>
-        <w:rPr>
-          <w:color w:val="000000"/>
-        </w:rPr>
-        <w:t>win :</w:t>
-      </w:r>
-      <w:proofErr w:type="gramEnd"/>
-      <w:r>
-        <w:rPr>
-          <w:color w:val="000000"/>
-        </w:rPr>
-        <w:t xml:space="preserve"> (</w:t>
-      </w:r>
-      <w:proofErr w:type="spellStart"/>
-      <w:r>
-        <w:rPr>
-          <w:color w:val="000000"/>
-        </w:rPr>
-        <w:t>win+lose</w:t>
-      </w:r>
-      <w:proofErr w:type="spellEnd"/>
-      <w:r>
-        <w:rPr>
-          <w:color w:val="000000"/>
-        </w:rPr>
-        <w:t>) ratio</w:t>
+        <w:t>Crown and Anchor games have an approximate 8% bias to the house. So the win : (win+lose) ratio</w:t>
       </w:r>
       <w:r>
         <w:rPr>
@@ -189,7 +161,7 @@
         <w:rPr>
           <w:lang w:val="en-US"/>
         </w:rPr>
-        <w:t>None required to begin.</w:t>
+        <w:t>A slight change to the ReadLine in the Program.cs so it isn’t inside the Play100 for testing purposes.</w:t>
       </w:r>
     </w:p>
     <w:p>
@@ -218,9 +190,9 @@
           <w:lang w:eastAsia="en-AU"/>
         </w:rPr>
         <w:drawing>
-          <wp:inline distT="0" distB="0" distL="0" distR="0" wp14:anchorId="761FD97E" wp14:editId="0DFB8861">
-            <wp:extent cx="5731510" cy="2086610"/>
-            <wp:effectExtent l="0" t="0" r="2540" b="8890"/>
+          <wp:inline distT="0" distB="0" distL="0" distR="0" wp14:anchorId="16B83F09" wp14:editId="2FBA0FB2">
+            <wp:extent cx="5731510" cy="2023110"/>
+            <wp:effectExtent l="0" t="0" r="2540" b="0"/>
             <wp:docPr id="1" name="Picture 1"/>
             <wp:cNvGraphicFramePr>
               <a:graphicFrameLocks xmlns:a="http://schemas.openxmlformats.org/drawingml/2006/main" noChangeAspect="1"/>
@@ -241,7 +213,7 @@
                   <pic:spPr>
                     <a:xfrm>
                       <a:off x="0" y="0"/>
-                      <a:ext cx="5731510" cy="2086610"/>
+                      <a:ext cx="5731510" cy="2023110"/>
                     </a:xfrm>
                     <a:prstGeom prst="rect">
                       <a:avLst/>
@@ -283,36 +255,169 @@
     </w:p>
     <w:p>
       <w:pPr>
-        <w:pStyle w:val="Heading1"/>
-        <w:rPr>
-          <w:lang w:val="en-US"/>
-        </w:rPr>
-      </w:pPr>
-      <w:r>
-        <w:rPr>
-          <w:lang w:val="en-US"/>
-        </w:rPr>
-        <w:t>Finding the cause</w:t>
-      </w:r>
-    </w:p>
-    <w:p>
-      <w:pPr>
-        <w:pStyle w:val="Heading2"/>
-        <w:rPr>
-          <w:lang w:val="en-US"/>
-        </w:rPr>
-      </w:pPr>
-      <w:r>
-        <w:rPr>
-          <w:lang w:val="en-US"/>
-        </w:rPr>
-        <w:t>Run look at where the Unit Tests fail and trace that line of code and check object states at those times</w:t>
+        <w:rPr>
+          <w:lang w:val="en-US"/>
+        </w:rPr>
+      </w:pPr>
+      <w:r>
+        <w:rPr>
+          <w:lang w:val="en-US"/>
+        </w:rPr>
+        <w:t>We already noted earlier in the discoveries of Bug 1 that there was a lack of randomization at play, so we will test that there is a solid randomizing in the game.</w:t>
+      </w:r>
+    </w:p>
+    <w:p>
+      <w:pPr>
+        <w:rPr>
+          <w:lang w:val="en-US"/>
+        </w:rPr>
+      </w:pPr>
+      <w:r>
+        <w:rPr>
+          <w:lang w:val="en-US"/>
+        </w:rPr>
+        <w:t>Testing results in the following obvious issues on the test created:</w:t>
+      </w:r>
+    </w:p>
+    <w:p>
+      <w:pPr>
+        <w:rPr>
+          <w:lang w:val="en-US"/>
+        </w:rPr>
+      </w:pPr>
+      <w:r>
+        <w:rPr>
+          <w:lang w:val="en-US"/>
+        </w:rPr>
+        <w:lastRenderedPageBreak/>
+        <w:drawing>
+          <wp:inline distT="0" distB="0" distL="0" distR="0" wp14:anchorId="67689FD0" wp14:editId="70DF4494">
+            <wp:extent cx="5731510" cy="1546225"/>
+            <wp:effectExtent l="0" t="0" r="2540" b="0"/>
+            <wp:docPr id="5" name="Picture 5"/>
+            <wp:cNvGraphicFramePr>
+              <a:graphicFrameLocks xmlns:a="http://schemas.openxmlformats.org/drawingml/2006/main" noChangeAspect="1"/>
+            </wp:cNvGraphicFramePr>
+            <a:graphic xmlns:a="http://schemas.openxmlformats.org/drawingml/2006/main">
+              <a:graphicData uri="http://schemas.openxmlformats.org/drawingml/2006/picture">
+                <pic:pic xmlns:pic="http://schemas.openxmlformats.org/drawingml/2006/picture">
+                  <pic:nvPicPr>
+                    <pic:cNvPr id="1" name=""/>
+                    <pic:cNvPicPr/>
+                  </pic:nvPicPr>
+                  <pic:blipFill>
+                    <a:blip r:embed="rId6"/>
+                    <a:stretch>
+                      <a:fillRect/>
+                    </a:stretch>
+                  </pic:blipFill>
+                  <pic:spPr>
+                    <a:xfrm>
+                      <a:off x="0" y="0"/>
+                      <a:ext cx="5731510" cy="1546225"/>
+                    </a:xfrm>
+                    <a:prstGeom prst="rect">
+                      <a:avLst/>
+                    </a:prstGeom>
+                  </pic:spPr>
+                </pic:pic>
+              </a:graphicData>
+            </a:graphic>
+          </wp:inline>
+        </w:drawing>
+      </w:r>
+    </w:p>
+    <w:p>
+      <w:pPr>
+        <w:rPr>
+          <w:lang w:val="en-US"/>
+        </w:rPr>
+      </w:pPr>
+      <w:r>
+        <w:rPr>
+          <w:lang w:val="en-US"/>
+        </w:rPr>
+        <w:t>Consistently, the SPADE face isn’t showing on the player’s picks.</w:t>
+      </w:r>
+    </w:p>
+    <w:p>
+      <w:pPr>
+        <w:rPr>
+          <w:lang w:val="en-US"/>
+        </w:rPr>
+      </w:pPr>
+      <w:r>
+        <w:rPr>
+          <w:lang w:val="en-US"/>
+        </w:rPr>
+        <w:drawing>
+          <wp:inline distT="0" distB="0" distL="0" distR="0" wp14:anchorId="5F4EAF34" wp14:editId="16974D5D">
+            <wp:extent cx="5449060" cy="2086266"/>
+            <wp:effectExtent l="0" t="0" r="0" b="9525"/>
+            <wp:docPr id="6" name="Picture 6"/>
+            <wp:cNvGraphicFramePr>
+              <a:graphicFrameLocks xmlns:a="http://schemas.openxmlformats.org/drawingml/2006/main" noChangeAspect="1"/>
+            </wp:cNvGraphicFramePr>
+            <a:graphic xmlns:a="http://schemas.openxmlformats.org/drawingml/2006/main">
+              <a:graphicData uri="http://schemas.openxmlformats.org/drawingml/2006/picture">
+                <pic:pic xmlns:pic="http://schemas.openxmlformats.org/drawingml/2006/picture">
+                  <pic:nvPicPr>
+                    <pic:cNvPr id="1" name=""/>
+                    <pic:cNvPicPr/>
+                  </pic:nvPicPr>
+                  <pic:blipFill>
+                    <a:blip r:embed="rId7"/>
+                    <a:stretch>
+                      <a:fillRect/>
+                    </a:stretch>
+                  </pic:blipFill>
+                  <pic:spPr>
+                    <a:xfrm>
+                      <a:off x="0" y="0"/>
+                      <a:ext cx="5449060" cy="2086266"/>
+                    </a:xfrm>
+                    <a:prstGeom prst="rect">
+                      <a:avLst/>
+                    </a:prstGeom>
+                  </pic:spPr>
+                </pic:pic>
+              </a:graphicData>
+            </a:graphic>
+          </wp:inline>
+        </w:drawing>
+      </w:r>
+    </w:p>
+    <w:p>
+      <w:pPr>
+        <w:rPr>
+          <w:lang w:val="en-US"/>
+        </w:rPr>
+      </w:pPr>
+      <w:r>
+        <w:rPr>
+          <w:lang w:val="en-US"/>
+        </w:rPr>
+        <w:t>The RollCount keys are only showing the same three faces rolled every time, and therefore need to be randomized.</w:t>
       </w:r>
       <w:bookmarkStart w:id="0" w:name="_GoBack"/>
       <w:bookmarkEnd w:id="0"/>
     </w:p>
     <w:p>
       <w:pPr>
+        <w:pStyle w:val="Heading1"/>
+        <w:rPr>
+          <w:lang w:val="en-US"/>
+        </w:rPr>
+      </w:pPr>
+      <w:r>
+        <w:rPr>
+          <w:lang w:val="en-US"/>
+        </w:rPr>
+        <w:t>Finding the cause</w:t>
+      </w:r>
+    </w:p>
+    <w:p>
+      <w:pPr>
         <w:pStyle w:val="Heading2"/>
         <w:rPr>
           <w:lang w:val="en-US"/>
@@ -322,21 +427,21 @@
         <w:rPr>
           <w:lang w:val="en-US"/>
         </w:rPr>
-        <w:t xml:space="preserve">Manually step through the code, the </w:t>
-      </w:r>
-      <w:proofErr w:type="spellStart"/>
-      <w:r>
-        <w:rPr>
-          <w:lang w:val="en-US"/>
-        </w:rPr>
-        <w:t>stacktrace</w:t>
-      </w:r>
-      <w:proofErr w:type="spellEnd"/>
-      <w:r>
-        <w:rPr>
-          <w:lang w:val="en-US"/>
-        </w:rPr>
-        <w:t>, and the object windows to see what is being set and where the bug is occurring</w:t>
+        <w:t>Run look at where the Unit Tests fail and trace that line of code and check object states at those times</w:t>
+      </w:r>
+    </w:p>
+    <w:p>
+      <w:pPr>
+        <w:pStyle w:val="Heading2"/>
+        <w:rPr>
+          <w:lang w:val="en-US"/>
+        </w:rPr>
+      </w:pPr>
+      <w:r>
+        <w:rPr>
+          <w:lang w:val="en-US"/>
+        </w:rPr>
+        <w:t>Manually step through the code, the stacktrace, and the object windows to see what is being set and where the bug is occurring</w:t>
       </w:r>
     </w:p>
     <w:p>
@@ -357,7 +462,6 @@
         <w:rPr>
           <w:lang w:val="en-US"/>
         </w:rPr>
-        <w:lastRenderedPageBreak/>
         <w:t>Fix the Bug</w:t>
       </w:r>
     </w:p>

</xml_diff>

<commit_message>
Bug 3 - Fix randomiser of the 6 faces.
</commit_message>
<xml_diff>
--- a/docs/BUG03 Debugging Log.docx
+++ b/docs/BUG03 Debugging Log.docx
@@ -68,7 +68,35 @@
           <w:color w:val="000000"/>
         </w:rPr>
         <w:br/>
-        <w:t>Crown and Anchor games have an approximate 8% bias to the house. So the win : (win+lose) ratio</w:t>
+        <w:t xml:space="preserve">Crown and Anchor games have an approximate 8% bias to the house. So the </w:t>
+      </w:r>
+      <w:proofErr w:type="gramStart"/>
+      <w:r>
+        <w:rPr>
+          <w:color w:val="000000"/>
+        </w:rPr>
+        <w:t>win :</w:t>
+      </w:r>
+      <w:proofErr w:type="gramEnd"/>
+      <w:r>
+        <w:rPr>
+          <w:color w:val="000000"/>
+        </w:rPr>
+        <w:t xml:space="preserve"> (</w:t>
+      </w:r>
+      <w:proofErr w:type="spellStart"/>
+      <w:r>
+        <w:rPr>
+          <w:color w:val="000000"/>
+        </w:rPr>
+        <w:t>win+lose</w:t>
+      </w:r>
+      <w:proofErr w:type="spellEnd"/>
+      <w:r>
+        <w:rPr>
+          <w:color w:val="000000"/>
+        </w:rPr>
+        <w:t>) ratio</w:t>
       </w:r>
       <w:r>
         <w:rPr>
@@ -161,7 +189,35 @@
         <w:rPr>
           <w:lang w:val="en-US"/>
         </w:rPr>
-        <w:t>A slight change to the ReadLine in the Program.cs so it isn’t inside the Play100 for testing purposes.</w:t>
+        <w:t xml:space="preserve">A slight change to the </w:t>
+      </w:r>
+      <w:proofErr w:type="spellStart"/>
+      <w:r>
+        <w:rPr>
+          <w:lang w:val="en-US"/>
+        </w:rPr>
+        <w:t>ReadLine</w:t>
+      </w:r>
+      <w:proofErr w:type="spellEnd"/>
+      <w:r>
+        <w:rPr>
+          <w:lang w:val="en-US"/>
+        </w:rPr>
+        <w:t xml:space="preserve"> in the </w:t>
+      </w:r>
+      <w:proofErr w:type="spellStart"/>
+      <w:r>
+        <w:rPr>
+          <w:lang w:val="en-US"/>
+        </w:rPr>
+        <w:t>Program.cs</w:t>
+      </w:r>
+      <w:proofErr w:type="spellEnd"/>
+      <w:r>
+        <w:rPr>
+          <w:lang w:val="en-US"/>
+        </w:rPr>
+        <w:t xml:space="preserve"> so it isn’t inside the Play100 for testing purposes.</w:t>
       </w:r>
     </w:p>
     <w:p>
@@ -397,73 +453,2368 @@
         <w:rPr>
           <w:lang w:val="en-US"/>
         </w:rPr>
-        <w:t>The RollCount keys are only showing the same three faces rolled every time, and therefore need to be randomized.</w:t>
-      </w:r>
+        <w:t xml:space="preserve">The </w:t>
+      </w:r>
+      <w:proofErr w:type="spellStart"/>
+      <w:r>
+        <w:rPr>
+          <w:lang w:val="en-US"/>
+        </w:rPr>
+        <w:t>RollCount</w:t>
+      </w:r>
+      <w:proofErr w:type="spellEnd"/>
+      <w:r>
+        <w:rPr>
+          <w:lang w:val="en-US"/>
+        </w:rPr>
+        <w:t xml:space="preserve"> keys are only showing the same three faces rolled every time, and therefore need to be randomized.</w:t>
+      </w:r>
+    </w:p>
+    <w:p>
+      <w:pPr>
+        <w:pStyle w:val="Heading1"/>
+        <w:rPr>
+          <w:lang w:val="en-US"/>
+        </w:rPr>
+      </w:pPr>
+      <w:r>
+        <w:rPr>
+          <w:lang w:val="en-US"/>
+        </w:rPr>
+        <w:t>Finding the cause</w:t>
+      </w:r>
+    </w:p>
+    <w:p>
+      <w:pPr>
+        <w:pStyle w:val="Heading2"/>
+        <w:rPr>
+          <w:lang w:val="en-US"/>
+        </w:rPr>
+      </w:pPr>
+      <w:r>
+        <w:rPr>
+          <w:lang w:val="en-US"/>
+        </w:rPr>
+        <w:t>Run look at where the Unit Tests fail and trace that line of code and check object states at those times</w:t>
+      </w:r>
+    </w:p>
+    <w:p>
+      <w:pPr>
+        <w:pStyle w:val="Heading2"/>
+        <w:rPr>
+          <w:lang w:val="en-US"/>
+        </w:rPr>
+      </w:pPr>
+      <w:r>
+        <w:rPr>
+          <w:lang w:val="en-US"/>
+        </w:rPr>
+        <w:t xml:space="preserve">Manually step through the code, the </w:t>
+      </w:r>
+      <w:proofErr w:type="spellStart"/>
+      <w:r>
+        <w:rPr>
+          <w:lang w:val="en-US"/>
+        </w:rPr>
+        <w:t>stacktrace</w:t>
+      </w:r>
+      <w:proofErr w:type="spellEnd"/>
+      <w:r>
+        <w:rPr>
+          <w:lang w:val="en-US"/>
+        </w:rPr>
+        <w:t>, and the object windows to see what is being set and where the bug is occurring</w:t>
+      </w:r>
+    </w:p>
+    <w:p>
+      <w:pPr>
+        <w:rPr>
+          <w:lang w:val="en-US"/>
+        </w:rPr>
+      </w:pPr>
+    </w:p>
+    <w:p>
+      <w:pPr>
+        <w:rPr>
+          <w:lang w:val="en-US"/>
+        </w:rPr>
+      </w:pPr>
+      <w:r>
+        <w:rPr>
+          <w:lang w:val="en-US"/>
+        </w:rPr>
+        <w:t>First we’ll look at the Pick randomization – we’re missing SPADE consistently when running the test.</w:t>
+      </w:r>
+    </w:p>
+    <w:p>
+      <w:pPr>
+        <w:rPr>
+          <w:lang w:val="en-US"/>
+        </w:rPr>
+      </w:pPr>
+      <w:r>
+        <w:rPr>
+          <w:lang w:val="en-US"/>
+        </w:rPr>
+        <w:t xml:space="preserve">We’re using the Play100Games, but it doesn’t actively affect the dice rolling for the player, and instead passes a reference to </w:t>
+      </w:r>
+      <w:proofErr w:type="spellStart"/>
+      <w:r>
+        <w:rPr>
+          <w:lang w:val="en-US"/>
+        </w:rPr>
+        <w:t>PlayGame</w:t>
+      </w:r>
+      <w:proofErr w:type="spellEnd"/>
+      <w:r>
+        <w:rPr>
+          <w:lang w:val="en-US"/>
+        </w:rPr>
+        <w:t>.</w:t>
+      </w:r>
+    </w:p>
+    <w:p>
+      <w:pPr>
+        <w:autoSpaceDE w:val="0"/>
+        <w:autoSpaceDN w:val="0"/>
+        <w:adjustRightInd w:val="0"/>
+        <w:spacing w:after="0" w:line="240" w:lineRule="auto"/>
+        <w:rPr>
+          <w:rFonts w:ascii="Consolas" w:hAnsi="Consolas" w:cs="Consolas"/>
+          <w:color w:val="000000"/>
+          <w:sz w:val="19"/>
+          <w:szCs w:val="19"/>
+          <w:highlight w:val="white"/>
+        </w:rPr>
+      </w:pPr>
+      <w:r>
+        <w:rPr>
+          <w:rFonts w:ascii="Consolas" w:hAnsi="Consolas" w:cs="Consolas"/>
+          <w:color w:val="000000"/>
+          <w:sz w:val="19"/>
+          <w:szCs w:val="19"/>
+          <w:highlight w:val="white"/>
+        </w:rPr>
+        <w:t xml:space="preserve">           </w:t>
+      </w:r>
+      <w:proofErr w:type="gramStart"/>
+      <w:r>
+        <w:rPr>
+          <w:rFonts w:ascii="Consolas" w:hAnsi="Consolas" w:cs="Consolas"/>
+          <w:color w:val="0000FF"/>
+          <w:sz w:val="19"/>
+          <w:szCs w:val="19"/>
+          <w:highlight w:val="white"/>
+        </w:rPr>
+        <w:t>while</w:t>
+      </w:r>
+      <w:proofErr w:type="gramEnd"/>
+      <w:r>
+        <w:rPr>
+          <w:rFonts w:ascii="Consolas" w:hAnsi="Consolas" w:cs="Consolas"/>
+          <w:color w:val="000000"/>
+          <w:sz w:val="19"/>
+          <w:szCs w:val="19"/>
+          <w:highlight w:val="white"/>
+        </w:rPr>
+        <w:t xml:space="preserve"> (</w:t>
+      </w:r>
+      <w:proofErr w:type="spellStart"/>
+      <w:r>
+        <w:rPr>
+          <w:rFonts w:ascii="Consolas" w:hAnsi="Consolas" w:cs="Consolas"/>
+          <w:color w:val="000000"/>
+          <w:sz w:val="19"/>
+          <w:szCs w:val="19"/>
+          <w:highlight w:val="white"/>
+        </w:rPr>
+        <w:t>player.balanceExceedsLimitBy</w:t>
+      </w:r>
+      <w:proofErr w:type="spellEnd"/>
+      <w:r>
+        <w:rPr>
+          <w:rFonts w:ascii="Consolas" w:hAnsi="Consolas" w:cs="Consolas"/>
+          <w:color w:val="000000"/>
+          <w:sz w:val="19"/>
+          <w:szCs w:val="19"/>
+          <w:highlight w:val="white"/>
+        </w:rPr>
+        <w:t xml:space="preserve">(bet) &amp;&amp; </w:t>
+      </w:r>
+      <w:proofErr w:type="spellStart"/>
+      <w:r>
+        <w:rPr>
+          <w:rFonts w:ascii="Consolas" w:hAnsi="Consolas" w:cs="Consolas"/>
+          <w:color w:val="000000"/>
+          <w:sz w:val="19"/>
+          <w:szCs w:val="19"/>
+          <w:highlight w:val="white"/>
+        </w:rPr>
+        <w:t>player.Balance</w:t>
+      </w:r>
+      <w:proofErr w:type="spellEnd"/>
+      <w:r>
+        <w:rPr>
+          <w:rFonts w:ascii="Consolas" w:hAnsi="Consolas" w:cs="Consolas"/>
+          <w:color w:val="000000"/>
+          <w:sz w:val="19"/>
+          <w:szCs w:val="19"/>
+          <w:highlight w:val="white"/>
+        </w:rPr>
+        <w:t xml:space="preserve"> &lt; 200)</w:t>
+      </w:r>
+    </w:p>
+    <w:p>
+      <w:pPr>
+        <w:autoSpaceDE w:val="0"/>
+        <w:autoSpaceDN w:val="0"/>
+        <w:adjustRightInd w:val="0"/>
+        <w:spacing w:after="0" w:line="240" w:lineRule="auto"/>
+        <w:rPr>
+          <w:rFonts w:ascii="Consolas" w:hAnsi="Consolas" w:cs="Consolas"/>
+          <w:color w:val="000000"/>
+          <w:sz w:val="19"/>
+          <w:szCs w:val="19"/>
+          <w:highlight w:val="white"/>
+        </w:rPr>
+      </w:pPr>
+      <w:r>
+        <w:rPr>
+          <w:rFonts w:ascii="Consolas" w:hAnsi="Consolas" w:cs="Consolas"/>
+          <w:color w:val="000000"/>
+          <w:sz w:val="19"/>
+          <w:szCs w:val="19"/>
+          <w:highlight w:val="white"/>
+        </w:rPr>
+        <w:t xml:space="preserve">            {</w:t>
+      </w:r>
+    </w:p>
+    <w:p>
+      <w:pPr>
+        <w:autoSpaceDE w:val="0"/>
+        <w:autoSpaceDN w:val="0"/>
+        <w:adjustRightInd w:val="0"/>
+        <w:spacing w:after="0" w:line="240" w:lineRule="auto"/>
+        <w:rPr>
+          <w:rFonts w:ascii="Consolas" w:hAnsi="Consolas" w:cs="Consolas"/>
+          <w:color w:val="000000"/>
+          <w:sz w:val="19"/>
+          <w:szCs w:val="19"/>
+          <w:highlight w:val="white"/>
+        </w:rPr>
+      </w:pPr>
+      <w:r>
+        <w:rPr>
+          <w:rFonts w:ascii="Consolas" w:hAnsi="Consolas" w:cs="Consolas"/>
+          <w:color w:val="000000"/>
+          <w:sz w:val="19"/>
+          <w:szCs w:val="19"/>
+          <w:highlight w:val="white"/>
+        </w:rPr>
+        <w:t xml:space="preserve">                </w:t>
+      </w:r>
+      <w:proofErr w:type="gramStart"/>
+      <w:r>
+        <w:rPr>
+          <w:rFonts w:ascii="Consolas" w:hAnsi="Consolas" w:cs="Consolas"/>
+          <w:color w:val="0000FF"/>
+          <w:sz w:val="19"/>
+          <w:szCs w:val="19"/>
+          <w:highlight w:val="white"/>
+        </w:rPr>
+        <w:t>try</w:t>
+      </w:r>
+      <w:proofErr w:type="gramEnd"/>
+    </w:p>
+    <w:p>
+      <w:pPr>
+        <w:autoSpaceDE w:val="0"/>
+        <w:autoSpaceDN w:val="0"/>
+        <w:adjustRightInd w:val="0"/>
+        <w:spacing w:after="0" w:line="240" w:lineRule="auto"/>
+        <w:rPr>
+          <w:rFonts w:ascii="Consolas" w:hAnsi="Consolas" w:cs="Consolas"/>
+          <w:color w:val="000000"/>
+          <w:sz w:val="19"/>
+          <w:szCs w:val="19"/>
+          <w:highlight w:val="white"/>
+        </w:rPr>
+      </w:pPr>
+      <w:r>
+        <w:rPr>
+          <w:rFonts w:ascii="Consolas" w:hAnsi="Consolas" w:cs="Consolas"/>
+          <w:color w:val="000000"/>
+          <w:sz w:val="19"/>
+          <w:szCs w:val="19"/>
+          <w:highlight w:val="white"/>
+        </w:rPr>
+        <w:t xml:space="preserve">                {</w:t>
+      </w:r>
+    </w:p>
+    <w:p>
+      <w:pPr>
+        <w:autoSpaceDE w:val="0"/>
+        <w:autoSpaceDN w:val="0"/>
+        <w:adjustRightInd w:val="0"/>
+        <w:spacing w:after="0" w:line="240" w:lineRule="auto"/>
+        <w:rPr>
+          <w:rFonts w:ascii="Consolas" w:hAnsi="Consolas" w:cs="Consolas"/>
+          <w:color w:val="000000"/>
+          <w:sz w:val="19"/>
+          <w:szCs w:val="19"/>
+          <w:highlight w:val="white"/>
+        </w:rPr>
+      </w:pPr>
+      <w:r>
+        <w:rPr>
+          <w:rFonts w:ascii="Consolas" w:hAnsi="Consolas" w:cs="Consolas"/>
+          <w:color w:val="000000"/>
+          <w:sz w:val="19"/>
+          <w:szCs w:val="19"/>
+          <w:highlight w:val="white"/>
+        </w:rPr>
+        <w:t xml:space="preserve">                    </w:t>
+      </w:r>
+      <w:proofErr w:type="spellStart"/>
+      <w:proofErr w:type="gramStart"/>
+      <w:r>
+        <w:rPr>
+          <w:rFonts w:ascii="Consolas" w:hAnsi="Consolas" w:cs="Consolas"/>
+          <w:color w:val="000000"/>
+          <w:sz w:val="19"/>
+          <w:szCs w:val="19"/>
+          <w:highlight w:val="white"/>
+        </w:rPr>
+        <w:t>PlayRound</w:t>
+      </w:r>
+      <w:proofErr w:type="spellEnd"/>
+      <w:r>
+        <w:rPr>
+          <w:rFonts w:ascii="Consolas" w:hAnsi="Consolas" w:cs="Consolas"/>
+          <w:color w:val="000000"/>
+          <w:sz w:val="19"/>
+          <w:szCs w:val="19"/>
+          <w:highlight w:val="white"/>
+        </w:rPr>
+        <w:t>(</w:t>
+      </w:r>
+      <w:proofErr w:type="gramEnd"/>
+      <w:r>
+        <w:rPr>
+          <w:rFonts w:ascii="Consolas" w:hAnsi="Consolas" w:cs="Consolas"/>
+          <w:color w:val="000000"/>
+          <w:sz w:val="19"/>
+          <w:szCs w:val="19"/>
+          <w:highlight w:val="white"/>
+        </w:rPr>
+        <w:t xml:space="preserve">bet, game, player, pick, </w:t>
+      </w:r>
+      <w:r>
+        <w:rPr>
+          <w:rFonts w:ascii="Consolas" w:hAnsi="Consolas" w:cs="Consolas"/>
+          <w:color w:val="0000FF"/>
+          <w:sz w:val="19"/>
+          <w:szCs w:val="19"/>
+          <w:highlight w:val="white"/>
+        </w:rPr>
+        <w:t>ref</w:t>
+      </w:r>
+      <w:r>
+        <w:rPr>
+          <w:rFonts w:ascii="Consolas" w:hAnsi="Consolas" w:cs="Consolas"/>
+          <w:color w:val="000000"/>
+          <w:sz w:val="19"/>
+          <w:szCs w:val="19"/>
+          <w:highlight w:val="white"/>
+        </w:rPr>
+        <w:t xml:space="preserve"> </w:t>
+      </w:r>
+      <w:proofErr w:type="spellStart"/>
+      <w:r>
+        <w:rPr>
+          <w:rFonts w:ascii="Consolas" w:hAnsi="Consolas" w:cs="Consolas"/>
+          <w:color w:val="000000"/>
+          <w:sz w:val="19"/>
+          <w:szCs w:val="19"/>
+          <w:highlight w:val="white"/>
+        </w:rPr>
+        <w:t>winCount</w:t>
+      </w:r>
+      <w:proofErr w:type="spellEnd"/>
+      <w:r>
+        <w:rPr>
+          <w:rFonts w:ascii="Consolas" w:hAnsi="Consolas" w:cs="Consolas"/>
+          <w:color w:val="000000"/>
+          <w:sz w:val="19"/>
+          <w:szCs w:val="19"/>
+          <w:highlight w:val="white"/>
+        </w:rPr>
+        <w:t xml:space="preserve">, </w:t>
+      </w:r>
+      <w:r>
+        <w:rPr>
+          <w:rFonts w:ascii="Consolas" w:hAnsi="Consolas" w:cs="Consolas"/>
+          <w:color w:val="0000FF"/>
+          <w:sz w:val="19"/>
+          <w:szCs w:val="19"/>
+          <w:highlight w:val="white"/>
+        </w:rPr>
+        <w:t>ref</w:t>
+      </w:r>
+      <w:r>
+        <w:rPr>
+          <w:rFonts w:ascii="Consolas" w:hAnsi="Consolas" w:cs="Consolas"/>
+          <w:color w:val="000000"/>
+          <w:sz w:val="19"/>
+          <w:szCs w:val="19"/>
+          <w:highlight w:val="white"/>
+        </w:rPr>
+        <w:t xml:space="preserve"> </w:t>
+      </w:r>
+      <w:proofErr w:type="spellStart"/>
+      <w:r>
+        <w:rPr>
+          <w:rFonts w:ascii="Consolas" w:hAnsi="Consolas" w:cs="Consolas"/>
+          <w:color w:val="000000"/>
+          <w:sz w:val="19"/>
+          <w:szCs w:val="19"/>
+          <w:highlight w:val="white"/>
+        </w:rPr>
+        <w:t>loseCount</w:t>
+      </w:r>
+      <w:proofErr w:type="spellEnd"/>
+      <w:r>
+        <w:rPr>
+          <w:rFonts w:ascii="Consolas" w:hAnsi="Consolas" w:cs="Consolas"/>
+          <w:color w:val="000000"/>
+          <w:sz w:val="19"/>
+          <w:szCs w:val="19"/>
+          <w:highlight w:val="white"/>
+        </w:rPr>
+        <w:t>);</w:t>
+      </w:r>
+    </w:p>
+    <w:p>
+      <w:pPr>
+        <w:autoSpaceDE w:val="0"/>
+        <w:autoSpaceDN w:val="0"/>
+        <w:adjustRightInd w:val="0"/>
+        <w:spacing w:after="0" w:line="240" w:lineRule="auto"/>
+        <w:rPr>
+          <w:rFonts w:ascii="Consolas" w:hAnsi="Consolas" w:cs="Consolas"/>
+          <w:color w:val="000000"/>
+          <w:sz w:val="19"/>
+          <w:szCs w:val="19"/>
+          <w:highlight w:val="white"/>
+        </w:rPr>
+      </w:pPr>
+      <w:r>
+        <w:rPr>
+          <w:rFonts w:ascii="Consolas" w:hAnsi="Consolas" w:cs="Consolas"/>
+          <w:color w:val="000000"/>
+          <w:sz w:val="19"/>
+          <w:szCs w:val="19"/>
+          <w:highlight w:val="white"/>
+        </w:rPr>
+        <w:t xml:space="preserve">                }</w:t>
+      </w:r>
+    </w:p>
+    <w:p>
+      <w:pPr>
+        <w:autoSpaceDE w:val="0"/>
+        <w:autoSpaceDN w:val="0"/>
+        <w:adjustRightInd w:val="0"/>
+        <w:spacing w:after="0" w:line="240" w:lineRule="auto"/>
+        <w:rPr>
+          <w:rFonts w:ascii="Consolas" w:hAnsi="Consolas" w:cs="Consolas"/>
+          <w:color w:val="000000"/>
+          <w:sz w:val="19"/>
+          <w:szCs w:val="19"/>
+          <w:highlight w:val="white"/>
+        </w:rPr>
+      </w:pPr>
+      <w:r>
+        <w:rPr>
+          <w:rFonts w:ascii="Consolas" w:hAnsi="Consolas" w:cs="Consolas"/>
+          <w:color w:val="000000"/>
+          <w:sz w:val="19"/>
+          <w:szCs w:val="19"/>
+          <w:highlight w:val="white"/>
+        </w:rPr>
+        <w:t xml:space="preserve">                </w:t>
+      </w:r>
+      <w:proofErr w:type="gramStart"/>
+      <w:r>
+        <w:rPr>
+          <w:rFonts w:ascii="Consolas" w:hAnsi="Consolas" w:cs="Consolas"/>
+          <w:color w:val="0000FF"/>
+          <w:sz w:val="19"/>
+          <w:szCs w:val="19"/>
+          <w:highlight w:val="white"/>
+        </w:rPr>
+        <w:t>catch</w:t>
+      </w:r>
+      <w:proofErr w:type="gramEnd"/>
+      <w:r>
+        <w:rPr>
+          <w:rFonts w:ascii="Consolas" w:hAnsi="Consolas" w:cs="Consolas"/>
+          <w:color w:val="000000"/>
+          <w:sz w:val="19"/>
+          <w:szCs w:val="19"/>
+          <w:highlight w:val="white"/>
+        </w:rPr>
+        <w:t xml:space="preserve"> (</w:t>
+      </w:r>
+      <w:proofErr w:type="spellStart"/>
+      <w:r>
+        <w:rPr>
+          <w:rFonts w:ascii="Consolas" w:hAnsi="Consolas" w:cs="Consolas"/>
+          <w:color w:val="2B91AF"/>
+          <w:sz w:val="19"/>
+          <w:szCs w:val="19"/>
+          <w:highlight w:val="white"/>
+        </w:rPr>
+        <w:t>ArgumentException</w:t>
+      </w:r>
+      <w:proofErr w:type="spellEnd"/>
+      <w:r>
+        <w:rPr>
+          <w:rFonts w:ascii="Consolas" w:hAnsi="Consolas" w:cs="Consolas"/>
+          <w:color w:val="000000"/>
+          <w:sz w:val="19"/>
+          <w:szCs w:val="19"/>
+          <w:highlight w:val="white"/>
+        </w:rPr>
+        <w:t xml:space="preserve"> e)</w:t>
+      </w:r>
+    </w:p>
+    <w:p>
+      <w:pPr>
+        <w:autoSpaceDE w:val="0"/>
+        <w:autoSpaceDN w:val="0"/>
+        <w:adjustRightInd w:val="0"/>
+        <w:spacing w:after="0" w:line="240" w:lineRule="auto"/>
+        <w:rPr>
+          <w:rFonts w:ascii="Consolas" w:hAnsi="Consolas" w:cs="Consolas"/>
+          <w:color w:val="000000"/>
+          <w:sz w:val="19"/>
+          <w:szCs w:val="19"/>
+          <w:highlight w:val="white"/>
+        </w:rPr>
+      </w:pPr>
+      <w:r>
+        <w:rPr>
+          <w:rFonts w:ascii="Consolas" w:hAnsi="Consolas" w:cs="Consolas"/>
+          <w:color w:val="000000"/>
+          <w:sz w:val="19"/>
+          <w:szCs w:val="19"/>
+          <w:highlight w:val="white"/>
+        </w:rPr>
+        <w:t xml:space="preserve">                {</w:t>
+      </w:r>
+    </w:p>
+    <w:p>
+      <w:pPr>
+        <w:autoSpaceDE w:val="0"/>
+        <w:autoSpaceDN w:val="0"/>
+        <w:adjustRightInd w:val="0"/>
+        <w:spacing w:after="0" w:line="240" w:lineRule="auto"/>
+        <w:rPr>
+          <w:rFonts w:ascii="Consolas" w:hAnsi="Consolas" w:cs="Consolas"/>
+          <w:color w:val="000000"/>
+          <w:sz w:val="19"/>
+          <w:szCs w:val="19"/>
+          <w:highlight w:val="white"/>
+        </w:rPr>
+      </w:pPr>
+      <w:r>
+        <w:rPr>
+          <w:rFonts w:ascii="Consolas" w:hAnsi="Consolas" w:cs="Consolas"/>
+          <w:color w:val="000000"/>
+          <w:sz w:val="19"/>
+          <w:szCs w:val="19"/>
+          <w:highlight w:val="white"/>
+        </w:rPr>
+        <w:t xml:space="preserve">                    </w:t>
+      </w:r>
+      <w:proofErr w:type="spellStart"/>
+      <w:proofErr w:type="gramStart"/>
+      <w:r>
+        <w:rPr>
+          <w:rFonts w:ascii="Consolas" w:hAnsi="Consolas" w:cs="Consolas"/>
+          <w:color w:val="2B91AF"/>
+          <w:sz w:val="19"/>
+          <w:szCs w:val="19"/>
+          <w:highlight w:val="white"/>
+        </w:rPr>
+        <w:t>Console</w:t>
+      </w:r>
+      <w:r>
+        <w:rPr>
+          <w:rFonts w:ascii="Consolas" w:hAnsi="Consolas" w:cs="Consolas"/>
+          <w:color w:val="000000"/>
+          <w:sz w:val="19"/>
+          <w:szCs w:val="19"/>
+          <w:highlight w:val="white"/>
+        </w:rPr>
+        <w:t>.WriteLine</w:t>
+      </w:r>
+      <w:proofErr w:type="spellEnd"/>
+      <w:r>
+        <w:rPr>
+          <w:rFonts w:ascii="Consolas" w:hAnsi="Consolas" w:cs="Consolas"/>
+          <w:color w:val="000000"/>
+          <w:sz w:val="19"/>
+          <w:szCs w:val="19"/>
+          <w:highlight w:val="white"/>
+        </w:rPr>
+        <w:t>(</w:t>
+      </w:r>
+      <w:proofErr w:type="gramEnd"/>
+      <w:r>
+        <w:rPr>
+          <w:rFonts w:ascii="Consolas" w:hAnsi="Consolas" w:cs="Consolas"/>
+          <w:color w:val="A31515"/>
+          <w:sz w:val="19"/>
+          <w:szCs w:val="19"/>
+          <w:highlight w:val="white"/>
+        </w:rPr>
+        <w:t>"</w:t>
+      </w:r>
+      <w:r>
+        <w:rPr>
+          <w:rFonts w:ascii="Consolas" w:hAnsi="Consolas" w:cs="Consolas"/>
+          <w:color w:val="3CB371"/>
+          <w:sz w:val="19"/>
+          <w:szCs w:val="19"/>
+          <w:highlight w:val="white"/>
+        </w:rPr>
+        <w:t>{0}</w:t>
+      </w:r>
+      <w:r>
+        <w:rPr>
+          <w:rFonts w:ascii="Consolas" w:hAnsi="Consolas" w:cs="Consolas"/>
+          <w:color w:val="FF007F"/>
+          <w:sz w:val="19"/>
+          <w:szCs w:val="19"/>
+          <w:highlight w:val="white"/>
+        </w:rPr>
+        <w:t>\n</w:t>
+      </w:r>
+      <w:r>
+        <w:rPr>
+          <w:rFonts w:ascii="Consolas" w:hAnsi="Consolas" w:cs="Consolas"/>
+          <w:color w:val="FF66B2"/>
+          <w:sz w:val="19"/>
+          <w:szCs w:val="19"/>
+          <w:highlight w:val="white"/>
+        </w:rPr>
+        <w:t>\n</w:t>
+      </w:r>
+      <w:r>
+        <w:rPr>
+          <w:rFonts w:ascii="Consolas" w:hAnsi="Consolas" w:cs="Consolas"/>
+          <w:color w:val="A31515"/>
+          <w:sz w:val="19"/>
+          <w:szCs w:val="19"/>
+          <w:highlight w:val="white"/>
+        </w:rPr>
+        <w:t>"</w:t>
+      </w:r>
+      <w:r>
+        <w:rPr>
+          <w:rFonts w:ascii="Consolas" w:hAnsi="Consolas" w:cs="Consolas"/>
+          <w:color w:val="000000"/>
+          <w:sz w:val="19"/>
+          <w:szCs w:val="19"/>
+          <w:highlight w:val="white"/>
+        </w:rPr>
+        <w:t xml:space="preserve">, </w:t>
+      </w:r>
+      <w:proofErr w:type="spellStart"/>
+      <w:r>
+        <w:rPr>
+          <w:rFonts w:ascii="Consolas" w:hAnsi="Consolas" w:cs="Consolas"/>
+          <w:color w:val="000000"/>
+          <w:sz w:val="19"/>
+          <w:szCs w:val="19"/>
+          <w:highlight w:val="white"/>
+        </w:rPr>
+        <w:t>e.Message</w:t>
+      </w:r>
+      <w:proofErr w:type="spellEnd"/>
+      <w:r>
+        <w:rPr>
+          <w:rFonts w:ascii="Consolas" w:hAnsi="Consolas" w:cs="Consolas"/>
+          <w:color w:val="000000"/>
+          <w:sz w:val="19"/>
+          <w:szCs w:val="19"/>
+          <w:highlight w:val="white"/>
+        </w:rPr>
+        <w:t>);</w:t>
+      </w:r>
+    </w:p>
+    <w:p>
+      <w:pPr>
+        <w:autoSpaceDE w:val="0"/>
+        <w:autoSpaceDN w:val="0"/>
+        <w:adjustRightInd w:val="0"/>
+        <w:spacing w:after="0" w:line="240" w:lineRule="auto"/>
+        <w:rPr>
+          <w:rFonts w:ascii="Consolas" w:hAnsi="Consolas" w:cs="Consolas"/>
+          <w:color w:val="000000"/>
+          <w:sz w:val="19"/>
+          <w:szCs w:val="19"/>
+          <w:highlight w:val="white"/>
+        </w:rPr>
+      </w:pPr>
+      <w:r>
+        <w:rPr>
+          <w:rFonts w:ascii="Consolas" w:hAnsi="Consolas" w:cs="Consolas"/>
+          <w:color w:val="000000"/>
+          <w:sz w:val="19"/>
+          <w:szCs w:val="19"/>
+          <w:highlight w:val="white"/>
+        </w:rPr>
+        <w:t xml:space="preserve">                }</w:t>
+      </w:r>
+    </w:p>
+    <w:p>
+      <w:pPr>
+        <w:autoSpaceDE w:val="0"/>
+        <w:autoSpaceDN w:val="0"/>
+        <w:adjustRightInd w:val="0"/>
+        <w:spacing w:after="0" w:line="240" w:lineRule="auto"/>
+        <w:rPr>
+          <w:rFonts w:ascii="Consolas" w:hAnsi="Consolas" w:cs="Consolas"/>
+          <w:color w:val="000000"/>
+          <w:sz w:val="19"/>
+          <w:szCs w:val="19"/>
+          <w:highlight w:val="white"/>
+        </w:rPr>
+      </w:pPr>
+    </w:p>
+    <w:p>
+      <w:pPr>
+        <w:rPr>
+          <w:rFonts w:ascii="Consolas" w:hAnsi="Consolas" w:cs="Consolas"/>
+          <w:color w:val="000000"/>
+          <w:sz w:val="19"/>
+          <w:szCs w:val="19"/>
+        </w:rPr>
+      </w:pPr>
+      <w:r>
+        <w:rPr>
+          <w:rFonts w:ascii="Consolas" w:hAnsi="Consolas" w:cs="Consolas"/>
+          <w:color w:val="000000"/>
+          <w:sz w:val="19"/>
+          <w:szCs w:val="19"/>
+          <w:highlight w:val="white"/>
+        </w:rPr>
+        <w:t xml:space="preserve">                </w:t>
+      </w:r>
+      <w:proofErr w:type="gramStart"/>
+      <w:r>
+        <w:rPr>
+          <w:rFonts w:ascii="Consolas" w:hAnsi="Consolas" w:cs="Consolas"/>
+          <w:color w:val="000000"/>
+          <w:sz w:val="19"/>
+          <w:szCs w:val="19"/>
+          <w:highlight w:val="white"/>
+        </w:rPr>
+        <w:t>pick</w:t>
+      </w:r>
+      <w:proofErr w:type="gramEnd"/>
+      <w:r>
+        <w:rPr>
+          <w:rFonts w:ascii="Consolas" w:hAnsi="Consolas" w:cs="Consolas"/>
+          <w:color w:val="000000"/>
+          <w:sz w:val="19"/>
+          <w:szCs w:val="19"/>
+          <w:highlight w:val="white"/>
+        </w:rPr>
+        <w:t xml:space="preserve"> = </w:t>
+      </w:r>
+      <w:proofErr w:type="spellStart"/>
+      <w:r>
+        <w:rPr>
+          <w:rFonts w:ascii="Consolas" w:hAnsi="Consolas" w:cs="Consolas"/>
+          <w:color w:val="2B91AF"/>
+          <w:sz w:val="19"/>
+          <w:szCs w:val="19"/>
+          <w:highlight w:val="white"/>
+        </w:rPr>
+        <w:t>Dice</w:t>
+      </w:r>
+      <w:r>
+        <w:rPr>
+          <w:rFonts w:ascii="Consolas" w:hAnsi="Consolas" w:cs="Consolas"/>
+          <w:color w:val="000000"/>
+          <w:sz w:val="19"/>
+          <w:szCs w:val="19"/>
+          <w:highlight w:val="white"/>
+        </w:rPr>
+        <w:t>.RandomValue</w:t>
+      </w:r>
+      <w:proofErr w:type="spellEnd"/>
+      <w:r>
+        <w:rPr>
+          <w:rFonts w:ascii="Consolas" w:hAnsi="Consolas" w:cs="Consolas"/>
+          <w:color w:val="000000"/>
+          <w:sz w:val="19"/>
+          <w:szCs w:val="19"/>
+          <w:highlight w:val="white"/>
+        </w:rPr>
+        <w:t>;</w:t>
+      </w:r>
+    </w:p>
+    <w:p>
+      <w:pPr>
+        <w:rPr>
+          <w:lang w:val="en-US"/>
+        </w:rPr>
+      </w:pPr>
+      <w:proofErr w:type="spellStart"/>
+      <w:r>
+        <w:rPr>
+          <w:lang w:val="en-US"/>
+        </w:rPr>
+        <w:lastRenderedPageBreak/>
+        <w:t>PlayGame</w:t>
+      </w:r>
+      <w:proofErr w:type="spellEnd"/>
+      <w:r>
+        <w:rPr>
+          <w:lang w:val="en-US"/>
+        </w:rPr>
+        <w:t xml:space="preserve"> passes the pick down to the </w:t>
+      </w:r>
+      <w:proofErr w:type="spellStart"/>
+      <w:r>
+        <w:rPr>
+          <w:lang w:val="en-US"/>
+        </w:rPr>
+        <w:t>PlayRound</w:t>
+      </w:r>
+      <w:proofErr w:type="spellEnd"/>
+      <w:r>
+        <w:rPr>
+          <w:lang w:val="en-US"/>
+        </w:rPr>
+        <w:t xml:space="preserve"> method, but doesn’t accept anything back, and passes it as a value type and not a reference type, so it can’t be replaced there.</w:t>
+      </w:r>
+    </w:p>
+    <w:p>
+      <w:pPr>
+        <w:rPr>
+          <w:lang w:val="en-US"/>
+        </w:rPr>
+      </w:pPr>
+      <w:r>
+        <w:rPr>
+          <w:lang w:val="en-US"/>
+        </w:rPr>
+        <w:t xml:space="preserve">This leaves the one line in </w:t>
+      </w:r>
+      <w:proofErr w:type="spellStart"/>
+      <w:r>
+        <w:rPr>
+          <w:lang w:val="en-US"/>
+        </w:rPr>
+        <w:t>PlayGame</w:t>
+      </w:r>
+      <w:proofErr w:type="spellEnd"/>
+      <w:r>
+        <w:rPr>
+          <w:lang w:val="en-US"/>
+        </w:rPr>
+        <w:t xml:space="preserve">: </w:t>
+      </w:r>
+      <w:r>
+        <w:rPr>
+          <w:rFonts w:ascii="Consolas" w:hAnsi="Consolas" w:cs="Consolas"/>
+          <w:color w:val="000000"/>
+          <w:sz w:val="19"/>
+          <w:szCs w:val="19"/>
+          <w:highlight w:val="white"/>
+        </w:rPr>
+        <w:t xml:space="preserve">pick = </w:t>
+      </w:r>
+      <w:proofErr w:type="spellStart"/>
+      <w:r>
+        <w:rPr>
+          <w:rFonts w:ascii="Consolas" w:hAnsi="Consolas" w:cs="Consolas"/>
+          <w:color w:val="2B91AF"/>
+          <w:sz w:val="19"/>
+          <w:szCs w:val="19"/>
+          <w:highlight w:val="white"/>
+        </w:rPr>
+        <w:t>Dice</w:t>
+      </w:r>
+      <w:r>
+        <w:rPr>
+          <w:rFonts w:ascii="Consolas" w:hAnsi="Consolas" w:cs="Consolas"/>
+          <w:color w:val="000000"/>
+          <w:sz w:val="19"/>
+          <w:szCs w:val="19"/>
+          <w:highlight w:val="white"/>
+        </w:rPr>
+        <w:t>.RandomValue</w:t>
+      </w:r>
+      <w:proofErr w:type="spellEnd"/>
+      <w:r>
+        <w:rPr>
+          <w:rFonts w:ascii="Consolas" w:hAnsi="Consolas" w:cs="Consolas"/>
+          <w:color w:val="000000"/>
+          <w:sz w:val="19"/>
+          <w:szCs w:val="19"/>
+          <w:highlight w:val="white"/>
+        </w:rPr>
+        <w:t>;</w:t>
+      </w:r>
+    </w:p>
+    <w:p>
+      <w:pPr>
+        <w:rPr>
+          <w:lang w:val="en-US"/>
+        </w:rPr>
+      </w:pPr>
+      <w:r>
+        <w:rPr>
+          <w:lang w:val="en-US"/>
+        </w:rPr>
+        <w:t xml:space="preserve">If we trace into the </w:t>
+      </w:r>
+      <w:proofErr w:type="spellStart"/>
+      <w:r>
+        <w:rPr>
+          <w:lang w:val="en-US"/>
+        </w:rPr>
+        <w:t>Dice.RandomValue</w:t>
+      </w:r>
+      <w:proofErr w:type="spellEnd"/>
+      <w:r>
+        <w:rPr>
+          <w:lang w:val="en-US"/>
+        </w:rPr>
+        <w:t xml:space="preserve"> field we see it is a getter that returns a new random face.</w:t>
+      </w:r>
+    </w:p>
+    <w:p>
+      <w:pPr>
+        <w:autoSpaceDE w:val="0"/>
+        <w:autoSpaceDN w:val="0"/>
+        <w:adjustRightInd w:val="0"/>
+        <w:spacing w:after="0" w:line="240" w:lineRule="auto"/>
+        <w:rPr>
+          <w:rFonts w:ascii="Consolas" w:hAnsi="Consolas" w:cs="Consolas"/>
+          <w:color w:val="000000"/>
+          <w:sz w:val="19"/>
+          <w:szCs w:val="19"/>
+          <w:highlight w:val="white"/>
+        </w:rPr>
+      </w:pPr>
+      <w:r>
+        <w:rPr>
+          <w:rFonts w:ascii="Consolas" w:hAnsi="Consolas" w:cs="Consolas"/>
+          <w:color w:val="000000"/>
+          <w:sz w:val="19"/>
+          <w:szCs w:val="19"/>
+          <w:highlight w:val="white"/>
+        </w:rPr>
+        <w:t xml:space="preserve">        </w:t>
+      </w:r>
+      <w:proofErr w:type="gramStart"/>
+      <w:r>
+        <w:rPr>
+          <w:rFonts w:ascii="Consolas" w:hAnsi="Consolas" w:cs="Consolas"/>
+          <w:color w:val="0000FF"/>
+          <w:sz w:val="19"/>
+          <w:szCs w:val="19"/>
+          <w:highlight w:val="white"/>
+        </w:rPr>
+        <w:t>public</w:t>
+      </w:r>
+      <w:proofErr w:type="gramEnd"/>
+      <w:r>
+        <w:rPr>
+          <w:rFonts w:ascii="Consolas" w:hAnsi="Consolas" w:cs="Consolas"/>
+          <w:color w:val="000000"/>
+          <w:sz w:val="19"/>
+          <w:szCs w:val="19"/>
+          <w:highlight w:val="white"/>
+        </w:rPr>
+        <w:t xml:space="preserve"> </w:t>
+      </w:r>
+      <w:r>
+        <w:rPr>
+          <w:rFonts w:ascii="Consolas" w:hAnsi="Consolas" w:cs="Consolas"/>
+          <w:color w:val="0000FF"/>
+          <w:sz w:val="19"/>
+          <w:szCs w:val="19"/>
+          <w:highlight w:val="white"/>
+        </w:rPr>
+        <w:t>static</w:t>
+      </w:r>
+      <w:r>
+        <w:rPr>
+          <w:rFonts w:ascii="Consolas" w:hAnsi="Consolas" w:cs="Consolas"/>
+          <w:color w:val="000000"/>
+          <w:sz w:val="19"/>
+          <w:szCs w:val="19"/>
+          <w:highlight w:val="white"/>
+        </w:rPr>
+        <w:t xml:space="preserve"> </w:t>
+      </w:r>
+      <w:proofErr w:type="spellStart"/>
+      <w:r>
+        <w:rPr>
+          <w:rFonts w:ascii="Consolas" w:hAnsi="Consolas" w:cs="Consolas"/>
+          <w:color w:val="2B91AF"/>
+          <w:sz w:val="19"/>
+          <w:szCs w:val="19"/>
+          <w:highlight w:val="white"/>
+        </w:rPr>
+        <w:t>DiceValue</w:t>
+      </w:r>
+      <w:proofErr w:type="spellEnd"/>
+      <w:r>
+        <w:rPr>
+          <w:rFonts w:ascii="Consolas" w:hAnsi="Consolas" w:cs="Consolas"/>
+          <w:color w:val="000000"/>
+          <w:sz w:val="19"/>
+          <w:szCs w:val="19"/>
+          <w:highlight w:val="white"/>
+        </w:rPr>
+        <w:t xml:space="preserve"> </w:t>
+      </w:r>
+      <w:proofErr w:type="spellStart"/>
+      <w:r>
+        <w:rPr>
+          <w:rFonts w:ascii="Consolas" w:hAnsi="Consolas" w:cs="Consolas"/>
+          <w:color w:val="000000"/>
+          <w:sz w:val="19"/>
+          <w:szCs w:val="19"/>
+          <w:highlight w:val="white"/>
+        </w:rPr>
+        <w:t>RandomValue</w:t>
+      </w:r>
+      <w:proofErr w:type="spellEnd"/>
+    </w:p>
+    <w:p>
+      <w:pPr>
+        <w:autoSpaceDE w:val="0"/>
+        <w:autoSpaceDN w:val="0"/>
+        <w:adjustRightInd w:val="0"/>
+        <w:spacing w:after="0" w:line="240" w:lineRule="auto"/>
+        <w:rPr>
+          <w:rFonts w:ascii="Consolas" w:hAnsi="Consolas" w:cs="Consolas"/>
+          <w:color w:val="000000"/>
+          <w:sz w:val="19"/>
+          <w:szCs w:val="19"/>
+          <w:highlight w:val="white"/>
+        </w:rPr>
+      </w:pPr>
+      <w:r>
+        <w:rPr>
+          <w:rFonts w:ascii="Consolas" w:hAnsi="Consolas" w:cs="Consolas"/>
+          <w:color w:val="000000"/>
+          <w:sz w:val="19"/>
+          <w:szCs w:val="19"/>
+          <w:highlight w:val="white"/>
+        </w:rPr>
+        <w:t xml:space="preserve">        {</w:t>
+      </w:r>
+    </w:p>
+    <w:p>
+      <w:pPr>
+        <w:autoSpaceDE w:val="0"/>
+        <w:autoSpaceDN w:val="0"/>
+        <w:adjustRightInd w:val="0"/>
+        <w:spacing w:after="0" w:line="240" w:lineRule="auto"/>
+        <w:rPr>
+          <w:rFonts w:ascii="Consolas" w:hAnsi="Consolas" w:cs="Consolas"/>
+          <w:color w:val="000000"/>
+          <w:sz w:val="19"/>
+          <w:szCs w:val="19"/>
+          <w:highlight w:val="white"/>
+        </w:rPr>
+      </w:pPr>
+      <w:r>
+        <w:rPr>
+          <w:rFonts w:ascii="Consolas" w:hAnsi="Consolas" w:cs="Consolas"/>
+          <w:color w:val="000000"/>
+          <w:sz w:val="19"/>
+          <w:szCs w:val="19"/>
+          <w:highlight w:val="white"/>
+        </w:rPr>
+        <w:t xml:space="preserve">            </w:t>
+      </w:r>
+      <w:proofErr w:type="gramStart"/>
+      <w:r>
+        <w:rPr>
+          <w:rFonts w:ascii="Consolas" w:hAnsi="Consolas" w:cs="Consolas"/>
+          <w:color w:val="0000FF"/>
+          <w:sz w:val="19"/>
+          <w:szCs w:val="19"/>
+          <w:highlight w:val="white"/>
+        </w:rPr>
+        <w:t>get</w:t>
+      </w:r>
+      <w:proofErr w:type="gramEnd"/>
+    </w:p>
+    <w:p>
+      <w:pPr>
+        <w:autoSpaceDE w:val="0"/>
+        <w:autoSpaceDN w:val="0"/>
+        <w:adjustRightInd w:val="0"/>
+        <w:spacing w:after="0" w:line="240" w:lineRule="auto"/>
+        <w:rPr>
+          <w:rFonts w:ascii="Consolas" w:hAnsi="Consolas" w:cs="Consolas"/>
+          <w:color w:val="000000"/>
+          <w:sz w:val="19"/>
+          <w:szCs w:val="19"/>
+          <w:highlight w:val="white"/>
+        </w:rPr>
+      </w:pPr>
+      <w:r>
+        <w:rPr>
+          <w:rFonts w:ascii="Consolas" w:hAnsi="Consolas" w:cs="Consolas"/>
+          <w:color w:val="000000"/>
+          <w:sz w:val="19"/>
+          <w:szCs w:val="19"/>
+          <w:highlight w:val="white"/>
+        </w:rPr>
+        <w:t xml:space="preserve">            {</w:t>
+      </w:r>
+    </w:p>
+    <w:p>
+      <w:pPr>
+        <w:autoSpaceDE w:val="0"/>
+        <w:autoSpaceDN w:val="0"/>
+        <w:adjustRightInd w:val="0"/>
+        <w:spacing w:after="0" w:line="240" w:lineRule="auto"/>
+        <w:rPr>
+          <w:rFonts w:ascii="Consolas" w:hAnsi="Consolas" w:cs="Consolas"/>
+          <w:color w:val="000000"/>
+          <w:sz w:val="19"/>
+          <w:szCs w:val="19"/>
+          <w:highlight w:val="white"/>
+        </w:rPr>
+      </w:pPr>
+      <w:r>
+        <w:rPr>
+          <w:rFonts w:ascii="Consolas" w:hAnsi="Consolas" w:cs="Consolas"/>
+          <w:color w:val="000000"/>
+          <w:sz w:val="19"/>
+          <w:szCs w:val="19"/>
+          <w:highlight w:val="white"/>
+        </w:rPr>
+        <w:t xml:space="preserve">                </w:t>
+      </w:r>
+      <w:proofErr w:type="gramStart"/>
+      <w:r>
+        <w:rPr>
+          <w:rFonts w:ascii="Consolas" w:hAnsi="Consolas" w:cs="Consolas"/>
+          <w:color w:val="0000FF"/>
+          <w:sz w:val="19"/>
+          <w:szCs w:val="19"/>
+          <w:highlight w:val="white"/>
+        </w:rPr>
+        <w:t>return</w:t>
+      </w:r>
+      <w:proofErr w:type="gramEnd"/>
+      <w:r>
+        <w:rPr>
+          <w:rFonts w:ascii="Consolas" w:hAnsi="Consolas" w:cs="Consolas"/>
+          <w:color w:val="000000"/>
+          <w:sz w:val="19"/>
+          <w:szCs w:val="19"/>
+          <w:highlight w:val="white"/>
+        </w:rPr>
+        <w:t xml:space="preserve"> (</w:t>
+      </w:r>
+      <w:proofErr w:type="spellStart"/>
+      <w:r>
+        <w:rPr>
+          <w:rFonts w:ascii="Consolas" w:hAnsi="Consolas" w:cs="Consolas"/>
+          <w:color w:val="2B91AF"/>
+          <w:sz w:val="19"/>
+          <w:szCs w:val="19"/>
+          <w:highlight w:val="white"/>
+        </w:rPr>
+        <w:t>DiceValue</w:t>
+      </w:r>
+      <w:proofErr w:type="spellEnd"/>
+      <w:r>
+        <w:rPr>
+          <w:rFonts w:ascii="Consolas" w:hAnsi="Consolas" w:cs="Consolas"/>
+          <w:color w:val="000000"/>
+          <w:sz w:val="19"/>
+          <w:szCs w:val="19"/>
+          <w:highlight w:val="white"/>
+        </w:rPr>
+        <w:t>)</w:t>
+      </w:r>
+      <w:proofErr w:type="spellStart"/>
+      <w:r>
+        <w:rPr>
+          <w:rFonts w:ascii="Consolas" w:hAnsi="Consolas" w:cs="Consolas"/>
+          <w:color w:val="000000"/>
+          <w:sz w:val="19"/>
+          <w:szCs w:val="19"/>
+          <w:highlight w:val="white"/>
+        </w:rPr>
+        <w:t>VALUES.GetValue</w:t>
+      </w:r>
+      <w:proofErr w:type="spellEnd"/>
+      <w:r>
+        <w:rPr>
+          <w:rFonts w:ascii="Consolas" w:hAnsi="Consolas" w:cs="Consolas"/>
+          <w:color w:val="000000"/>
+          <w:sz w:val="19"/>
+          <w:szCs w:val="19"/>
+          <w:highlight w:val="white"/>
+        </w:rPr>
+        <w:t>(</w:t>
+      </w:r>
+      <w:proofErr w:type="spellStart"/>
+      <w:r>
+        <w:rPr>
+          <w:rFonts w:ascii="Consolas" w:hAnsi="Consolas" w:cs="Consolas"/>
+          <w:color w:val="000000"/>
+          <w:sz w:val="19"/>
+          <w:szCs w:val="19"/>
+          <w:highlight w:val="white"/>
+        </w:rPr>
+        <w:t>RANDOM.Next</w:t>
+      </w:r>
+      <w:proofErr w:type="spellEnd"/>
+      <w:r>
+        <w:rPr>
+          <w:rFonts w:ascii="Consolas" w:hAnsi="Consolas" w:cs="Consolas"/>
+          <w:color w:val="000000"/>
+          <w:sz w:val="19"/>
+          <w:szCs w:val="19"/>
+          <w:highlight w:val="white"/>
+        </w:rPr>
+        <w:t>(VALUES.Length-1));</w:t>
+      </w:r>
+    </w:p>
+    <w:p>
+      <w:pPr>
+        <w:autoSpaceDE w:val="0"/>
+        <w:autoSpaceDN w:val="0"/>
+        <w:adjustRightInd w:val="0"/>
+        <w:spacing w:after="0" w:line="240" w:lineRule="auto"/>
+        <w:rPr>
+          <w:rFonts w:ascii="Consolas" w:hAnsi="Consolas" w:cs="Consolas"/>
+          <w:color w:val="000000"/>
+          <w:sz w:val="19"/>
+          <w:szCs w:val="19"/>
+          <w:highlight w:val="white"/>
+        </w:rPr>
+      </w:pPr>
+      <w:r>
+        <w:rPr>
+          <w:rFonts w:ascii="Consolas" w:hAnsi="Consolas" w:cs="Consolas"/>
+          <w:color w:val="000000"/>
+          <w:sz w:val="19"/>
+          <w:szCs w:val="19"/>
+          <w:highlight w:val="white"/>
+        </w:rPr>
+        <w:t xml:space="preserve">            }</w:t>
+      </w:r>
+    </w:p>
+    <w:p>
+      <w:pPr>
+        <w:autoSpaceDE w:val="0"/>
+        <w:autoSpaceDN w:val="0"/>
+        <w:adjustRightInd w:val="0"/>
+        <w:spacing w:after="0" w:line="240" w:lineRule="auto"/>
+        <w:rPr>
+          <w:rFonts w:ascii="Consolas" w:hAnsi="Consolas" w:cs="Consolas"/>
+          <w:color w:val="000000"/>
+          <w:sz w:val="19"/>
+          <w:szCs w:val="19"/>
+          <w:highlight w:val="white"/>
+        </w:rPr>
+      </w:pPr>
+      <w:r>
+        <w:rPr>
+          <w:rFonts w:ascii="Consolas" w:hAnsi="Consolas" w:cs="Consolas"/>
+          <w:color w:val="000000"/>
+          <w:sz w:val="19"/>
+          <w:szCs w:val="19"/>
+          <w:highlight w:val="white"/>
+        </w:rPr>
+        <w:t xml:space="preserve">        }</w:t>
+      </w:r>
+    </w:p>
+    <w:p>
+      <w:pPr>
+        <w:rPr>
+          <w:lang w:val="en-US"/>
+        </w:rPr>
+      </w:pPr>
+    </w:p>
+    <w:p>
+      <w:pPr>
+        <w:rPr>
+          <w:lang w:val="en-US"/>
+        </w:rPr>
+      </w:pPr>
+      <w:r>
+        <w:rPr>
+          <w:lang w:val="en-US"/>
+        </w:rPr>
+        <w:t>The issue here is that it returns .Length – 1 which means that it won’t return all 6 values of the array.</w:t>
+      </w:r>
+    </w:p>
+    <w:p>
+      <w:pPr>
+        <w:rPr>
+          <w:lang w:val="en-US"/>
+        </w:rPr>
+      </w:pPr>
+      <w:r>
+        <w:rPr>
+          <w:lang w:val="en-US"/>
+        </w:rPr>
+        <w:t>I’ve added a test that runs the randomizer 100 times and tests if it returns all six faces:</w:t>
+      </w:r>
+    </w:p>
+    <w:p>
+      <w:pPr>
+        <w:autoSpaceDE w:val="0"/>
+        <w:autoSpaceDN w:val="0"/>
+        <w:adjustRightInd w:val="0"/>
+        <w:spacing w:after="0" w:line="240" w:lineRule="auto"/>
+        <w:rPr>
+          <w:rFonts w:ascii="Consolas" w:hAnsi="Consolas" w:cs="Consolas"/>
+          <w:color w:val="000000"/>
+          <w:sz w:val="19"/>
+          <w:szCs w:val="19"/>
+          <w:highlight w:val="white"/>
+        </w:rPr>
+      </w:pPr>
+      <w:r>
+        <w:rPr>
+          <w:rFonts w:ascii="Consolas" w:hAnsi="Consolas" w:cs="Consolas"/>
+          <w:color w:val="000000"/>
+          <w:sz w:val="19"/>
+          <w:szCs w:val="19"/>
+          <w:highlight w:val="white"/>
+        </w:rPr>
+        <w:t xml:space="preserve">        [</w:t>
+      </w:r>
+      <w:r>
+        <w:rPr>
+          <w:rFonts w:ascii="Consolas" w:hAnsi="Consolas" w:cs="Consolas"/>
+          <w:color w:val="2B91AF"/>
+          <w:sz w:val="19"/>
+          <w:szCs w:val="19"/>
+          <w:highlight w:val="white"/>
+        </w:rPr>
+        <w:t>Fact</w:t>
+      </w:r>
+      <w:r>
+        <w:rPr>
+          <w:rFonts w:ascii="Consolas" w:hAnsi="Consolas" w:cs="Consolas"/>
+          <w:color w:val="000000"/>
+          <w:sz w:val="19"/>
+          <w:szCs w:val="19"/>
+          <w:highlight w:val="white"/>
+        </w:rPr>
+        <w:t>]</w:t>
+      </w:r>
+    </w:p>
+    <w:p>
+      <w:pPr>
+        <w:autoSpaceDE w:val="0"/>
+        <w:autoSpaceDN w:val="0"/>
+        <w:adjustRightInd w:val="0"/>
+        <w:spacing w:after="0" w:line="240" w:lineRule="auto"/>
+        <w:rPr>
+          <w:rFonts w:ascii="Consolas" w:hAnsi="Consolas" w:cs="Consolas"/>
+          <w:color w:val="000000"/>
+          <w:sz w:val="19"/>
+          <w:szCs w:val="19"/>
+          <w:highlight w:val="white"/>
+        </w:rPr>
+      </w:pPr>
+      <w:r>
+        <w:rPr>
+          <w:rFonts w:ascii="Consolas" w:hAnsi="Consolas" w:cs="Consolas"/>
+          <w:color w:val="000000"/>
+          <w:sz w:val="19"/>
+          <w:szCs w:val="19"/>
+          <w:highlight w:val="white"/>
+        </w:rPr>
+        <w:t xml:space="preserve">        </w:t>
+      </w:r>
+      <w:proofErr w:type="gramStart"/>
+      <w:r>
+        <w:rPr>
+          <w:rFonts w:ascii="Consolas" w:hAnsi="Consolas" w:cs="Consolas"/>
+          <w:color w:val="0000FF"/>
+          <w:sz w:val="19"/>
+          <w:szCs w:val="19"/>
+          <w:highlight w:val="white"/>
+        </w:rPr>
+        <w:t>public</w:t>
+      </w:r>
+      <w:proofErr w:type="gramEnd"/>
+      <w:r>
+        <w:rPr>
+          <w:rFonts w:ascii="Consolas" w:hAnsi="Consolas" w:cs="Consolas"/>
+          <w:color w:val="000000"/>
+          <w:sz w:val="19"/>
+          <w:szCs w:val="19"/>
+          <w:highlight w:val="white"/>
+        </w:rPr>
+        <w:t xml:space="preserve"> </w:t>
+      </w:r>
+      <w:r>
+        <w:rPr>
+          <w:rFonts w:ascii="Consolas" w:hAnsi="Consolas" w:cs="Consolas"/>
+          <w:color w:val="0000FF"/>
+          <w:sz w:val="19"/>
+          <w:szCs w:val="19"/>
+          <w:highlight w:val="white"/>
+        </w:rPr>
+        <w:t>void</w:t>
+      </w:r>
+      <w:r>
+        <w:rPr>
+          <w:rFonts w:ascii="Consolas" w:hAnsi="Consolas" w:cs="Consolas"/>
+          <w:color w:val="000000"/>
+          <w:sz w:val="19"/>
+          <w:szCs w:val="19"/>
+          <w:highlight w:val="white"/>
+        </w:rPr>
+        <w:t xml:space="preserve"> </w:t>
+      </w:r>
+      <w:proofErr w:type="spellStart"/>
+      <w:r>
+        <w:rPr>
+          <w:rFonts w:ascii="Consolas" w:hAnsi="Consolas" w:cs="Consolas"/>
+          <w:color w:val="000000"/>
+          <w:sz w:val="19"/>
+          <w:szCs w:val="19"/>
+          <w:highlight w:val="white"/>
+        </w:rPr>
+        <w:t>DiceReturnsAllSixFaces</w:t>
+      </w:r>
+      <w:proofErr w:type="spellEnd"/>
+      <w:r>
+        <w:rPr>
+          <w:rFonts w:ascii="Consolas" w:hAnsi="Consolas" w:cs="Consolas"/>
+          <w:color w:val="000000"/>
+          <w:sz w:val="19"/>
+          <w:szCs w:val="19"/>
+          <w:highlight w:val="white"/>
+        </w:rPr>
+        <w:t>()</w:t>
+      </w:r>
+    </w:p>
+    <w:p>
+      <w:pPr>
+        <w:autoSpaceDE w:val="0"/>
+        <w:autoSpaceDN w:val="0"/>
+        <w:adjustRightInd w:val="0"/>
+        <w:spacing w:after="0" w:line="240" w:lineRule="auto"/>
+        <w:rPr>
+          <w:rFonts w:ascii="Consolas" w:hAnsi="Consolas" w:cs="Consolas"/>
+          <w:color w:val="000000"/>
+          <w:sz w:val="19"/>
+          <w:szCs w:val="19"/>
+          <w:highlight w:val="white"/>
+        </w:rPr>
+      </w:pPr>
+      <w:r>
+        <w:rPr>
+          <w:rFonts w:ascii="Consolas" w:hAnsi="Consolas" w:cs="Consolas"/>
+          <w:color w:val="000000"/>
+          <w:sz w:val="19"/>
+          <w:szCs w:val="19"/>
+          <w:highlight w:val="white"/>
+        </w:rPr>
+        <w:t xml:space="preserve">        {</w:t>
+      </w:r>
+    </w:p>
+    <w:p>
+      <w:pPr>
+        <w:autoSpaceDE w:val="0"/>
+        <w:autoSpaceDN w:val="0"/>
+        <w:adjustRightInd w:val="0"/>
+        <w:spacing w:after="0" w:line="240" w:lineRule="auto"/>
+        <w:rPr>
+          <w:rFonts w:ascii="Consolas" w:hAnsi="Consolas" w:cs="Consolas"/>
+          <w:color w:val="000000"/>
+          <w:sz w:val="19"/>
+          <w:szCs w:val="19"/>
+          <w:highlight w:val="white"/>
+        </w:rPr>
+      </w:pPr>
+      <w:r>
+        <w:rPr>
+          <w:rFonts w:ascii="Consolas" w:hAnsi="Consolas" w:cs="Consolas"/>
+          <w:color w:val="000000"/>
+          <w:sz w:val="19"/>
+          <w:szCs w:val="19"/>
+          <w:highlight w:val="white"/>
+        </w:rPr>
+        <w:t xml:space="preserve">            </w:t>
+      </w:r>
+      <w:proofErr w:type="spellStart"/>
+      <w:proofErr w:type="gramStart"/>
+      <w:r>
+        <w:rPr>
+          <w:rFonts w:ascii="Consolas" w:hAnsi="Consolas" w:cs="Consolas"/>
+          <w:color w:val="0000FF"/>
+          <w:sz w:val="19"/>
+          <w:szCs w:val="19"/>
+          <w:highlight w:val="white"/>
+        </w:rPr>
+        <w:t>var</w:t>
+      </w:r>
+      <w:proofErr w:type="spellEnd"/>
+      <w:proofErr w:type="gramEnd"/>
+      <w:r>
+        <w:rPr>
+          <w:rFonts w:ascii="Consolas" w:hAnsi="Consolas" w:cs="Consolas"/>
+          <w:color w:val="000000"/>
+          <w:sz w:val="19"/>
+          <w:szCs w:val="19"/>
+          <w:highlight w:val="white"/>
+        </w:rPr>
+        <w:t xml:space="preserve"> faces = </w:t>
+      </w:r>
+      <w:r>
+        <w:rPr>
+          <w:rFonts w:ascii="Consolas" w:hAnsi="Consolas" w:cs="Consolas"/>
+          <w:color w:val="0000FF"/>
+          <w:sz w:val="19"/>
+          <w:szCs w:val="19"/>
+          <w:highlight w:val="white"/>
+        </w:rPr>
+        <w:t>new</w:t>
+      </w:r>
+      <w:r>
+        <w:rPr>
+          <w:rFonts w:ascii="Consolas" w:hAnsi="Consolas" w:cs="Consolas"/>
+          <w:color w:val="000000"/>
+          <w:sz w:val="19"/>
+          <w:szCs w:val="19"/>
+          <w:highlight w:val="white"/>
+        </w:rPr>
+        <w:t xml:space="preserve"> </w:t>
+      </w:r>
+      <w:proofErr w:type="spellStart"/>
+      <w:r>
+        <w:rPr>
+          <w:rFonts w:ascii="Consolas" w:hAnsi="Consolas" w:cs="Consolas"/>
+          <w:color w:val="2B91AF"/>
+          <w:sz w:val="19"/>
+          <w:szCs w:val="19"/>
+          <w:highlight w:val="white"/>
+        </w:rPr>
+        <w:t>HashSet</w:t>
+      </w:r>
+      <w:proofErr w:type="spellEnd"/>
+      <w:r>
+        <w:rPr>
+          <w:rFonts w:ascii="Consolas" w:hAnsi="Consolas" w:cs="Consolas"/>
+          <w:color w:val="000000"/>
+          <w:sz w:val="19"/>
+          <w:szCs w:val="19"/>
+          <w:highlight w:val="white"/>
+        </w:rPr>
+        <w:t>&lt;</w:t>
+      </w:r>
+      <w:proofErr w:type="spellStart"/>
+      <w:r>
+        <w:rPr>
+          <w:rFonts w:ascii="Consolas" w:hAnsi="Consolas" w:cs="Consolas"/>
+          <w:color w:val="2B91AF"/>
+          <w:sz w:val="19"/>
+          <w:szCs w:val="19"/>
+          <w:highlight w:val="white"/>
+        </w:rPr>
+        <w:t>DiceValue</w:t>
+      </w:r>
+      <w:proofErr w:type="spellEnd"/>
+      <w:r>
+        <w:rPr>
+          <w:rFonts w:ascii="Consolas" w:hAnsi="Consolas" w:cs="Consolas"/>
+          <w:color w:val="000000"/>
+          <w:sz w:val="19"/>
+          <w:szCs w:val="19"/>
+          <w:highlight w:val="white"/>
+        </w:rPr>
+        <w:t>&gt;();</w:t>
+      </w:r>
+    </w:p>
+    <w:p>
+      <w:pPr>
+        <w:autoSpaceDE w:val="0"/>
+        <w:autoSpaceDN w:val="0"/>
+        <w:adjustRightInd w:val="0"/>
+        <w:spacing w:after="0" w:line="240" w:lineRule="auto"/>
+        <w:rPr>
+          <w:rFonts w:ascii="Consolas" w:hAnsi="Consolas" w:cs="Consolas"/>
+          <w:color w:val="000000"/>
+          <w:sz w:val="19"/>
+          <w:szCs w:val="19"/>
+          <w:highlight w:val="white"/>
+        </w:rPr>
+      </w:pPr>
+    </w:p>
+    <w:p>
+      <w:pPr>
+        <w:autoSpaceDE w:val="0"/>
+        <w:autoSpaceDN w:val="0"/>
+        <w:adjustRightInd w:val="0"/>
+        <w:spacing w:after="0" w:line="240" w:lineRule="auto"/>
+        <w:rPr>
+          <w:rFonts w:ascii="Consolas" w:hAnsi="Consolas" w:cs="Consolas"/>
+          <w:color w:val="000000"/>
+          <w:sz w:val="19"/>
+          <w:szCs w:val="19"/>
+          <w:highlight w:val="white"/>
+        </w:rPr>
+      </w:pPr>
+      <w:r>
+        <w:rPr>
+          <w:rFonts w:ascii="Consolas" w:hAnsi="Consolas" w:cs="Consolas"/>
+          <w:color w:val="000000"/>
+          <w:sz w:val="19"/>
+          <w:szCs w:val="19"/>
+          <w:highlight w:val="white"/>
+        </w:rPr>
+        <w:t xml:space="preserve">            </w:t>
+      </w:r>
+      <w:proofErr w:type="gramStart"/>
+      <w:r>
+        <w:rPr>
+          <w:rFonts w:ascii="Consolas" w:hAnsi="Consolas" w:cs="Consolas"/>
+          <w:color w:val="0000FF"/>
+          <w:sz w:val="19"/>
+          <w:szCs w:val="19"/>
+          <w:highlight w:val="white"/>
+        </w:rPr>
+        <w:t>for</w:t>
+      </w:r>
+      <w:proofErr w:type="gramEnd"/>
+      <w:r>
+        <w:rPr>
+          <w:rFonts w:ascii="Consolas" w:hAnsi="Consolas" w:cs="Consolas"/>
+          <w:color w:val="000000"/>
+          <w:sz w:val="19"/>
+          <w:szCs w:val="19"/>
+          <w:highlight w:val="white"/>
+        </w:rPr>
+        <w:t xml:space="preserve"> (</w:t>
+      </w:r>
+      <w:proofErr w:type="spellStart"/>
+      <w:r>
+        <w:rPr>
+          <w:rFonts w:ascii="Consolas" w:hAnsi="Consolas" w:cs="Consolas"/>
+          <w:color w:val="0000FF"/>
+          <w:sz w:val="19"/>
+          <w:szCs w:val="19"/>
+          <w:highlight w:val="white"/>
+        </w:rPr>
+        <w:t>int</w:t>
+      </w:r>
+      <w:proofErr w:type="spellEnd"/>
+      <w:r>
+        <w:rPr>
+          <w:rFonts w:ascii="Consolas" w:hAnsi="Consolas" w:cs="Consolas"/>
+          <w:color w:val="000000"/>
+          <w:sz w:val="19"/>
+          <w:szCs w:val="19"/>
+          <w:highlight w:val="white"/>
+        </w:rPr>
+        <w:t xml:space="preserve"> </w:t>
+      </w:r>
+      <w:proofErr w:type="spellStart"/>
+      <w:r>
+        <w:rPr>
+          <w:rFonts w:ascii="Consolas" w:hAnsi="Consolas" w:cs="Consolas"/>
+          <w:color w:val="000000"/>
+          <w:sz w:val="19"/>
+          <w:szCs w:val="19"/>
+          <w:highlight w:val="white"/>
+        </w:rPr>
+        <w:t>i</w:t>
+      </w:r>
+      <w:proofErr w:type="spellEnd"/>
+      <w:r>
+        <w:rPr>
+          <w:rFonts w:ascii="Consolas" w:hAnsi="Consolas" w:cs="Consolas"/>
+          <w:color w:val="000000"/>
+          <w:sz w:val="19"/>
+          <w:szCs w:val="19"/>
+          <w:highlight w:val="white"/>
+        </w:rPr>
+        <w:t xml:space="preserve"> = 0; </w:t>
+      </w:r>
+      <w:proofErr w:type="spellStart"/>
+      <w:r>
+        <w:rPr>
+          <w:rFonts w:ascii="Consolas" w:hAnsi="Consolas" w:cs="Consolas"/>
+          <w:color w:val="000000"/>
+          <w:sz w:val="19"/>
+          <w:szCs w:val="19"/>
+          <w:highlight w:val="white"/>
+        </w:rPr>
+        <w:t>i</w:t>
+      </w:r>
+      <w:proofErr w:type="spellEnd"/>
+      <w:r>
+        <w:rPr>
+          <w:rFonts w:ascii="Consolas" w:hAnsi="Consolas" w:cs="Consolas"/>
+          <w:color w:val="000000"/>
+          <w:sz w:val="19"/>
+          <w:szCs w:val="19"/>
+          <w:highlight w:val="white"/>
+        </w:rPr>
+        <w:t xml:space="preserve"> &lt; 100; </w:t>
+      </w:r>
+      <w:proofErr w:type="spellStart"/>
+      <w:r>
+        <w:rPr>
+          <w:rFonts w:ascii="Consolas" w:hAnsi="Consolas" w:cs="Consolas"/>
+          <w:color w:val="000000"/>
+          <w:sz w:val="19"/>
+          <w:szCs w:val="19"/>
+          <w:highlight w:val="white"/>
+        </w:rPr>
+        <w:t>i</w:t>
+      </w:r>
+      <w:proofErr w:type="spellEnd"/>
+      <w:r>
+        <w:rPr>
+          <w:rFonts w:ascii="Consolas" w:hAnsi="Consolas" w:cs="Consolas"/>
+          <w:color w:val="000000"/>
+          <w:sz w:val="19"/>
+          <w:szCs w:val="19"/>
+          <w:highlight w:val="white"/>
+        </w:rPr>
+        <w:t>++)</w:t>
+      </w:r>
+    </w:p>
+    <w:p>
+      <w:pPr>
+        <w:autoSpaceDE w:val="0"/>
+        <w:autoSpaceDN w:val="0"/>
+        <w:adjustRightInd w:val="0"/>
+        <w:spacing w:after="0" w:line="240" w:lineRule="auto"/>
+        <w:rPr>
+          <w:rFonts w:ascii="Consolas" w:hAnsi="Consolas" w:cs="Consolas"/>
+          <w:color w:val="000000"/>
+          <w:sz w:val="19"/>
+          <w:szCs w:val="19"/>
+          <w:highlight w:val="white"/>
+        </w:rPr>
+      </w:pPr>
+      <w:r>
+        <w:rPr>
+          <w:rFonts w:ascii="Consolas" w:hAnsi="Consolas" w:cs="Consolas"/>
+          <w:color w:val="000000"/>
+          <w:sz w:val="19"/>
+          <w:szCs w:val="19"/>
+          <w:highlight w:val="white"/>
+        </w:rPr>
+        <w:t xml:space="preserve">            {</w:t>
+      </w:r>
+    </w:p>
+    <w:p>
+      <w:pPr>
+        <w:autoSpaceDE w:val="0"/>
+        <w:autoSpaceDN w:val="0"/>
+        <w:adjustRightInd w:val="0"/>
+        <w:spacing w:after="0" w:line="240" w:lineRule="auto"/>
+        <w:rPr>
+          <w:rFonts w:ascii="Consolas" w:hAnsi="Consolas" w:cs="Consolas"/>
+          <w:color w:val="000000"/>
+          <w:sz w:val="19"/>
+          <w:szCs w:val="19"/>
+          <w:highlight w:val="white"/>
+        </w:rPr>
+      </w:pPr>
+      <w:r>
+        <w:rPr>
+          <w:rFonts w:ascii="Consolas" w:hAnsi="Consolas" w:cs="Consolas"/>
+          <w:color w:val="000000"/>
+          <w:sz w:val="19"/>
+          <w:szCs w:val="19"/>
+          <w:highlight w:val="white"/>
+        </w:rPr>
+        <w:t xml:space="preserve">                </w:t>
+      </w:r>
+      <w:proofErr w:type="spellStart"/>
+      <w:proofErr w:type="gramStart"/>
+      <w:r>
+        <w:rPr>
+          <w:rFonts w:ascii="Consolas" w:hAnsi="Consolas" w:cs="Consolas"/>
+          <w:color w:val="0000FF"/>
+          <w:sz w:val="19"/>
+          <w:szCs w:val="19"/>
+          <w:highlight w:val="white"/>
+        </w:rPr>
+        <w:t>var</w:t>
+      </w:r>
+      <w:proofErr w:type="spellEnd"/>
+      <w:proofErr w:type="gramEnd"/>
+      <w:r>
+        <w:rPr>
+          <w:rFonts w:ascii="Consolas" w:hAnsi="Consolas" w:cs="Consolas"/>
+          <w:color w:val="000000"/>
+          <w:sz w:val="19"/>
+          <w:szCs w:val="19"/>
+          <w:highlight w:val="white"/>
+        </w:rPr>
+        <w:t xml:space="preserve"> face = </w:t>
+      </w:r>
+      <w:proofErr w:type="spellStart"/>
+      <w:r>
+        <w:rPr>
+          <w:rFonts w:ascii="Consolas" w:hAnsi="Consolas" w:cs="Consolas"/>
+          <w:color w:val="2B91AF"/>
+          <w:sz w:val="19"/>
+          <w:szCs w:val="19"/>
+          <w:highlight w:val="white"/>
+        </w:rPr>
+        <w:t>Dice</w:t>
+      </w:r>
+      <w:r>
+        <w:rPr>
+          <w:rFonts w:ascii="Consolas" w:hAnsi="Consolas" w:cs="Consolas"/>
+          <w:color w:val="000000"/>
+          <w:sz w:val="19"/>
+          <w:szCs w:val="19"/>
+          <w:highlight w:val="white"/>
+        </w:rPr>
+        <w:t>.RandomValue</w:t>
+      </w:r>
+      <w:proofErr w:type="spellEnd"/>
+      <w:r>
+        <w:rPr>
+          <w:rFonts w:ascii="Consolas" w:hAnsi="Consolas" w:cs="Consolas"/>
+          <w:color w:val="000000"/>
+          <w:sz w:val="19"/>
+          <w:szCs w:val="19"/>
+          <w:highlight w:val="white"/>
+        </w:rPr>
+        <w:t>;</w:t>
+      </w:r>
+    </w:p>
+    <w:p>
+      <w:pPr>
+        <w:autoSpaceDE w:val="0"/>
+        <w:autoSpaceDN w:val="0"/>
+        <w:adjustRightInd w:val="0"/>
+        <w:spacing w:after="0" w:line="240" w:lineRule="auto"/>
+        <w:rPr>
+          <w:rFonts w:ascii="Consolas" w:hAnsi="Consolas" w:cs="Consolas"/>
+          <w:color w:val="000000"/>
+          <w:sz w:val="19"/>
+          <w:szCs w:val="19"/>
+          <w:highlight w:val="white"/>
+        </w:rPr>
+      </w:pPr>
+      <w:r>
+        <w:rPr>
+          <w:rFonts w:ascii="Consolas" w:hAnsi="Consolas" w:cs="Consolas"/>
+          <w:color w:val="000000"/>
+          <w:sz w:val="19"/>
+          <w:szCs w:val="19"/>
+          <w:highlight w:val="white"/>
+        </w:rPr>
+        <w:t xml:space="preserve">                </w:t>
+      </w:r>
+      <w:proofErr w:type="gramStart"/>
+      <w:r>
+        <w:rPr>
+          <w:rFonts w:ascii="Consolas" w:hAnsi="Consolas" w:cs="Consolas"/>
+          <w:color w:val="0000FF"/>
+          <w:sz w:val="19"/>
+          <w:szCs w:val="19"/>
+          <w:highlight w:val="white"/>
+        </w:rPr>
+        <w:t>if</w:t>
+      </w:r>
+      <w:proofErr w:type="gramEnd"/>
+      <w:r>
+        <w:rPr>
+          <w:rFonts w:ascii="Consolas" w:hAnsi="Consolas" w:cs="Consolas"/>
+          <w:color w:val="000000"/>
+          <w:sz w:val="19"/>
+          <w:szCs w:val="19"/>
+          <w:highlight w:val="white"/>
+        </w:rPr>
+        <w:t xml:space="preserve"> (!</w:t>
+      </w:r>
+      <w:proofErr w:type="spellStart"/>
+      <w:r>
+        <w:rPr>
+          <w:rFonts w:ascii="Consolas" w:hAnsi="Consolas" w:cs="Consolas"/>
+          <w:color w:val="000000"/>
+          <w:sz w:val="19"/>
+          <w:szCs w:val="19"/>
+          <w:highlight w:val="white"/>
+        </w:rPr>
+        <w:t>faces.Contains</w:t>
+      </w:r>
+      <w:proofErr w:type="spellEnd"/>
+      <w:r>
+        <w:rPr>
+          <w:rFonts w:ascii="Consolas" w:hAnsi="Consolas" w:cs="Consolas"/>
+          <w:color w:val="000000"/>
+          <w:sz w:val="19"/>
+          <w:szCs w:val="19"/>
+          <w:highlight w:val="white"/>
+        </w:rPr>
+        <w:t xml:space="preserve">(face)) </w:t>
+      </w:r>
+      <w:proofErr w:type="spellStart"/>
+      <w:r>
+        <w:rPr>
+          <w:rFonts w:ascii="Consolas" w:hAnsi="Consolas" w:cs="Consolas"/>
+          <w:color w:val="000000"/>
+          <w:sz w:val="19"/>
+          <w:szCs w:val="19"/>
+          <w:highlight w:val="white"/>
+        </w:rPr>
+        <w:t>faces.Add</w:t>
+      </w:r>
+      <w:proofErr w:type="spellEnd"/>
+      <w:r>
+        <w:rPr>
+          <w:rFonts w:ascii="Consolas" w:hAnsi="Consolas" w:cs="Consolas"/>
+          <w:color w:val="000000"/>
+          <w:sz w:val="19"/>
+          <w:szCs w:val="19"/>
+          <w:highlight w:val="white"/>
+        </w:rPr>
+        <w:t>(face);</w:t>
+      </w:r>
+    </w:p>
+    <w:p>
+      <w:pPr>
+        <w:autoSpaceDE w:val="0"/>
+        <w:autoSpaceDN w:val="0"/>
+        <w:adjustRightInd w:val="0"/>
+        <w:spacing w:after="0" w:line="240" w:lineRule="auto"/>
+        <w:rPr>
+          <w:rFonts w:ascii="Consolas" w:hAnsi="Consolas" w:cs="Consolas"/>
+          <w:color w:val="000000"/>
+          <w:sz w:val="19"/>
+          <w:szCs w:val="19"/>
+          <w:highlight w:val="white"/>
+        </w:rPr>
+      </w:pPr>
+      <w:r>
+        <w:rPr>
+          <w:rFonts w:ascii="Consolas" w:hAnsi="Consolas" w:cs="Consolas"/>
+          <w:color w:val="000000"/>
+          <w:sz w:val="19"/>
+          <w:szCs w:val="19"/>
+          <w:highlight w:val="white"/>
+        </w:rPr>
+        <w:t xml:space="preserve">            }</w:t>
+      </w:r>
+    </w:p>
+    <w:p>
+      <w:pPr>
+        <w:autoSpaceDE w:val="0"/>
+        <w:autoSpaceDN w:val="0"/>
+        <w:adjustRightInd w:val="0"/>
+        <w:spacing w:after="0" w:line="240" w:lineRule="auto"/>
+        <w:rPr>
+          <w:rFonts w:ascii="Consolas" w:hAnsi="Consolas" w:cs="Consolas"/>
+          <w:color w:val="000000"/>
+          <w:sz w:val="19"/>
+          <w:szCs w:val="19"/>
+          <w:highlight w:val="white"/>
+        </w:rPr>
+      </w:pPr>
+    </w:p>
+    <w:p>
+      <w:pPr>
+        <w:autoSpaceDE w:val="0"/>
+        <w:autoSpaceDN w:val="0"/>
+        <w:adjustRightInd w:val="0"/>
+        <w:spacing w:after="0" w:line="240" w:lineRule="auto"/>
+        <w:rPr>
+          <w:rFonts w:ascii="Consolas" w:hAnsi="Consolas" w:cs="Consolas"/>
+          <w:color w:val="000000"/>
+          <w:sz w:val="19"/>
+          <w:szCs w:val="19"/>
+          <w:highlight w:val="white"/>
+        </w:rPr>
+      </w:pPr>
+      <w:r>
+        <w:rPr>
+          <w:rFonts w:ascii="Consolas" w:hAnsi="Consolas" w:cs="Consolas"/>
+          <w:color w:val="000000"/>
+          <w:sz w:val="19"/>
+          <w:szCs w:val="19"/>
+          <w:highlight w:val="white"/>
+        </w:rPr>
+        <w:t xml:space="preserve">            </w:t>
+      </w:r>
+      <w:proofErr w:type="spellStart"/>
+      <w:proofErr w:type="gramStart"/>
+      <w:r>
+        <w:rPr>
+          <w:rFonts w:ascii="Consolas" w:hAnsi="Consolas" w:cs="Consolas"/>
+          <w:color w:val="2B91AF"/>
+          <w:sz w:val="19"/>
+          <w:szCs w:val="19"/>
+          <w:highlight w:val="white"/>
+        </w:rPr>
+        <w:t>Assert</w:t>
+      </w:r>
+      <w:r>
+        <w:rPr>
+          <w:rFonts w:ascii="Consolas" w:hAnsi="Consolas" w:cs="Consolas"/>
+          <w:color w:val="000000"/>
+          <w:sz w:val="19"/>
+          <w:szCs w:val="19"/>
+          <w:highlight w:val="white"/>
+        </w:rPr>
+        <w:t>.Equal</w:t>
+      </w:r>
+      <w:proofErr w:type="spellEnd"/>
+      <w:r>
+        <w:rPr>
+          <w:rFonts w:ascii="Consolas" w:hAnsi="Consolas" w:cs="Consolas"/>
+          <w:color w:val="000000"/>
+          <w:sz w:val="19"/>
+          <w:szCs w:val="19"/>
+          <w:highlight w:val="white"/>
+        </w:rPr>
+        <w:t>(</w:t>
+      </w:r>
+      <w:proofErr w:type="gramEnd"/>
+      <w:r>
+        <w:rPr>
+          <w:rFonts w:ascii="Consolas" w:hAnsi="Consolas" w:cs="Consolas"/>
+          <w:color w:val="000000"/>
+          <w:sz w:val="19"/>
+          <w:szCs w:val="19"/>
+          <w:highlight w:val="white"/>
+        </w:rPr>
+        <w:t xml:space="preserve">6, </w:t>
+      </w:r>
+      <w:proofErr w:type="spellStart"/>
+      <w:r>
+        <w:rPr>
+          <w:rFonts w:ascii="Consolas" w:hAnsi="Consolas" w:cs="Consolas"/>
+          <w:color w:val="000000"/>
+          <w:sz w:val="19"/>
+          <w:szCs w:val="19"/>
+          <w:highlight w:val="white"/>
+        </w:rPr>
+        <w:t>faces.Count</w:t>
+      </w:r>
+      <w:proofErr w:type="spellEnd"/>
+      <w:r>
+        <w:rPr>
+          <w:rFonts w:ascii="Consolas" w:hAnsi="Consolas" w:cs="Consolas"/>
+          <w:color w:val="000000"/>
+          <w:sz w:val="19"/>
+          <w:szCs w:val="19"/>
+          <w:highlight w:val="white"/>
+        </w:rPr>
+        <w:t>);</w:t>
+      </w:r>
+    </w:p>
+    <w:p>
+      <w:pPr>
+        <w:autoSpaceDE w:val="0"/>
+        <w:autoSpaceDN w:val="0"/>
+        <w:adjustRightInd w:val="0"/>
+        <w:spacing w:after="0" w:line="240" w:lineRule="auto"/>
+        <w:rPr>
+          <w:rFonts w:ascii="Consolas" w:hAnsi="Consolas" w:cs="Consolas"/>
+          <w:color w:val="000000"/>
+          <w:sz w:val="19"/>
+          <w:szCs w:val="19"/>
+          <w:highlight w:val="white"/>
+        </w:rPr>
+      </w:pPr>
+      <w:r>
+        <w:rPr>
+          <w:rFonts w:ascii="Consolas" w:hAnsi="Consolas" w:cs="Consolas"/>
+          <w:color w:val="000000"/>
+          <w:sz w:val="19"/>
+          <w:szCs w:val="19"/>
+          <w:highlight w:val="white"/>
+        </w:rPr>
+        <w:t xml:space="preserve">        }</w:t>
+      </w:r>
+    </w:p>
+    <w:p>
+      <w:pPr>
+        <w:rPr>
+          <w:lang w:val="en-US"/>
+        </w:rPr>
+      </w:pPr>
+    </w:p>
+    <w:p>
+      <w:pPr>
+        <w:rPr>
+          <w:lang w:val="en-US"/>
+        </w:rPr>
+      </w:pPr>
+      <w:r>
+        <w:rPr>
+          <w:noProof/>
+          <w:lang w:eastAsia="en-AU"/>
+        </w:rPr>
+        <w:drawing>
+          <wp:inline distT="0" distB="0" distL="0" distR="0" wp14:anchorId="232886B5" wp14:editId="30BA61F0">
+            <wp:extent cx="5731510" cy="1607185"/>
+            <wp:effectExtent l="0" t="0" r="2540" b="0"/>
+            <wp:docPr id="7" name="Picture 7"/>
+            <wp:cNvGraphicFramePr>
+              <a:graphicFrameLocks xmlns:a="http://schemas.openxmlformats.org/drawingml/2006/main" noChangeAspect="1"/>
+            </wp:cNvGraphicFramePr>
+            <a:graphic xmlns:a="http://schemas.openxmlformats.org/drawingml/2006/main">
+              <a:graphicData uri="http://schemas.openxmlformats.org/drawingml/2006/picture">
+                <pic:pic xmlns:pic="http://schemas.openxmlformats.org/drawingml/2006/picture">
+                  <pic:nvPicPr>
+                    <pic:cNvPr id="1" name=""/>
+                    <pic:cNvPicPr/>
+                  </pic:nvPicPr>
+                  <pic:blipFill>
+                    <a:blip r:embed="rId8"/>
+                    <a:stretch>
+                      <a:fillRect/>
+                    </a:stretch>
+                  </pic:blipFill>
+                  <pic:spPr>
+                    <a:xfrm>
+                      <a:off x="0" y="0"/>
+                      <a:ext cx="5731510" cy="1607185"/>
+                    </a:xfrm>
+                    <a:prstGeom prst="rect">
+                      <a:avLst/>
+                    </a:prstGeom>
+                  </pic:spPr>
+                </pic:pic>
+              </a:graphicData>
+            </a:graphic>
+          </wp:inline>
+        </w:drawing>
+      </w:r>
+    </w:p>
+    <w:p>
+      <w:pPr>
+        <w:pStyle w:val="Heading1"/>
+        <w:rPr>
+          <w:lang w:val="en-US"/>
+        </w:rPr>
+      </w:pPr>
+      <w:r>
+        <w:rPr>
+          <w:lang w:val="en-US"/>
+        </w:rPr>
+        <w:t>Fix the Bug</w:t>
+      </w:r>
+    </w:p>
+    <w:p>
+      <w:pPr>
+        <w:rPr>
+          <w:lang w:val="en-US"/>
+        </w:rPr>
+      </w:pPr>
+    </w:p>
+    <w:p>
+      <w:pPr>
+        <w:rPr>
+          <w:lang w:val="en-US"/>
+        </w:rPr>
+      </w:pPr>
+      <w:r>
+        <w:rPr>
+          <w:lang w:val="en-US"/>
+        </w:rPr>
+        <w:t>Attacking first the fact the randomizer only picks between 5 faces, I am fixing that bug initially.</w:t>
+      </w:r>
+    </w:p>
+    <w:p>
+      <w:pPr>
+        <w:rPr>
+          <w:lang w:val="en-US"/>
+        </w:rPr>
+      </w:pPr>
+      <w:proofErr w:type="gramStart"/>
+      <w:r>
+        <w:rPr>
+          <w:rFonts w:ascii="Consolas" w:hAnsi="Consolas" w:cs="Consolas"/>
+          <w:color w:val="0000FF"/>
+          <w:sz w:val="19"/>
+          <w:szCs w:val="19"/>
+          <w:highlight w:val="white"/>
+        </w:rPr>
+        <w:t>return</w:t>
+      </w:r>
+      <w:proofErr w:type="gramEnd"/>
+      <w:r>
+        <w:rPr>
+          <w:rFonts w:ascii="Consolas" w:hAnsi="Consolas" w:cs="Consolas"/>
+          <w:color w:val="000000"/>
+          <w:sz w:val="19"/>
+          <w:szCs w:val="19"/>
+          <w:highlight w:val="white"/>
+        </w:rPr>
+        <w:t xml:space="preserve"> (</w:t>
+      </w:r>
+      <w:proofErr w:type="spellStart"/>
+      <w:r>
+        <w:rPr>
+          <w:rFonts w:ascii="Consolas" w:hAnsi="Consolas" w:cs="Consolas"/>
+          <w:color w:val="2B91AF"/>
+          <w:sz w:val="19"/>
+          <w:szCs w:val="19"/>
+          <w:highlight w:val="white"/>
+        </w:rPr>
+        <w:t>DiceValue</w:t>
+      </w:r>
+      <w:proofErr w:type="spellEnd"/>
+      <w:r>
+        <w:rPr>
+          <w:rFonts w:ascii="Consolas" w:hAnsi="Consolas" w:cs="Consolas"/>
+          <w:color w:val="000000"/>
+          <w:sz w:val="19"/>
+          <w:szCs w:val="19"/>
+          <w:highlight w:val="white"/>
+        </w:rPr>
+        <w:t>)</w:t>
+      </w:r>
+      <w:proofErr w:type="spellStart"/>
+      <w:r>
+        <w:rPr>
+          <w:rFonts w:ascii="Consolas" w:hAnsi="Consolas" w:cs="Consolas"/>
+          <w:color w:val="000000"/>
+          <w:sz w:val="19"/>
+          <w:szCs w:val="19"/>
+          <w:highlight w:val="white"/>
+        </w:rPr>
+        <w:t>VALUES.GetValue</w:t>
+      </w:r>
+      <w:proofErr w:type="spellEnd"/>
+      <w:r>
+        <w:rPr>
+          <w:rFonts w:ascii="Consolas" w:hAnsi="Consolas" w:cs="Consolas"/>
+          <w:color w:val="000000"/>
+          <w:sz w:val="19"/>
+          <w:szCs w:val="19"/>
+          <w:highlight w:val="white"/>
+        </w:rPr>
+        <w:t>(</w:t>
+      </w:r>
+      <w:proofErr w:type="spellStart"/>
+      <w:r>
+        <w:rPr>
+          <w:rFonts w:ascii="Consolas" w:hAnsi="Consolas" w:cs="Consolas"/>
+          <w:color w:val="000000"/>
+          <w:sz w:val="19"/>
+          <w:szCs w:val="19"/>
+          <w:highlight w:val="white"/>
+        </w:rPr>
+        <w:t>RANDOM.Next</w:t>
+      </w:r>
+      <w:proofErr w:type="spellEnd"/>
+      <w:r>
+        <w:rPr>
+          <w:rFonts w:ascii="Consolas" w:hAnsi="Consolas" w:cs="Consolas"/>
+          <w:color w:val="000000"/>
+          <w:sz w:val="19"/>
+          <w:szCs w:val="19"/>
+          <w:highlight w:val="white"/>
+        </w:rPr>
+        <w:t>(</w:t>
+      </w:r>
+      <w:proofErr w:type="spellStart"/>
+      <w:r>
+        <w:rPr>
+          <w:rFonts w:ascii="Consolas" w:hAnsi="Consolas" w:cs="Consolas"/>
+          <w:color w:val="000000"/>
+          <w:sz w:val="19"/>
+          <w:szCs w:val="19"/>
+          <w:highlight w:val="white"/>
+        </w:rPr>
+        <w:t>VALUES.Length</w:t>
+      </w:r>
+      <w:proofErr w:type="spellEnd"/>
+      <w:r>
+        <w:rPr>
+          <w:rFonts w:ascii="Consolas" w:hAnsi="Consolas" w:cs="Consolas"/>
+          <w:color w:val="000000"/>
+          <w:sz w:val="19"/>
+          <w:szCs w:val="19"/>
+          <w:highlight w:val="white"/>
+        </w:rPr>
+        <w:t>));</w:t>
+      </w:r>
+    </w:p>
+    <w:p>
+      <w:pPr>
+        <w:rPr>
+          <w:lang w:val="en-US"/>
+        </w:rPr>
+      </w:pPr>
       <w:bookmarkStart w:id="0" w:name="_GoBack"/>
+      <w:r>
+        <w:rPr>
+          <w:noProof/>
+          <w:lang w:eastAsia="en-AU"/>
+        </w:rPr>
+        <w:lastRenderedPageBreak/>
+        <w:drawing>
+          <wp:inline distT="0" distB="0" distL="0" distR="0" wp14:anchorId="344234B0" wp14:editId="7948B406">
+            <wp:extent cx="5731510" cy="2169795"/>
+            <wp:effectExtent l="0" t="0" r="2540" b="1905"/>
+            <wp:docPr id="8" name="Picture 8"/>
+            <wp:cNvGraphicFramePr>
+              <a:graphicFrameLocks xmlns:a="http://schemas.openxmlformats.org/drawingml/2006/main" noChangeAspect="1"/>
+            </wp:cNvGraphicFramePr>
+            <a:graphic xmlns:a="http://schemas.openxmlformats.org/drawingml/2006/main">
+              <a:graphicData uri="http://schemas.openxmlformats.org/drawingml/2006/picture">
+                <pic:pic xmlns:pic="http://schemas.openxmlformats.org/drawingml/2006/picture">
+                  <pic:nvPicPr>
+                    <pic:cNvPr id="1" name=""/>
+                    <pic:cNvPicPr/>
+                  </pic:nvPicPr>
+                  <pic:blipFill>
+                    <a:blip r:embed="rId9"/>
+                    <a:stretch>
+                      <a:fillRect/>
+                    </a:stretch>
+                  </pic:blipFill>
+                  <pic:spPr>
+                    <a:xfrm>
+                      <a:off x="0" y="0"/>
+                      <a:ext cx="5731510" cy="2169795"/>
+                    </a:xfrm>
+                    <a:prstGeom prst="rect">
+                      <a:avLst/>
+                    </a:prstGeom>
+                  </pic:spPr>
+                </pic:pic>
+              </a:graphicData>
+            </a:graphic>
+          </wp:inline>
+        </w:drawing>
+      </w:r>
       <w:bookmarkEnd w:id="0"/>
-    </w:p>
-    <w:p>
-      <w:pPr>
-        <w:pStyle w:val="Heading1"/>
-        <w:rPr>
-          <w:lang w:val="en-US"/>
-        </w:rPr>
-      </w:pPr>
-      <w:r>
-        <w:rPr>
-          <w:lang w:val="en-US"/>
-        </w:rPr>
-        <w:t>Finding the cause</w:t>
-      </w:r>
-    </w:p>
-    <w:p>
-      <w:pPr>
-        <w:pStyle w:val="Heading2"/>
-        <w:rPr>
-          <w:lang w:val="en-US"/>
-        </w:rPr>
-      </w:pPr>
-      <w:r>
-        <w:rPr>
-          <w:lang w:val="en-US"/>
-        </w:rPr>
-        <w:t>Run look at where the Unit Tests fail and trace that line of code and check object states at those times</w:t>
-      </w:r>
-    </w:p>
-    <w:p>
-      <w:pPr>
-        <w:pStyle w:val="Heading2"/>
-        <w:rPr>
-          <w:lang w:val="en-US"/>
-        </w:rPr>
-      </w:pPr>
-      <w:r>
-        <w:rPr>
-          <w:lang w:val="en-US"/>
-        </w:rPr>
-        <w:t>Manually step through the code, the stacktrace, and the object windows to see what is being set and where the bug is occurring</w:t>
-      </w:r>
-    </w:p>
-    <w:p>
-      <w:pPr>
-        <w:rPr>
-          <w:lang w:val="en-US"/>
-        </w:rPr>
-      </w:pPr>
-    </w:p>
-    <w:p>
-      <w:pPr>
-        <w:pStyle w:val="Heading1"/>
-        <w:rPr>
-          <w:lang w:val="en-US"/>
-        </w:rPr>
-      </w:pPr>
-      <w:r>
-        <w:rPr>
-          <w:lang w:val="en-US"/>
-        </w:rPr>
-        <w:t>Fix the Bug</w:t>
-      </w:r>
     </w:p>
     <w:p>
       <w:pPr>

</xml_diff>

<commit_message>
Bug 3 - Fixes for bug.
</commit_message>
<xml_diff>
--- a/docs/BUG03 Debugging Log.docx
+++ b/docs/BUG03 Debugging Log.docx
@@ -2771,7 +2771,6 @@
           <w:lang w:val="en-US"/>
         </w:rPr>
       </w:pPr>
-      <w:bookmarkStart w:id="0" w:name="_GoBack"/>
       <w:r>
         <w:rPr>
           <w:noProof/>
@@ -2814,49 +2813,4525 @@
           </wp:inline>
         </w:drawing>
       </w:r>
+    </w:p>
+    <w:p>
+      <w:pPr>
+        <w:rPr>
+          <w:lang w:val="en-US"/>
+        </w:rPr>
+      </w:pPr>
+    </w:p>
+    <w:p>
+      <w:pPr>
+        <w:pStyle w:val="Heading1"/>
+        <w:rPr>
+          <w:lang w:val="en-US"/>
+        </w:rPr>
+      </w:pPr>
+      <w:r>
+        <w:rPr>
+          <w:lang w:val="en-US"/>
+        </w:rPr>
+        <w:t>Cause</w:t>
+      </w:r>
+    </w:p>
+    <w:p>
+      <w:pPr>
+        <w:rPr>
+          <w:lang w:val="en-US"/>
+        </w:rPr>
+      </w:pPr>
+      <w:r>
+        <w:rPr>
+          <w:lang w:val="en-US"/>
+        </w:rPr>
+        <w:t>Now if we look at why the dice for the game don’t randomize between each round:</w:t>
+      </w:r>
+    </w:p>
+    <w:p>
+      <w:pPr>
+        <w:rPr>
+          <w:lang w:val="en-US"/>
+        </w:rPr>
+      </w:pPr>
+      <w:r>
+        <w:rPr>
+          <w:lang w:val="en-US"/>
+        </w:rPr>
+        <w:t>We’re going to debug into a breakpoint for the 100 games in our statistics unit test:</w:t>
+      </w:r>
+    </w:p>
+    <w:p>
+      <w:pPr>
+        <w:rPr>
+          <w:lang w:val="en-US"/>
+        </w:rPr>
+      </w:pPr>
+      <w:r>
+        <w:rPr>
+          <w:noProof/>
+          <w:lang w:eastAsia="en-AU"/>
+        </w:rPr>
+        <w:drawing>
+          <wp:inline distT="0" distB="0" distL="0" distR="0" wp14:anchorId="669C4B53" wp14:editId="11678866">
+            <wp:extent cx="5731510" cy="3354070"/>
+            <wp:effectExtent l="0" t="0" r="2540" b="0"/>
+            <wp:docPr id="9" name="Picture 9"/>
+            <wp:cNvGraphicFramePr>
+              <a:graphicFrameLocks xmlns:a="http://schemas.openxmlformats.org/drawingml/2006/main" noChangeAspect="1"/>
+            </wp:cNvGraphicFramePr>
+            <a:graphic xmlns:a="http://schemas.openxmlformats.org/drawingml/2006/main">
+              <a:graphicData uri="http://schemas.openxmlformats.org/drawingml/2006/picture">
+                <pic:pic xmlns:pic="http://schemas.openxmlformats.org/drawingml/2006/picture">
+                  <pic:nvPicPr>
+                    <pic:cNvPr id="1" name=""/>
+                    <pic:cNvPicPr/>
+                  </pic:nvPicPr>
+                  <pic:blipFill>
+                    <a:blip r:embed="rId10"/>
+                    <a:stretch>
+                      <a:fillRect/>
+                    </a:stretch>
+                  </pic:blipFill>
+                  <pic:spPr>
+                    <a:xfrm>
+                      <a:off x="0" y="0"/>
+                      <a:ext cx="5731510" cy="3354070"/>
+                    </a:xfrm>
+                    <a:prstGeom prst="rect">
+                      <a:avLst/>
+                    </a:prstGeom>
+                  </pic:spPr>
+                </pic:pic>
+              </a:graphicData>
+            </a:graphic>
+          </wp:inline>
+        </w:drawing>
+      </w:r>
+    </w:p>
+    <w:p>
+      <w:pPr>
+        <w:rPr>
+          <w:lang w:val="en-US"/>
+        </w:rPr>
+      </w:pPr>
+      <w:r>
+        <w:rPr>
+          <w:lang w:val="en-US"/>
+        </w:rPr>
+        <w:t xml:space="preserve">I’ve traced into the </w:t>
+      </w:r>
+      <w:proofErr w:type="spellStart"/>
+      <w:r>
+        <w:rPr>
+          <w:lang w:val="en-US"/>
+        </w:rPr>
+        <w:t>PlayGame</w:t>
+      </w:r>
+      <w:proofErr w:type="spellEnd"/>
+      <w:r>
+        <w:rPr>
+          <w:lang w:val="en-US"/>
+        </w:rPr>
+        <w:t xml:space="preserve"> method in the </w:t>
+      </w:r>
+      <w:proofErr w:type="spellStart"/>
+      <w:r>
+        <w:rPr>
+          <w:lang w:val="en-US"/>
+        </w:rPr>
+        <w:t>Program.cs</w:t>
+      </w:r>
+      <w:proofErr w:type="spellEnd"/>
+      <w:r>
+        <w:rPr>
+          <w:lang w:val="en-US"/>
+        </w:rPr>
+        <w:t xml:space="preserve"> and we are entering the round with the dice showing “CROWN”, “CROWN”, </w:t>
+      </w:r>
+      <w:proofErr w:type="gramStart"/>
+      <w:r>
+        <w:rPr>
+          <w:lang w:val="en-US"/>
+        </w:rPr>
+        <w:t>“</w:t>
+      </w:r>
+      <w:proofErr w:type="gramEnd"/>
+      <w:r>
+        <w:rPr>
+          <w:lang w:val="en-US"/>
+        </w:rPr>
+        <w:t>CLUB”.</w:t>
+      </w:r>
+    </w:p>
+    <w:p>
+      <w:pPr>
+        <w:rPr>
+          <w:noProof/>
+          <w:lang w:eastAsia="en-AU"/>
+        </w:rPr>
+      </w:pPr>
+    </w:p>
+    <w:p>
+      <w:pPr>
+        <w:rPr>
+          <w:noProof/>
+          <w:lang w:eastAsia="en-AU"/>
+        </w:rPr>
+      </w:pPr>
+    </w:p>
+    <w:p>
+      <w:pPr>
+        <w:rPr>
+          <w:lang w:val="en-US"/>
+        </w:rPr>
+      </w:pPr>
+      <w:r>
+        <w:rPr>
+          <w:noProof/>
+          <w:lang w:eastAsia="en-AU"/>
+        </w:rPr>
+        <w:lastRenderedPageBreak/>
+        <w:drawing>
+          <wp:inline distT="0" distB="0" distL="0" distR="0" wp14:anchorId="3042C753" wp14:editId="6A161208">
+            <wp:extent cx="5731510" cy="4530090"/>
+            <wp:effectExtent l="0" t="0" r="2540" b="3810"/>
+            <wp:docPr id="10" name="Picture 10"/>
+            <wp:cNvGraphicFramePr>
+              <a:graphicFrameLocks xmlns:a="http://schemas.openxmlformats.org/drawingml/2006/main" noChangeAspect="1"/>
+            </wp:cNvGraphicFramePr>
+            <a:graphic xmlns:a="http://schemas.openxmlformats.org/drawingml/2006/main">
+              <a:graphicData uri="http://schemas.openxmlformats.org/drawingml/2006/picture">
+                <pic:pic xmlns:pic="http://schemas.openxmlformats.org/drawingml/2006/picture">
+                  <pic:nvPicPr>
+                    <pic:cNvPr id="1" name=""/>
+                    <pic:cNvPicPr/>
+                  </pic:nvPicPr>
+                  <pic:blipFill>
+                    <a:blip r:embed="rId11"/>
+                    <a:stretch>
+                      <a:fillRect/>
+                    </a:stretch>
+                  </pic:blipFill>
+                  <pic:spPr>
+                    <a:xfrm>
+                      <a:off x="0" y="0"/>
+                      <a:ext cx="5731510" cy="4530090"/>
+                    </a:xfrm>
+                    <a:prstGeom prst="rect">
+                      <a:avLst/>
+                    </a:prstGeom>
+                  </pic:spPr>
+                </pic:pic>
+              </a:graphicData>
+            </a:graphic>
+          </wp:inline>
+        </w:drawing>
+      </w:r>
+    </w:p>
+    <w:p>
+      <w:pPr>
+        <w:rPr>
+          <w:lang w:val="en-US"/>
+        </w:rPr>
+      </w:pPr>
+    </w:p>
+    <w:p>
+      <w:pPr>
+        <w:rPr>
+          <w:lang w:val="en-US"/>
+        </w:rPr>
+      </w:pPr>
+      <w:r>
+        <w:rPr>
+          <w:lang w:val="en-US"/>
+        </w:rPr>
+        <w:t xml:space="preserve">I can see inside </w:t>
+      </w:r>
+      <w:proofErr w:type="spellStart"/>
+      <w:r>
+        <w:rPr>
+          <w:lang w:val="en-US"/>
+        </w:rPr>
+        <w:t>PlayRound</w:t>
+      </w:r>
+      <w:proofErr w:type="spellEnd"/>
+      <w:r>
+        <w:rPr>
+          <w:lang w:val="en-US"/>
+        </w:rPr>
+        <w:t xml:space="preserve"> after the game has been played, and the dice should have been re-rolled, we exit the</w:t>
+      </w:r>
+      <w:r>
+        <w:rPr>
+          <w:lang w:val="en-US"/>
+        </w:rPr>
+        <w:t xml:space="preserve"> round with the dice still showing “CROWN”, “CROWN”, “</w:t>
+      </w:r>
+      <w:proofErr w:type="gramStart"/>
+      <w:r>
+        <w:rPr>
+          <w:lang w:val="en-US"/>
+        </w:rPr>
+        <w:t>CLUB</w:t>
+      </w:r>
+      <w:proofErr w:type="gramEnd"/>
+      <w:r>
+        <w:rPr>
+          <w:lang w:val="en-US"/>
+        </w:rPr>
+        <w:t>”.</w:t>
+      </w:r>
+    </w:p>
+    <w:p>
+      <w:pPr>
+        <w:rPr>
+          <w:lang w:val="en-US"/>
+        </w:rPr>
+      </w:pPr>
+      <w:r>
+        <w:rPr>
+          <w:lang w:val="en-US"/>
+        </w:rPr>
+        <w:drawing>
+          <wp:inline distT="0" distB="0" distL="0" distR="0" wp14:anchorId="18D6BC69" wp14:editId="7EF31F68">
+            <wp:extent cx="3972479" cy="1638529"/>
+            <wp:effectExtent l="0" t="0" r="0" b="0"/>
+            <wp:docPr id="11" name="Picture 11"/>
+            <wp:cNvGraphicFramePr>
+              <a:graphicFrameLocks xmlns:a="http://schemas.openxmlformats.org/drawingml/2006/main" noChangeAspect="1"/>
+            </wp:cNvGraphicFramePr>
+            <a:graphic xmlns:a="http://schemas.openxmlformats.org/drawingml/2006/main">
+              <a:graphicData uri="http://schemas.openxmlformats.org/drawingml/2006/picture">
+                <pic:pic xmlns:pic="http://schemas.openxmlformats.org/drawingml/2006/picture">
+                  <pic:nvPicPr>
+                    <pic:cNvPr id="1" name=""/>
+                    <pic:cNvPicPr/>
+                  </pic:nvPicPr>
+                  <pic:blipFill>
+                    <a:blip r:embed="rId12"/>
+                    <a:stretch>
+                      <a:fillRect/>
+                    </a:stretch>
+                  </pic:blipFill>
+                  <pic:spPr>
+                    <a:xfrm>
+                      <a:off x="0" y="0"/>
+                      <a:ext cx="3972479" cy="1638529"/>
+                    </a:xfrm>
+                    <a:prstGeom prst="rect">
+                      <a:avLst/>
+                    </a:prstGeom>
+                  </pic:spPr>
+                </pic:pic>
+              </a:graphicData>
+            </a:graphic>
+          </wp:inline>
+        </w:drawing>
+      </w:r>
+    </w:p>
+    <w:p>
+      <w:pPr>
+        <w:rPr>
+          <w:lang w:val="en-US"/>
+        </w:rPr>
+      </w:pPr>
+    </w:p>
+    <w:p>
+      <w:pPr>
+        <w:rPr>
+          <w:lang w:val="en-US"/>
+        </w:rPr>
+      </w:pPr>
+      <w:r>
+        <w:rPr>
+          <w:lang w:val="en-US"/>
+        </w:rPr>
+        <w:t>We can see in the code that for each die, it is rolled and then the value is retrieved from values[</w:t>
+      </w:r>
+      <w:proofErr w:type="spellStart"/>
+      <w:r>
+        <w:rPr>
+          <w:lang w:val="en-US"/>
+        </w:rPr>
+        <w:t>i</w:t>
+      </w:r>
+      <w:proofErr w:type="spellEnd"/>
+      <w:r>
+        <w:rPr>
+          <w:lang w:val="en-US"/>
+        </w:rPr>
+        <w:t>].  We must therefore assume that dice[</w:t>
+      </w:r>
+      <w:proofErr w:type="spellStart"/>
+      <w:r>
+        <w:rPr>
+          <w:lang w:val="en-US"/>
+        </w:rPr>
+        <w:t>i</w:t>
+      </w:r>
+      <w:proofErr w:type="spellEnd"/>
+      <w:r>
+        <w:rPr>
+          <w:lang w:val="en-US"/>
+        </w:rPr>
+        <w:t>].</w:t>
+      </w:r>
+      <w:proofErr w:type="gramStart"/>
+      <w:r>
+        <w:rPr>
+          <w:lang w:val="en-US"/>
+        </w:rPr>
+        <w:t>roll(</w:t>
+      </w:r>
+      <w:proofErr w:type="gramEnd"/>
+      <w:r>
+        <w:rPr>
+          <w:lang w:val="en-US"/>
+        </w:rPr>
+        <w:t>) should affect a change on that corresponding value;</w:t>
+      </w:r>
+    </w:p>
+    <w:p>
+      <w:pPr>
+        <w:rPr>
+          <w:lang w:val="en-US"/>
+        </w:rPr>
+      </w:pPr>
+      <w:r>
+        <w:rPr>
+          <w:noProof/>
+          <w:lang w:eastAsia="en-AU"/>
+        </w:rPr>
+        <w:lastRenderedPageBreak/>
+        <w:drawing>
+          <wp:inline distT="0" distB="0" distL="0" distR="0" wp14:anchorId="0463DAFD" wp14:editId="4BB4EFFB">
+            <wp:extent cx="5731510" cy="2299970"/>
+            <wp:effectExtent l="0" t="0" r="2540" b="5080"/>
+            <wp:docPr id="12" name="Picture 12"/>
+            <wp:cNvGraphicFramePr>
+              <a:graphicFrameLocks xmlns:a="http://schemas.openxmlformats.org/drawingml/2006/main" noChangeAspect="1"/>
+            </wp:cNvGraphicFramePr>
+            <a:graphic xmlns:a="http://schemas.openxmlformats.org/drawingml/2006/main">
+              <a:graphicData uri="http://schemas.openxmlformats.org/drawingml/2006/picture">
+                <pic:pic xmlns:pic="http://schemas.openxmlformats.org/drawingml/2006/picture">
+                  <pic:nvPicPr>
+                    <pic:cNvPr id="1" name=""/>
+                    <pic:cNvPicPr/>
+                  </pic:nvPicPr>
+                  <pic:blipFill>
+                    <a:blip r:embed="rId13"/>
+                    <a:stretch>
+                      <a:fillRect/>
+                    </a:stretch>
+                  </pic:blipFill>
+                  <pic:spPr>
+                    <a:xfrm>
+                      <a:off x="0" y="0"/>
+                      <a:ext cx="5731510" cy="2299970"/>
+                    </a:xfrm>
+                    <a:prstGeom prst="rect">
+                      <a:avLst/>
+                    </a:prstGeom>
+                  </pic:spPr>
+                </pic:pic>
+              </a:graphicData>
+            </a:graphic>
+          </wp:inline>
+        </w:drawing>
+      </w:r>
+    </w:p>
+    <w:p>
+      <w:pPr>
+        <w:rPr>
+          <w:lang w:val="en-US"/>
+        </w:rPr>
+      </w:pPr>
+      <w:r>
+        <w:rPr>
+          <w:lang w:val="en-US"/>
+        </w:rPr>
+        <w:t>We can see the dice[</w:t>
+      </w:r>
+      <w:proofErr w:type="spellStart"/>
+      <w:r>
+        <w:rPr>
+          <w:lang w:val="en-US"/>
+        </w:rPr>
+        <w:t>i</w:t>
+      </w:r>
+      <w:proofErr w:type="spellEnd"/>
+      <w:r>
+        <w:rPr>
+          <w:lang w:val="en-US"/>
+        </w:rPr>
+        <w:t>].</w:t>
+      </w:r>
+      <w:proofErr w:type="gramStart"/>
+      <w:r>
+        <w:rPr>
+          <w:lang w:val="en-US"/>
+        </w:rPr>
+        <w:t>roll(</w:t>
+      </w:r>
+      <w:proofErr w:type="gramEnd"/>
+      <w:r>
+        <w:rPr>
+          <w:lang w:val="en-US"/>
+        </w:rPr>
+        <w:t>) method returns a new random die roll, but doesn’t set any values itself.</w:t>
+      </w:r>
+    </w:p>
+    <w:p>
+      <w:pPr>
+        <w:rPr>
+          <w:lang w:val="en-US"/>
+        </w:rPr>
+      </w:pPr>
+      <w:r>
+        <w:rPr>
+          <w:lang w:val="en-US"/>
+        </w:rPr>
+        <w:drawing>
+          <wp:inline distT="0" distB="0" distL="0" distR="0" wp14:anchorId="2FD72DAE" wp14:editId="01E9DDEE">
+            <wp:extent cx="2876951" cy="866896"/>
+            <wp:effectExtent l="0" t="0" r="0" b="9525"/>
+            <wp:docPr id="13" name="Picture 13"/>
+            <wp:cNvGraphicFramePr>
+              <a:graphicFrameLocks xmlns:a="http://schemas.openxmlformats.org/drawingml/2006/main" noChangeAspect="1"/>
+            </wp:cNvGraphicFramePr>
+            <a:graphic xmlns:a="http://schemas.openxmlformats.org/drawingml/2006/main">
+              <a:graphicData uri="http://schemas.openxmlformats.org/drawingml/2006/picture">
+                <pic:pic xmlns:pic="http://schemas.openxmlformats.org/drawingml/2006/picture">
+                  <pic:nvPicPr>
+                    <pic:cNvPr id="1" name=""/>
+                    <pic:cNvPicPr/>
+                  </pic:nvPicPr>
+                  <pic:blipFill>
+                    <a:blip r:embed="rId14"/>
+                    <a:stretch>
+                      <a:fillRect/>
+                    </a:stretch>
+                  </pic:blipFill>
+                  <pic:spPr>
+                    <a:xfrm>
+                      <a:off x="0" y="0"/>
+                      <a:ext cx="2876951" cy="866896"/>
+                    </a:xfrm>
+                    <a:prstGeom prst="rect">
+                      <a:avLst/>
+                    </a:prstGeom>
+                  </pic:spPr>
+                </pic:pic>
+              </a:graphicData>
+            </a:graphic>
+          </wp:inline>
+        </w:drawing>
+      </w:r>
+    </w:p>
+    <w:p>
+      <w:pPr>
+        <w:rPr>
+          <w:lang w:val="en-US"/>
+        </w:rPr>
+      </w:pPr>
+      <w:r>
+        <w:rPr>
+          <w:lang w:val="en-US"/>
+        </w:rPr>
+        <w:t>The dice[</w:t>
+      </w:r>
+      <w:proofErr w:type="spellStart"/>
+      <w:r>
+        <w:rPr>
+          <w:lang w:val="en-US"/>
+        </w:rPr>
+        <w:t>i</w:t>
+      </w:r>
+      <w:proofErr w:type="spellEnd"/>
+      <w:r>
+        <w:rPr>
+          <w:lang w:val="en-US"/>
+        </w:rPr>
+        <w:t>].</w:t>
+      </w:r>
+      <w:proofErr w:type="gramStart"/>
+      <w:r>
+        <w:rPr>
+          <w:lang w:val="en-US"/>
+        </w:rPr>
+        <w:t>roll(</w:t>
+      </w:r>
+      <w:proofErr w:type="gramEnd"/>
+      <w:r>
+        <w:rPr>
+          <w:lang w:val="en-US"/>
+        </w:rPr>
+        <w:t>) method just returned a SPADE, but we can see after that roll that none of the “values” are set to a SPADE:</w:t>
+      </w:r>
+    </w:p>
+    <w:p>
+      <w:pPr>
+        <w:rPr>
+          <w:lang w:val="en-US"/>
+        </w:rPr>
+      </w:pPr>
+      <w:r>
+        <w:rPr>
+          <w:lang w:val="en-US"/>
+        </w:rPr>
+        <w:drawing>
+          <wp:inline distT="0" distB="0" distL="0" distR="0" wp14:anchorId="130C11AC" wp14:editId="0FAEB68E">
+            <wp:extent cx="5731510" cy="1506220"/>
+            <wp:effectExtent l="0" t="0" r="2540" b="0"/>
+            <wp:docPr id="14" name="Picture 14"/>
+            <wp:cNvGraphicFramePr>
+              <a:graphicFrameLocks xmlns:a="http://schemas.openxmlformats.org/drawingml/2006/main" noChangeAspect="1"/>
+            </wp:cNvGraphicFramePr>
+            <a:graphic xmlns:a="http://schemas.openxmlformats.org/drawingml/2006/main">
+              <a:graphicData uri="http://schemas.openxmlformats.org/drawingml/2006/picture">
+                <pic:pic xmlns:pic="http://schemas.openxmlformats.org/drawingml/2006/picture">
+                  <pic:nvPicPr>
+                    <pic:cNvPr id="1" name=""/>
+                    <pic:cNvPicPr/>
+                  </pic:nvPicPr>
+                  <pic:blipFill>
+                    <a:blip r:embed="rId15"/>
+                    <a:stretch>
+                      <a:fillRect/>
+                    </a:stretch>
+                  </pic:blipFill>
+                  <pic:spPr>
+                    <a:xfrm>
+                      <a:off x="0" y="0"/>
+                      <a:ext cx="5731510" cy="1506220"/>
+                    </a:xfrm>
+                    <a:prstGeom prst="rect">
+                      <a:avLst/>
+                    </a:prstGeom>
+                  </pic:spPr>
+                </pic:pic>
+              </a:graphicData>
+            </a:graphic>
+          </wp:inline>
+        </w:drawing>
+      </w:r>
+    </w:p>
+    <w:p>
+      <w:pPr>
+        <w:rPr>
+          <w:lang w:val="en-US"/>
+        </w:rPr>
+      </w:pPr>
+      <w:r>
+        <w:rPr>
+          <w:lang w:val="en-US"/>
+        </w:rPr>
+        <w:t>Therefore, we must set the associated value for the dice to what the new roll returned.</w:t>
+      </w:r>
+    </w:p>
+    <w:p>
+      <w:pPr>
+        <w:autoSpaceDE w:val="0"/>
+        <w:autoSpaceDN w:val="0"/>
+        <w:adjustRightInd w:val="0"/>
+        <w:spacing w:after="0" w:line="240" w:lineRule="auto"/>
+        <w:rPr>
+          <w:rFonts w:ascii="Consolas" w:hAnsi="Consolas" w:cs="Consolas"/>
+          <w:color w:val="000000"/>
+          <w:sz w:val="19"/>
+          <w:szCs w:val="19"/>
+          <w:highlight w:val="white"/>
+        </w:rPr>
+      </w:pPr>
+      <w:r>
+        <w:rPr>
+          <w:rFonts w:ascii="Consolas" w:hAnsi="Consolas" w:cs="Consolas"/>
+          <w:color w:val="000000"/>
+          <w:sz w:val="19"/>
+          <w:szCs w:val="19"/>
+          <w:highlight w:val="white"/>
+        </w:rPr>
+        <w:t xml:space="preserve">        [</w:t>
+      </w:r>
+      <w:r>
+        <w:rPr>
+          <w:rFonts w:ascii="Consolas" w:hAnsi="Consolas" w:cs="Consolas"/>
+          <w:color w:val="2B91AF"/>
+          <w:sz w:val="19"/>
+          <w:szCs w:val="19"/>
+          <w:highlight w:val="white"/>
+        </w:rPr>
+        <w:t>Fact</w:t>
+      </w:r>
+      <w:r>
+        <w:rPr>
+          <w:rFonts w:ascii="Consolas" w:hAnsi="Consolas" w:cs="Consolas"/>
+          <w:color w:val="000000"/>
+          <w:sz w:val="19"/>
+          <w:szCs w:val="19"/>
+          <w:highlight w:val="white"/>
+        </w:rPr>
+        <w:t>]</w:t>
+      </w:r>
+    </w:p>
+    <w:p>
+      <w:pPr>
+        <w:autoSpaceDE w:val="0"/>
+        <w:autoSpaceDN w:val="0"/>
+        <w:adjustRightInd w:val="0"/>
+        <w:spacing w:after="0" w:line="240" w:lineRule="auto"/>
+        <w:rPr>
+          <w:rFonts w:ascii="Consolas" w:hAnsi="Consolas" w:cs="Consolas"/>
+          <w:color w:val="000000"/>
+          <w:sz w:val="19"/>
+          <w:szCs w:val="19"/>
+          <w:highlight w:val="white"/>
+        </w:rPr>
+      </w:pPr>
+      <w:r>
+        <w:rPr>
+          <w:rFonts w:ascii="Consolas" w:hAnsi="Consolas" w:cs="Consolas"/>
+          <w:color w:val="000000"/>
+          <w:sz w:val="19"/>
+          <w:szCs w:val="19"/>
+          <w:highlight w:val="white"/>
+        </w:rPr>
+        <w:t xml:space="preserve">        </w:t>
+      </w:r>
+      <w:proofErr w:type="gramStart"/>
+      <w:r>
+        <w:rPr>
+          <w:rFonts w:ascii="Consolas" w:hAnsi="Consolas" w:cs="Consolas"/>
+          <w:color w:val="0000FF"/>
+          <w:sz w:val="19"/>
+          <w:szCs w:val="19"/>
+          <w:highlight w:val="white"/>
+        </w:rPr>
+        <w:t>public</w:t>
+      </w:r>
+      <w:proofErr w:type="gramEnd"/>
+      <w:r>
+        <w:rPr>
+          <w:rFonts w:ascii="Consolas" w:hAnsi="Consolas" w:cs="Consolas"/>
+          <w:color w:val="000000"/>
+          <w:sz w:val="19"/>
+          <w:szCs w:val="19"/>
+          <w:highlight w:val="white"/>
+        </w:rPr>
+        <w:t xml:space="preserve"> </w:t>
+      </w:r>
+      <w:r>
+        <w:rPr>
+          <w:rFonts w:ascii="Consolas" w:hAnsi="Consolas" w:cs="Consolas"/>
+          <w:color w:val="0000FF"/>
+          <w:sz w:val="19"/>
+          <w:szCs w:val="19"/>
+          <w:highlight w:val="white"/>
+        </w:rPr>
+        <w:t>void</w:t>
+      </w:r>
+      <w:r>
+        <w:rPr>
+          <w:rFonts w:ascii="Consolas" w:hAnsi="Consolas" w:cs="Consolas"/>
+          <w:color w:val="000000"/>
+          <w:sz w:val="19"/>
+          <w:szCs w:val="19"/>
+          <w:highlight w:val="white"/>
+        </w:rPr>
+        <w:t xml:space="preserve"> </w:t>
+      </w:r>
+      <w:proofErr w:type="spellStart"/>
+      <w:r>
+        <w:rPr>
+          <w:rFonts w:ascii="Consolas" w:hAnsi="Consolas" w:cs="Consolas"/>
+          <w:color w:val="000000"/>
+          <w:sz w:val="19"/>
+          <w:szCs w:val="19"/>
+          <w:highlight w:val="white"/>
+        </w:rPr>
+        <w:t>WhenDiceRolledValueShouldReflectNewRoll</w:t>
+      </w:r>
+      <w:proofErr w:type="spellEnd"/>
+      <w:r>
+        <w:rPr>
+          <w:rFonts w:ascii="Consolas" w:hAnsi="Consolas" w:cs="Consolas"/>
+          <w:color w:val="000000"/>
+          <w:sz w:val="19"/>
+          <w:szCs w:val="19"/>
+          <w:highlight w:val="white"/>
+        </w:rPr>
+        <w:t>()</w:t>
+      </w:r>
+    </w:p>
+    <w:p>
+      <w:pPr>
+        <w:autoSpaceDE w:val="0"/>
+        <w:autoSpaceDN w:val="0"/>
+        <w:adjustRightInd w:val="0"/>
+        <w:spacing w:after="0" w:line="240" w:lineRule="auto"/>
+        <w:rPr>
+          <w:rFonts w:ascii="Consolas" w:hAnsi="Consolas" w:cs="Consolas"/>
+          <w:color w:val="000000"/>
+          <w:sz w:val="19"/>
+          <w:szCs w:val="19"/>
+          <w:highlight w:val="white"/>
+        </w:rPr>
+      </w:pPr>
+      <w:r>
+        <w:rPr>
+          <w:rFonts w:ascii="Consolas" w:hAnsi="Consolas" w:cs="Consolas"/>
+          <w:color w:val="000000"/>
+          <w:sz w:val="19"/>
+          <w:szCs w:val="19"/>
+          <w:highlight w:val="white"/>
+        </w:rPr>
+        <w:t xml:space="preserve">        {</w:t>
+      </w:r>
+    </w:p>
+    <w:p>
+      <w:pPr>
+        <w:autoSpaceDE w:val="0"/>
+        <w:autoSpaceDN w:val="0"/>
+        <w:adjustRightInd w:val="0"/>
+        <w:spacing w:after="0" w:line="240" w:lineRule="auto"/>
+        <w:rPr>
+          <w:rFonts w:ascii="Consolas" w:hAnsi="Consolas" w:cs="Consolas"/>
+          <w:color w:val="000000"/>
+          <w:sz w:val="19"/>
+          <w:szCs w:val="19"/>
+          <w:highlight w:val="white"/>
+        </w:rPr>
+      </w:pPr>
+      <w:r>
+        <w:rPr>
+          <w:rFonts w:ascii="Consolas" w:hAnsi="Consolas" w:cs="Consolas"/>
+          <w:color w:val="000000"/>
+          <w:sz w:val="19"/>
+          <w:szCs w:val="19"/>
+          <w:highlight w:val="white"/>
+        </w:rPr>
+        <w:t xml:space="preserve">            </w:t>
+      </w:r>
+      <w:proofErr w:type="spellStart"/>
+      <w:proofErr w:type="gramStart"/>
+      <w:r>
+        <w:rPr>
+          <w:rFonts w:ascii="Consolas" w:hAnsi="Consolas" w:cs="Consolas"/>
+          <w:color w:val="0000FF"/>
+          <w:sz w:val="19"/>
+          <w:szCs w:val="19"/>
+          <w:highlight w:val="white"/>
+        </w:rPr>
+        <w:t>var</w:t>
+      </w:r>
+      <w:proofErr w:type="spellEnd"/>
+      <w:proofErr w:type="gramEnd"/>
+      <w:r>
+        <w:rPr>
+          <w:rFonts w:ascii="Consolas" w:hAnsi="Consolas" w:cs="Consolas"/>
+          <w:color w:val="000000"/>
+          <w:sz w:val="19"/>
+          <w:szCs w:val="19"/>
+          <w:highlight w:val="white"/>
+        </w:rPr>
+        <w:t xml:space="preserve"> die1 = </w:t>
+      </w:r>
+      <w:r>
+        <w:rPr>
+          <w:rFonts w:ascii="Consolas" w:hAnsi="Consolas" w:cs="Consolas"/>
+          <w:color w:val="0000FF"/>
+          <w:sz w:val="19"/>
+          <w:szCs w:val="19"/>
+          <w:highlight w:val="white"/>
+        </w:rPr>
+        <w:t>new</w:t>
+      </w:r>
+      <w:r>
+        <w:rPr>
+          <w:rFonts w:ascii="Consolas" w:hAnsi="Consolas" w:cs="Consolas"/>
+          <w:color w:val="000000"/>
+          <w:sz w:val="19"/>
+          <w:szCs w:val="19"/>
+          <w:highlight w:val="white"/>
+        </w:rPr>
+        <w:t xml:space="preserve"> </w:t>
+      </w:r>
+      <w:r>
+        <w:rPr>
+          <w:rFonts w:ascii="Consolas" w:hAnsi="Consolas" w:cs="Consolas"/>
+          <w:color w:val="2B91AF"/>
+          <w:sz w:val="19"/>
+          <w:szCs w:val="19"/>
+          <w:highlight w:val="white"/>
+        </w:rPr>
+        <w:t>Dice</w:t>
+      </w:r>
+      <w:r>
+        <w:rPr>
+          <w:rFonts w:ascii="Consolas" w:hAnsi="Consolas" w:cs="Consolas"/>
+          <w:color w:val="000000"/>
+          <w:sz w:val="19"/>
+          <w:szCs w:val="19"/>
+          <w:highlight w:val="white"/>
+        </w:rPr>
+        <w:t>();</w:t>
+      </w:r>
+    </w:p>
+    <w:p>
+      <w:pPr>
+        <w:autoSpaceDE w:val="0"/>
+        <w:autoSpaceDN w:val="0"/>
+        <w:adjustRightInd w:val="0"/>
+        <w:spacing w:after="0" w:line="240" w:lineRule="auto"/>
+        <w:rPr>
+          <w:rFonts w:ascii="Consolas" w:hAnsi="Consolas" w:cs="Consolas"/>
+          <w:color w:val="000000"/>
+          <w:sz w:val="19"/>
+          <w:szCs w:val="19"/>
+          <w:highlight w:val="white"/>
+        </w:rPr>
+      </w:pPr>
+      <w:r>
+        <w:rPr>
+          <w:rFonts w:ascii="Consolas" w:hAnsi="Consolas" w:cs="Consolas"/>
+          <w:color w:val="000000"/>
+          <w:sz w:val="19"/>
+          <w:szCs w:val="19"/>
+          <w:highlight w:val="white"/>
+        </w:rPr>
+        <w:t xml:space="preserve">            </w:t>
+      </w:r>
+      <w:proofErr w:type="spellStart"/>
+      <w:proofErr w:type="gramStart"/>
+      <w:r>
+        <w:rPr>
+          <w:rFonts w:ascii="Consolas" w:hAnsi="Consolas" w:cs="Consolas"/>
+          <w:color w:val="0000FF"/>
+          <w:sz w:val="19"/>
+          <w:szCs w:val="19"/>
+          <w:highlight w:val="white"/>
+        </w:rPr>
+        <w:t>var</w:t>
+      </w:r>
+      <w:proofErr w:type="spellEnd"/>
+      <w:proofErr w:type="gramEnd"/>
+      <w:r>
+        <w:rPr>
+          <w:rFonts w:ascii="Consolas" w:hAnsi="Consolas" w:cs="Consolas"/>
+          <w:color w:val="000000"/>
+          <w:sz w:val="19"/>
+          <w:szCs w:val="19"/>
+          <w:highlight w:val="white"/>
+        </w:rPr>
+        <w:t xml:space="preserve"> die2 = </w:t>
+      </w:r>
+      <w:r>
+        <w:rPr>
+          <w:rFonts w:ascii="Consolas" w:hAnsi="Consolas" w:cs="Consolas"/>
+          <w:color w:val="0000FF"/>
+          <w:sz w:val="19"/>
+          <w:szCs w:val="19"/>
+          <w:highlight w:val="white"/>
+        </w:rPr>
+        <w:t>new</w:t>
+      </w:r>
+      <w:r>
+        <w:rPr>
+          <w:rFonts w:ascii="Consolas" w:hAnsi="Consolas" w:cs="Consolas"/>
+          <w:color w:val="000000"/>
+          <w:sz w:val="19"/>
+          <w:szCs w:val="19"/>
+          <w:highlight w:val="white"/>
+        </w:rPr>
+        <w:t xml:space="preserve"> </w:t>
+      </w:r>
+      <w:r>
+        <w:rPr>
+          <w:rFonts w:ascii="Consolas" w:hAnsi="Consolas" w:cs="Consolas"/>
+          <w:color w:val="2B91AF"/>
+          <w:sz w:val="19"/>
+          <w:szCs w:val="19"/>
+          <w:highlight w:val="white"/>
+        </w:rPr>
+        <w:t>Dice</w:t>
+      </w:r>
+      <w:r>
+        <w:rPr>
+          <w:rFonts w:ascii="Consolas" w:hAnsi="Consolas" w:cs="Consolas"/>
+          <w:color w:val="000000"/>
+          <w:sz w:val="19"/>
+          <w:szCs w:val="19"/>
+          <w:highlight w:val="white"/>
+        </w:rPr>
+        <w:t>();</w:t>
+      </w:r>
+    </w:p>
+    <w:p>
+      <w:pPr>
+        <w:autoSpaceDE w:val="0"/>
+        <w:autoSpaceDN w:val="0"/>
+        <w:adjustRightInd w:val="0"/>
+        <w:spacing w:after="0" w:line="240" w:lineRule="auto"/>
+        <w:rPr>
+          <w:rFonts w:ascii="Consolas" w:hAnsi="Consolas" w:cs="Consolas"/>
+          <w:color w:val="000000"/>
+          <w:sz w:val="19"/>
+          <w:szCs w:val="19"/>
+          <w:highlight w:val="white"/>
+        </w:rPr>
+      </w:pPr>
+      <w:r>
+        <w:rPr>
+          <w:rFonts w:ascii="Consolas" w:hAnsi="Consolas" w:cs="Consolas"/>
+          <w:color w:val="000000"/>
+          <w:sz w:val="19"/>
+          <w:szCs w:val="19"/>
+          <w:highlight w:val="white"/>
+        </w:rPr>
+        <w:t xml:space="preserve">            </w:t>
+      </w:r>
+      <w:proofErr w:type="spellStart"/>
+      <w:proofErr w:type="gramStart"/>
+      <w:r>
+        <w:rPr>
+          <w:rFonts w:ascii="Consolas" w:hAnsi="Consolas" w:cs="Consolas"/>
+          <w:color w:val="0000FF"/>
+          <w:sz w:val="19"/>
+          <w:szCs w:val="19"/>
+          <w:highlight w:val="white"/>
+        </w:rPr>
+        <w:t>var</w:t>
+      </w:r>
+      <w:proofErr w:type="spellEnd"/>
+      <w:proofErr w:type="gramEnd"/>
+      <w:r>
+        <w:rPr>
+          <w:rFonts w:ascii="Consolas" w:hAnsi="Consolas" w:cs="Consolas"/>
+          <w:color w:val="000000"/>
+          <w:sz w:val="19"/>
+          <w:szCs w:val="19"/>
+          <w:highlight w:val="white"/>
+        </w:rPr>
+        <w:t xml:space="preserve"> die3 = </w:t>
+      </w:r>
+      <w:r>
+        <w:rPr>
+          <w:rFonts w:ascii="Consolas" w:hAnsi="Consolas" w:cs="Consolas"/>
+          <w:color w:val="0000FF"/>
+          <w:sz w:val="19"/>
+          <w:szCs w:val="19"/>
+          <w:highlight w:val="white"/>
+        </w:rPr>
+        <w:t>new</w:t>
+      </w:r>
+      <w:r>
+        <w:rPr>
+          <w:rFonts w:ascii="Consolas" w:hAnsi="Consolas" w:cs="Consolas"/>
+          <w:color w:val="000000"/>
+          <w:sz w:val="19"/>
+          <w:szCs w:val="19"/>
+          <w:highlight w:val="white"/>
+        </w:rPr>
+        <w:t xml:space="preserve"> </w:t>
+      </w:r>
+      <w:r>
+        <w:rPr>
+          <w:rFonts w:ascii="Consolas" w:hAnsi="Consolas" w:cs="Consolas"/>
+          <w:color w:val="2B91AF"/>
+          <w:sz w:val="19"/>
+          <w:szCs w:val="19"/>
+          <w:highlight w:val="white"/>
+        </w:rPr>
+        <w:t>Dice</w:t>
+      </w:r>
+      <w:r>
+        <w:rPr>
+          <w:rFonts w:ascii="Consolas" w:hAnsi="Consolas" w:cs="Consolas"/>
+          <w:color w:val="000000"/>
+          <w:sz w:val="19"/>
+          <w:szCs w:val="19"/>
+          <w:highlight w:val="white"/>
+        </w:rPr>
+        <w:t>();</w:t>
+      </w:r>
+    </w:p>
+    <w:p>
+      <w:pPr>
+        <w:autoSpaceDE w:val="0"/>
+        <w:autoSpaceDN w:val="0"/>
+        <w:adjustRightInd w:val="0"/>
+        <w:spacing w:after="0" w:line="240" w:lineRule="auto"/>
+        <w:rPr>
+          <w:rFonts w:ascii="Consolas" w:hAnsi="Consolas" w:cs="Consolas"/>
+          <w:color w:val="000000"/>
+          <w:sz w:val="19"/>
+          <w:szCs w:val="19"/>
+          <w:highlight w:val="white"/>
+        </w:rPr>
+      </w:pPr>
+    </w:p>
+    <w:p>
+      <w:pPr>
+        <w:autoSpaceDE w:val="0"/>
+        <w:autoSpaceDN w:val="0"/>
+        <w:adjustRightInd w:val="0"/>
+        <w:spacing w:after="0" w:line="240" w:lineRule="auto"/>
+        <w:rPr>
+          <w:rFonts w:ascii="Consolas" w:hAnsi="Consolas" w:cs="Consolas"/>
+          <w:color w:val="000000"/>
+          <w:sz w:val="19"/>
+          <w:szCs w:val="19"/>
+          <w:highlight w:val="white"/>
+        </w:rPr>
+      </w:pPr>
+      <w:r>
+        <w:rPr>
+          <w:rFonts w:ascii="Consolas" w:hAnsi="Consolas" w:cs="Consolas"/>
+          <w:color w:val="000000"/>
+          <w:sz w:val="19"/>
+          <w:szCs w:val="19"/>
+          <w:highlight w:val="white"/>
+        </w:rPr>
+        <w:t xml:space="preserve">            </w:t>
+      </w:r>
+      <w:proofErr w:type="spellStart"/>
+      <w:proofErr w:type="gramStart"/>
+      <w:r>
+        <w:rPr>
+          <w:rFonts w:ascii="Consolas" w:hAnsi="Consolas" w:cs="Consolas"/>
+          <w:color w:val="0000FF"/>
+          <w:sz w:val="19"/>
+          <w:szCs w:val="19"/>
+          <w:highlight w:val="white"/>
+        </w:rPr>
+        <w:t>int</w:t>
+      </w:r>
+      <w:proofErr w:type="spellEnd"/>
+      <w:proofErr w:type="gramEnd"/>
+      <w:r>
+        <w:rPr>
+          <w:rFonts w:ascii="Consolas" w:hAnsi="Consolas" w:cs="Consolas"/>
+          <w:color w:val="000000"/>
+          <w:sz w:val="19"/>
+          <w:szCs w:val="19"/>
+          <w:highlight w:val="white"/>
+        </w:rPr>
+        <w:t xml:space="preserve"> bet = 5;</w:t>
+      </w:r>
+    </w:p>
+    <w:p>
+      <w:pPr>
+        <w:autoSpaceDE w:val="0"/>
+        <w:autoSpaceDN w:val="0"/>
+        <w:adjustRightInd w:val="0"/>
+        <w:spacing w:after="0" w:line="240" w:lineRule="auto"/>
+        <w:rPr>
+          <w:rFonts w:ascii="Consolas" w:hAnsi="Consolas" w:cs="Consolas"/>
+          <w:color w:val="000000"/>
+          <w:sz w:val="19"/>
+          <w:szCs w:val="19"/>
+          <w:highlight w:val="white"/>
+        </w:rPr>
+      </w:pPr>
+    </w:p>
+    <w:p>
+      <w:pPr>
+        <w:autoSpaceDE w:val="0"/>
+        <w:autoSpaceDN w:val="0"/>
+        <w:adjustRightInd w:val="0"/>
+        <w:spacing w:after="0" w:line="240" w:lineRule="auto"/>
+        <w:rPr>
+          <w:rFonts w:ascii="Consolas" w:hAnsi="Consolas" w:cs="Consolas"/>
+          <w:color w:val="000000"/>
+          <w:sz w:val="19"/>
+          <w:szCs w:val="19"/>
+          <w:highlight w:val="white"/>
+        </w:rPr>
+      </w:pPr>
+      <w:r>
+        <w:rPr>
+          <w:rFonts w:ascii="Consolas" w:hAnsi="Consolas" w:cs="Consolas"/>
+          <w:color w:val="000000"/>
+          <w:sz w:val="19"/>
+          <w:szCs w:val="19"/>
+          <w:highlight w:val="white"/>
+        </w:rPr>
+        <w:t xml:space="preserve">            </w:t>
+      </w:r>
+      <w:proofErr w:type="spellStart"/>
+      <w:proofErr w:type="gramStart"/>
+      <w:r>
+        <w:rPr>
+          <w:rFonts w:ascii="Consolas" w:hAnsi="Consolas" w:cs="Consolas"/>
+          <w:color w:val="0000FF"/>
+          <w:sz w:val="19"/>
+          <w:szCs w:val="19"/>
+          <w:highlight w:val="white"/>
+        </w:rPr>
+        <w:t>int</w:t>
+      </w:r>
+      <w:proofErr w:type="spellEnd"/>
+      <w:proofErr w:type="gramEnd"/>
+      <w:r>
+        <w:rPr>
+          <w:rFonts w:ascii="Consolas" w:hAnsi="Consolas" w:cs="Consolas"/>
+          <w:color w:val="000000"/>
+          <w:sz w:val="19"/>
+          <w:szCs w:val="19"/>
+          <w:highlight w:val="white"/>
+        </w:rPr>
+        <w:t xml:space="preserve"> </w:t>
+      </w:r>
+      <w:proofErr w:type="spellStart"/>
+      <w:r>
+        <w:rPr>
+          <w:rFonts w:ascii="Consolas" w:hAnsi="Consolas" w:cs="Consolas"/>
+          <w:color w:val="000000"/>
+          <w:sz w:val="19"/>
+          <w:szCs w:val="19"/>
+          <w:highlight w:val="white"/>
+        </w:rPr>
+        <w:t>winCount</w:t>
+      </w:r>
+      <w:proofErr w:type="spellEnd"/>
+      <w:r>
+        <w:rPr>
+          <w:rFonts w:ascii="Consolas" w:hAnsi="Consolas" w:cs="Consolas"/>
+          <w:color w:val="000000"/>
+          <w:sz w:val="19"/>
+          <w:szCs w:val="19"/>
+          <w:highlight w:val="white"/>
+        </w:rPr>
+        <w:t xml:space="preserve"> = 0;</w:t>
+      </w:r>
+    </w:p>
+    <w:p>
+      <w:pPr>
+        <w:autoSpaceDE w:val="0"/>
+        <w:autoSpaceDN w:val="0"/>
+        <w:adjustRightInd w:val="0"/>
+        <w:spacing w:after="0" w:line="240" w:lineRule="auto"/>
+        <w:rPr>
+          <w:rFonts w:ascii="Consolas" w:hAnsi="Consolas" w:cs="Consolas"/>
+          <w:color w:val="000000"/>
+          <w:sz w:val="19"/>
+          <w:szCs w:val="19"/>
+          <w:highlight w:val="white"/>
+        </w:rPr>
+      </w:pPr>
+      <w:r>
+        <w:rPr>
+          <w:rFonts w:ascii="Consolas" w:hAnsi="Consolas" w:cs="Consolas"/>
+          <w:color w:val="000000"/>
+          <w:sz w:val="19"/>
+          <w:szCs w:val="19"/>
+          <w:highlight w:val="white"/>
+        </w:rPr>
+        <w:t xml:space="preserve">            </w:t>
+      </w:r>
+      <w:proofErr w:type="spellStart"/>
+      <w:proofErr w:type="gramStart"/>
+      <w:r>
+        <w:rPr>
+          <w:rFonts w:ascii="Consolas" w:hAnsi="Consolas" w:cs="Consolas"/>
+          <w:color w:val="0000FF"/>
+          <w:sz w:val="19"/>
+          <w:szCs w:val="19"/>
+          <w:highlight w:val="white"/>
+        </w:rPr>
+        <w:t>int</w:t>
+      </w:r>
+      <w:proofErr w:type="spellEnd"/>
+      <w:proofErr w:type="gramEnd"/>
+      <w:r>
+        <w:rPr>
+          <w:rFonts w:ascii="Consolas" w:hAnsi="Consolas" w:cs="Consolas"/>
+          <w:color w:val="000000"/>
+          <w:sz w:val="19"/>
+          <w:szCs w:val="19"/>
+          <w:highlight w:val="white"/>
+        </w:rPr>
+        <w:t xml:space="preserve"> </w:t>
+      </w:r>
+      <w:proofErr w:type="spellStart"/>
+      <w:r>
+        <w:rPr>
+          <w:rFonts w:ascii="Consolas" w:hAnsi="Consolas" w:cs="Consolas"/>
+          <w:color w:val="000000"/>
+          <w:sz w:val="19"/>
+          <w:szCs w:val="19"/>
+          <w:highlight w:val="white"/>
+        </w:rPr>
+        <w:t>loseCount</w:t>
+      </w:r>
+      <w:proofErr w:type="spellEnd"/>
+      <w:r>
+        <w:rPr>
+          <w:rFonts w:ascii="Consolas" w:hAnsi="Consolas" w:cs="Consolas"/>
+          <w:color w:val="000000"/>
+          <w:sz w:val="19"/>
+          <w:szCs w:val="19"/>
+          <w:highlight w:val="white"/>
+        </w:rPr>
+        <w:t xml:space="preserve"> = 0;</w:t>
+      </w:r>
+    </w:p>
+    <w:p>
+      <w:pPr>
+        <w:autoSpaceDE w:val="0"/>
+        <w:autoSpaceDN w:val="0"/>
+        <w:adjustRightInd w:val="0"/>
+        <w:spacing w:after="0" w:line="240" w:lineRule="auto"/>
+        <w:rPr>
+          <w:rFonts w:ascii="Consolas" w:hAnsi="Consolas" w:cs="Consolas"/>
+          <w:color w:val="000000"/>
+          <w:sz w:val="19"/>
+          <w:szCs w:val="19"/>
+          <w:highlight w:val="white"/>
+        </w:rPr>
+      </w:pPr>
+    </w:p>
+    <w:p>
+      <w:pPr>
+        <w:autoSpaceDE w:val="0"/>
+        <w:autoSpaceDN w:val="0"/>
+        <w:adjustRightInd w:val="0"/>
+        <w:spacing w:after="0" w:line="240" w:lineRule="auto"/>
+        <w:rPr>
+          <w:rFonts w:ascii="Consolas" w:hAnsi="Consolas" w:cs="Consolas"/>
+          <w:color w:val="000000"/>
+          <w:sz w:val="19"/>
+          <w:szCs w:val="19"/>
+          <w:highlight w:val="white"/>
+        </w:rPr>
+      </w:pPr>
+      <w:r>
+        <w:rPr>
+          <w:rFonts w:ascii="Consolas" w:hAnsi="Consolas" w:cs="Consolas"/>
+          <w:color w:val="000000"/>
+          <w:sz w:val="19"/>
+          <w:szCs w:val="19"/>
+          <w:highlight w:val="white"/>
+        </w:rPr>
+        <w:t xml:space="preserve">            </w:t>
+      </w:r>
+      <w:proofErr w:type="spellStart"/>
+      <w:proofErr w:type="gramStart"/>
+      <w:r>
+        <w:rPr>
+          <w:rFonts w:ascii="Consolas" w:hAnsi="Consolas" w:cs="Consolas"/>
+          <w:color w:val="0000FF"/>
+          <w:sz w:val="19"/>
+          <w:szCs w:val="19"/>
+          <w:highlight w:val="white"/>
+        </w:rPr>
+        <w:t>var</w:t>
+      </w:r>
+      <w:proofErr w:type="spellEnd"/>
+      <w:proofErr w:type="gramEnd"/>
+      <w:r>
+        <w:rPr>
+          <w:rFonts w:ascii="Consolas" w:hAnsi="Consolas" w:cs="Consolas"/>
+          <w:color w:val="000000"/>
+          <w:sz w:val="19"/>
+          <w:szCs w:val="19"/>
+          <w:highlight w:val="white"/>
+        </w:rPr>
+        <w:t xml:space="preserve"> pick = </w:t>
+      </w:r>
+      <w:proofErr w:type="spellStart"/>
+      <w:r>
+        <w:rPr>
+          <w:rFonts w:ascii="Consolas" w:hAnsi="Consolas" w:cs="Consolas"/>
+          <w:color w:val="2B91AF"/>
+          <w:sz w:val="19"/>
+          <w:szCs w:val="19"/>
+          <w:highlight w:val="white"/>
+        </w:rPr>
+        <w:t>Dice</w:t>
+      </w:r>
+      <w:r>
+        <w:rPr>
+          <w:rFonts w:ascii="Consolas" w:hAnsi="Consolas" w:cs="Consolas"/>
+          <w:color w:val="000000"/>
+          <w:sz w:val="19"/>
+          <w:szCs w:val="19"/>
+          <w:highlight w:val="white"/>
+        </w:rPr>
+        <w:t>.RandomValue</w:t>
+      </w:r>
+      <w:proofErr w:type="spellEnd"/>
+      <w:r>
+        <w:rPr>
+          <w:rFonts w:ascii="Consolas" w:hAnsi="Consolas" w:cs="Consolas"/>
+          <w:color w:val="000000"/>
+          <w:sz w:val="19"/>
+          <w:szCs w:val="19"/>
+          <w:highlight w:val="white"/>
+        </w:rPr>
+        <w:t>;</w:t>
+      </w:r>
+    </w:p>
+    <w:p>
+      <w:pPr>
+        <w:autoSpaceDE w:val="0"/>
+        <w:autoSpaceDN w:val="0"/>
+        <w:adjustRightInd w:val="0"/>
+        <w:spacing w:after="0" w:line="240" w:lineRule="auto"/>
+        <w:rPr>
+          <w:rFonts w:ascii="Consolas" w:hAnsi="Consolas" w:cs="Consolas"/>
+          <w:color w:val="000000"/>
+          <w:sz w:val="19"/>
+          <w:szCs w:val="19"/>
+          <w:highlight w:val="white"/>
+        </w:rPr>
+      </w:pPr>
+      <w:r>
+        <w:rPr>
+          <w:rFonts w:ascii="Consolas" w:hAnsi="Consolas" w:cs="Consolas"/>
+          <w:color w:val="000000"/>
+          <w:sz w:val="19"/>
+          <w:szCs w:val="19"/>
+          <w:highlight w:val="white"/>
+        </w:rPr>
+        <w:t xml:space="preserve">            </w:t>
+      </w:r>
+      <w:proofErr w:type="spellStart"/>
+      <w:proofErr w:type="gramStart"/>
+      <w:r>
+        <w:rPr>
+          <w:rFonts w:ascii="Consolas" w:hAnsi="Consolas" w:cs="Consolas"/>
+          <w:color w:val="0000FF"/>
+          <w:sz w:val="19"/>
+          <w:szCs w:val="19"/>
+          <w:highlight w:val="white"/>
+        </w:rPr>
+        <w:t>var</w:t>
+      </w:r>
+      <w:proofErr w:type="spellEnd"/>
+      <w:proofErr w:type="gramEnd"/>
+      <w:r>
+        <w:rPr>
+          <w:rFonts w:ascii="Consolas" w:hAnsi="Consolas" w:cs="Consolas"/>
+          <w:color w:val="000000"/>
+          <w:sz w:val="19"/>
+          <w:szCs w:val="19"/>
+          <w:highlight w:val="white"/>
+        </w:rPr>
+        <w:t xml:space="preserve"> player = </w:t>
+      </w:r>
+      <w:r>
+        <w:rPr>
+          <w:rFonts w:ascii="Consolas" w:hAnsi="Consolas" w:cs="Consolas"/>
+          <w:color w:val="0000FF"/>
+          <w:sz w:val="19"/>
+          <w:szCs w:val="19"/>
+          <w:highlight w:val="white"/>
+        </w:rPr>
+        <w:t>new</w:t>
+      </w:r>
+      <w:r>
+        <w:rPr>
+          <w:rFonts w:ascii="Consolas" w:hAnsi="Consolas" w:cs="Consolas"/>
+          <w:color w:val="000000"/>
+          <w:sz w:val="19"/>
+          <w:szCs w:val="19"/>
+          <w:highlight w:val="white"/>
+        </w:rPr>
+        <w:t xml:space="preserve"> </w:t>
+      </w:r>
+      <w:r>
+        <w:rPr>
+          <w:rFonts w:ascii="Consolas" w:hAnsi="Consolas" w:cs="Consolas"/>
+          <w:color w:val="2B91AF"/>
+          <w:sz w:val="19"/>
+          <w:szCs w:val="19"/>
+          <w:highlight w:val="white"/>
+        </w:rPr>
+        <w:t>Player</w:t>
+      </w:r>
+      <w:r>
+        <w:rPr>
+          <w:rFonts w:ascii="Consolas" w:hAnsi="Consolas" w:cs="Consolas"/>
+          <w:color w:val="000000"/>
+          <w:sz w:val="19"/>
+          <w:szCs w:val="19"/>
+          <w:highlight w:val="white"/>
+        </w:rPr>
+        <w:t>(</w:t>
+      </w:r>
+      <w:r>
+        <w:rPr>
+          <w:rFonts w:ascii="Consolas" w:hAnsi="Consolas" w:cs="Consolas"/>
+          <w:color w:val="A31515"/>
+          <w:sz w:val="19"/>
+          <w:szCs w:val="19"/>
+          <w:highlight w:val="white"/>
+        </w:rPr>
+        <w:t>"Test"</w:t>
+      </w:r>
+      <w:r>
+        <w:rPr>
+          <w:rFonts w:ascii="Consolas" w:hAnsi="Consolas" w:cs="Consolas"/>
+          <w:color w:val="000000"/>
+          <w:sz w:val="19"/>
+          <w:szCs w:val="19"/>
+          <w:highlight w:val="white"/>
+        </w:rPr>
+        <w:t>, 100);</w:t>
+      </w:r>
+    </w:p>
+    <w:p>
+      <w:pPr>
+        <w:autoSpaceDE w:val="0"/>
+        <w:autoSpaceDN w:val="0"/>
+        <w:adjustRightInd w:val="0"/>
+        <w:spacing w:after="0" w:line="240" w:lineRule="auto"/>
+        <w:rPr>
+          <w:rFonts w:ascii="Consolas" w:hAnsi="Consolas" w:cs="Consolas"/>
+          <w:color w:val="000000"/>
+          <w:sz w:val="19"/>
+          <w:szCs w:val="19"/>
+          <w:highlight w:val="white"/>
+        </w:rPr>
+      </w:pPr>
+    </w:p>
+    <w:p>
+      <w:pPr>
+        <w:autoSpaceDE w:val="0"/>
+        <w:autoSpaceDN w:val="0"/>
+        <w:adjustRightInd w:val="0"/>
+        <w:spacing w:after="0" w:line="240" w:lineRule="auto"/>
+        <w:rPr>
+          <w:rFonts w:ascii="Consolas" w:hAnsi="Consolas" w:cs="Consolas"/>
+          <w:color w:val="000000"/>
+          <w:sz w:val="19"/>
+          <w:szCs w:val="19"/>
+          <w:highlight w:val="white"/>
+        </w:rPr>
+      </w:pPr>
+      <w:r>
+        <w:rPr>
+          <w:rFonts w:ascii="Consolas" w:hAnsi="Consolas" w:cs="Consolas"/>
+          <w:color w:val="000000"/>
+          <w:sz w:val="19"/>
+          <w:szCs w:val="19"/>
+          <w:highlight w:val="white"/>
+        </w:rPr>
+        <w:t xml:space="preserve">            </w:t>
+      </w:r>
+      <w:proofErr w:type="spellStart"/>
+      <w:proofErr w:type="gramStart"/>
+      <w:r>
+        <w:rPr>
+          <w:rFonts w:ascii="Consolas" w:hAnsi="Consolas" w:cs="Consolas"/>
+          <w:color w:val="0000FF"/>
+          <w:sz w:val="19"/>
+          <w:szCs w:val="19"/>
+          <w:highlight w:val="white"/>
+        </w:rPr>
+        <w:t>var</w:t>
+      </w:r>
+      <w:proofErr w:type="spellEnd"/>
+      <w:proofErr w:type="gramEnd"/>
+      <w:r>
+        <w:rPr>
+          <w:rFonts w:ascii="Consolas" w:hAnsi="Consolas" w:cs="Consolas"/>
+          <w:color w:val="000000"/>
+          <w:sz w:val="19"/>
+          <w:szCs w:val="19"/>
+          <w:highlight w:val="white"/>
+        </w:rPr>
+        <w:t xml:space="preserve"> game = </w:t>
+      </w:r>
+      <w:r>
+        <w:rPr>
+          <w:rFonts w:ascii="Consolas" w:hAnsi="Consolas" w:cs="Consolas"/>
+          <w:color w:val="0000FF"/>
+          <w:sz w:val="19"/>
+          <w:szCs w:val="19"/>
+          <w:highlight w:val="white"/>
+        </w:rPr>
+        <w:t>new</w:t>
+      </w:r>
+      <w:r>
+        <w:rPr>
+          <w:rFonts w:ascii="Consolas" w:hAnsi="Consolas" w:cs="Consolas"/>
+          <w:color w:val="000000"/>
+          <w:sz w:val="19"/>
+          <w:szCs w:val="19"/>
+          <w:highlight w:val="white"/>
+        </w:rPr>
+        <w:t xml:space="preserve"> </w:t>
+      </w:r>
+      <w:r>
+        <w:rPr>
+          <w:rFonts w:ascii="Consolas" w:hAnsi="Consolas" w:cs="Consolas"/>
+          <w:color w:val="2B91AF"/>
+          <w:sz w:val="19"/>
+          <w:szCs w:val="19"/>
+          <w:highlight w:val="white"/>
+        </w:rPr>
+        <w:t>Game</w:t>
+      </w:r>
+      <w:r>
+        <w:rPr>
+          <w:rFonts w:ascii="Consolas" w:hAnsi="Consolas" w:cs="Consolas"/>
+          <w:color w:val="000000"/>
+          <w:sz w:val="19"/>
+          <w:szCs w:val="19"/>
+          <w:highlight w:val="white"/>
+        </w:rPr>
+        <w:t>(die1, die2, die3);</w:t>
+      </w:r>
+    </w:p>
+    <w:p>
+      <w:pPr>
+        <w:autoSpaceDE w:val="0"/>
+        <w:autoSpaceDN w:val="0"/>
+        <w:adjustRightInd w:val="0"/>
+        <w:spacing w:after="0" w:line="240" w:lineRule="auto"/>
+        <w:rPr>
+          <w:rFonts w:ascii="Consolas" w:hAnsi="Consolas" w:cs="Consolas"/>
+          <w:color w:val="000000"/>
+          <w:sz w:val="19"/>
+          <w:szCs w:val="19"/>
+          <w:highlight w:val="white"/>
+        </w:rPr>
+      </w:pPr>
+    </w:p>
+    <w:p>
+      <w:pPr>
+        <w:autoSpaceDE w:val="0"/>
+        <w:autoSpaceDN w:val="0"/>
+        <w:adjustRightInd w:val="0"/>
+        <w:spacing w:after="0" w:line="240" w:lineRule="auto"/>
+        <w:rPr>
+          <w:rFonts w:ascii="Consolas" w:hAnsi="Consolas" w:cs="Consolas"/>
+          <w:color w:val="000000"/>
+          <w:sz w:val="19"/>
+          <w:szCs w:val="19"/>
+          <w:highlight w:val="white"/>
+        </w:rPr>
+      </w:pPr>
+      <w:r>
+        <w:rPr>
+          <w:rFonts w:ascii="Consolas" w:hAnsi="Consolas" w:cs="Consolas"/>
+          <w:color w:val="000000"/>
+          <w:sz w:val="19"/>
+          <w:szCs w:val="19"/>
+          <w:highlight w:val="white"/>
+        </w:rPr>
+        <w:t xml:space="preserve">            </w:t>
+      </w:r>
+      <w:proofErr w:type="spellStart"/>
+      <w:proofErr w:type="gramStart"/>
+      <w:r>
+        <w:rPr>
+          <w:rFonts w:ascii="Consolas" w:hAnsi="Consolas" w:cs="Consolas"/>
+          <w:color w:val="000000"/>
+          <w:sz w:val="19"/>
+          <w:szCs w:val="19"/>
+          <w:highlight w:val="white"/>
+        </w:rPr>
+        <w:t>game.playRound</w:t>
+      </w:r>
+      <w:proofErr w:type="spellEnd"/>
+      <w:r>
+        <w:rPr>
+          <w:rFonts w:ascii="Consolas" w:hAnsi="Consolas" w:cs="Consolas"/>
+          <w:color w:val="000000"/>
+          <w:sz w:val="19"/>
+          <w:szCs w:val="19"/>
+          <w:highlight w:val="white"/>
+        </w:rPr>
+        <w:t>(</w:t>
+      </w:r>
+      <w:proofErr w:type="gramEnd"/>
+      <w:r>
+        <w:rPr>
+          <w:rFonts w:ascii="Consolas" w:hAnsi="Consolas" w:cs="Consolas"/>
+          <w:color w:val="000000"/>
+          <w:sz w:val="19"/>
+          <w:szCs w:val="19"/>
+          <w:highlight w:val="white"/>
+        </w:rPr>
+        <w:t>player, pick, bet);</w:t>
+      </w:r>
+    </w:p>
+    <w:p>
+      <w:pPr>
+        <w:autoSpaceDE w:val="0"/>
+        <w:autoSpaceDN w:val="0"/>
+        <w:adjustRightInd w:val="0"/>
+        <w:spacing w:after="0" w:line="240" w:lineRule="auto"/>
+        <w:rPr>
+          <w:rFonts w:ascii="Consolas" w:hAnsi="Consolas" w:cs="Consolas"/>
+          <w:color w:val="000000"/>
+          <w:sz w:val="19"/>
+          <w:szCs w:val="19"/>
+          <w:highlight w:val="white"/>
+        </w:rPr>
+      </w:pPr>
+    </w:p>
+    <w:p>
+      <w:pPr>
+        <w:autoSpaceDE w:val="0"/>
+        <w:autoSpaceDN w:val="0"/>
+        <w:adjustRightInd w:val="0"/>
+        <w:spacing w:after="0" w:line="240" w:lineRule="auto"/>
+        <w:rPr>
+          <w:rFonts w:ascii="Consolas" w:hAnsi="Consolas" w:cs="Consolas"/>
+          <w:color w:val="000000"/>
+          <w:sz w:val="19"/>
+          <w:szCs w:val="19"/>
+          <w:highlight w:val="white"/>
+        </w:rPr>
+      </w:pPr>
+      <w:r>
+        <w:rPr>
+          <w:rFonts w:ascii="Consolas" w:hAnsi="Consolas" w:cs="Consolas"/>
+          <w:color w:val="000000"/>
+          <w:sz w:val="19"/>
+          <w:szCs w:val="19"/>
+          <w:highlight w:val="white"/>
+        </w:rPr>
+        <w:lastRenderedPageBreak/>
+        <w:t xml:space="preserve">            </w:t>
+      </w:r>
+      <w:proofErr w:type="spellStart"/>
+      <w:proofErr w:type="gramStart"/>
+      <w:r>
+        <w:rPr>
+          <w:rFonts w:ascii="Consolas" w:hAnsi="Consolas" w:cs="Consolas"/>
+          <w:color w:val="0000FF"/>
+          <w:sz w:val="19"/>
+          <w:szCs w:val="19"/>
+          <w:highlight w:val="white"/>
+        </w:rPr>
+        <w:t>var</w:t>
+      </w:r>
+      <w:proofErr w:type="spellEnd"/>
+      <w:proofErr w:type="gramEnd"/>
+      <w:r>
+        <w:rPr>
+          <w:rFonts w:ascii="Consolas" w:hAnsi="Consolas" w:cs="Consolas"/>
+          <w:color w:val="000000"/>
+          <w:sz w:val="19"/>
+          <w:szCs w:val="19"/>
+          <w:highlight w:val="white"/>
+        </w:rPr>
+        <w:t xml:space="preserve"> newDie1Value = die1.roll();</w:t>
+      </w:r>
+    </w:p>
+    <w:p>
+      <w:pPr>
+        <w:autoSpaceDE w:val="0"/>
+        <w:autoSpaceDN w:val="0"/>
+        <w:adjustRightInd w:val="0"/>
+        <w:spacing w:after="0" w:line="240" w:lineRule="auto"/>
+        <w:rPr>
+          <w:rFonts w:ascii="Consolas" w:hAnsi="Consolas" w:cs="Consolas"/>
+          <w:color w:val="000000"/>
+          <w:sz w:val="19"/>
+          <w:szCs w:val="19"/>
+          <w:highlight w:val="white"/>
+        </w:rPr>
+      </w:pPr>
+      <w:r>
+        <w:rPr>
+          <w:rFonts w:ascii="Consolas" w:hAnsi="Consolas" w:cs="Consolas"/>
+          <w:color w:val="000000"/>
+          <w:sz w:val="19"/>
+          <w:szCs w:val="19"/>
+          <w:highlight w:val="white"/>
+        </w:rPr>
+        <w:t xml:space="preserve">            </w:t>
+      </w:r>
+      <w:proofErr w:type="spellStart"/>
+      <w:proofErr w:type="gramStart"/>
+      <w:r>
+        <w:rPr>
+          <w:rFonts w:ascii="Consolas" w:hAnsi="Consolas" w:cs="Consolas"/>
+          <w:color w:val="0000FF"/>
+          <w:sz w:val="19"/>
+          <w:szCs w:val="19"/>
+          <w:highlight w:val="white"/>
+        </w:rPr>
+        <w:t>var</w:t>
+      </w:r>
+      <w:proofErr w:type="spellEnd"/>
+      <w:proofErr w:type="gramEnd"/>
+      <w:r>
+        <w:rPr>
+          <w:rFonts w:ascii="Consolas" w:hAnsi="Consolas" w:cs="Consolas"/>
+          <w:color w:val="000000"/>
+          <w:sz w:val="19"/>
+          <w:szCs w:val="19"/>
+          <w:highlight w:val="white"/>
+        </w:rPr>
+        <w:t xml:space="preserve"> newDie2Value = die2.roll();</w:t>
+      </w:r>
+    </w:p>
+    <w:p>
+      <w:pPr>
+        <w:autoSpaceDE w:val="0"/>
+        <w:autoSpaceDN w:val="0"/>
+        <w:adjustRightInd w:val="0"/>
+        <w:spacing w:after="0" w:line="240" w:lineRule="auto"/>
+        <w:rPr>
+          <w:rFonts w:ascii="Consolas" w:hAnsi="Consolas" w:cs="Consolas"/>
+          <w:color w:val="000000"/>
+          <w:sz w:val="19"/>
+          <w:szCs w:val="19"/>
+          <w:highlight w:val="white"/>
+        </w:rPr>
+      </w:pPr>
+      <w:r>
+        <w:rPr>
+          <w:rFonts w:ascii="Consolas" w:hAnsi="Consolas" w:cs="Consolas"/>
+          <w:color w:val="000000"/>
+          <w:sz w:val="19"/>
+          <w:szCs w:val="19"/>
+          <w:highlight w:val="white"/>
+        </w:rPr>
+        <w:t xml:space="preserve">            </w:t>
+      </w:r>
+      <w:proofErr w:type="spellStart"/>
+      <w:proofErr w:type="gramStart"/>
+      <w:r>
+        <w:rPr>
+          <w:rFonts w:ascii="Consolas" w:hAnsi="Consolas" w:cs="Consolas"/>
+          <w:color w:val="0000FF"/>
+          <w:sz w:val="19"/>
+          <w:szCs w:val="19"/>
+          <w:highlight w:val="white"/>
+        </w:rPr>
+        <w:t>var</w:t>
+      </w:r>
+      <w:proofErr w:type="spellEnd"/>
+      <w:proofErr w:type="gramEnd"/>
+      <w:r>
+        <w:rPr>
+          <w:rFonts w:ascii="Consolas" w:hAnsi="Consolas" w:cs="Consolas"/>
+          <w:color w:val="000000"/>
+          <w:sz w:val="19"/>
+          <w:szCs w:val="19"/>
+          <w:highlight w:val="white"/>
+        </w:rPr>
+        <w:t xml:space="preserve"> newDie3Value = die3.roll();</w:t>
+      </w:r>
+    </w:p>
+    <w:p>
+      <w:pPr>
+        <w:autoSpaceDE w:val="0"/>
+        <w:autoSpaceDN w:val="0"/>
+        <w:adjustRightInd w:val="0"/>
+        <w:spacing w:after="0" w:line="240" w:lineRule="auto"/>
+        <w:rPr>
+          <w:rFonts w:ascii="Consolas" w:hAnsi="Consolas" w:cs="Consolas"/>
+          <w:color w:val="000000"/>
+          <w:sz w:val="19"/>
+          <w:szCs w:val="19"/>
+          <w:highlight w:val="white"/>
+        </w:rPr>
+      </w:pPr>
+    </w:p>
+    <w:p>
+      <w:pPr>
+        <w:autoSpaceDE w:val="0"/>
+        <w:autoSpaceDN w:val="0"/>
+        <w:adjustRightInd w:val="0"/>
+        <w:spacing w:after="0" w:line="240" w:lineRule="auto"/>
+        <w:rPr>
+          <w:rFonts w:ascii="Consolas" w:hAnsi="Consolas" w:cs="Consolas"/>
+          <w:color w:val="000000"/>
+          <w:sz w:val="19"/>
+          <w:szCs w:val="19"/>
+          <w:highlight w:val="white"/>
+        </w:rPr>
+      </w:pPr>
+      <w:r>
+        <w:rPr>
+          <w:rFonts w:ascii="Consolas" w:hAnsi="Consolas" w:cs="Consolas"/>
+          <w:color w:val="000000"/>
+          <w:sz w:val="19"/>
+          <w:szCs w:val="19"/>
+          <w:highlight w:val="white"/>
+        </w:rPr>
+        <w:t xml:space="preserve">            </w:t>
+      </w:r>
+      <w:proofErr w:type="spellStart"/>
+      <w:proofErr w:type="gramStart"/>
+      <w:r>
+        <w:rPr>
+          <w:rFonts w:ascii="Consolas" w:hAnsi="Consolas" w:cs="Consolas"/>
+          <w:color w:val="2B91AF"/>
+          <w:sz w:val="19"/>
+          <w:szCs w:val="19"/>
+          <w:highlight w:val="white"/>
+        </w:rPr>
+        <w:t>Assert</w:t>
+      </w:r>
+      <w:r>
+        <w:rPr>
+          <w:rFonts w:ascii="Consolas" w:hAnsi="Consolas" w:cs="Consolas"/>
+          <w:color w:val="000000"/>
+          <w:sz w:val="19"/>
+          <w:szCs w:val="19"/>
+          <w:highlight w:val="white"/>
+        </w:rPr>
+        <w:t>.Equal</w:t>
+      </w:r>
+      <w:proofErr w:type="spellEnd"/>
+      <w:r>
+        <w:rPr>
+          <w:rFonts w:ascii="Consolas" w:hAnsi="Consolas" w:cs="Consolas"/>
+          <w:color w:val="000000"/>
+          <w:sz w:val="19"/>
+          <w:szCs w:val="19"/>
+          <w:highlight w:val="white"/>
+        </w:rPr>
+        <w:t>(</w:t>
+      </w:r>
+      <w:proofErr w:type="gramEnd"/>
+      <w:r>
+        <w:rPr>
+          <w:rFonts w:ascii="Consolas" w:hAnsi="Consolas" w:cs="Consolas"/>
+          <w:color w:val="000000"/>
+          <w:sz w:val="19"/>
+          <w:szCs w:val="19"/>
+          <w:highlight w:val="white"/>
+        </w:rPr>
+        <w:t xml:space="preserve">die1.CurrentValue, </w:t>
+      </w:r>
+      <w:proofErr w:type="spellStart"/>
+      <w:r>
+        <w:rPr>
+          <w:rFonts w:ascii="Consolas" w:hAnsi="Consolas" w:cs="Consolas"/>
+          <w:color w:val="000000"/>
+          <w:sz w:val="19"/>
+          <w:szCs w:val="19"/>
+          <w:highlight w:val="white"/>
+        </w:rPr>
+        <w:t>game.values</w:t>
+      </w:r>
+      <w:proofErr w:type="spellEnd"/>
+      <w:r>
+        <w:rPr>
+          <w:rFonts w:ascii="Consolas" w:hAnsi="Consolas" w:cs="Consolas"/>
+          <w:color w:val="000000"/>
+          <w:sz w:val="19"/>
+          <w:szCs w:val="19"/>
+          <w:highlight w:val="white"/>
+        </w:rPr>
+        <w:t>[0]);</w:t>
+      </w:r>
+    </w:p>
+    <w:p>
+      <w:pPr>
+        <w:autoSpaceDE w:val="0"/>
+        <w:autoSpaceDN w:val="0"/>
+        <w:adjustRightInd w:val="0"/>
+        <w:spacing w:after="0" w:line="240" w:lineRule="auto"/>
+        <w:rPr>
+          <w:rFonts w:ascii="Consolas" w:hAnsi="Consolas" w:cs="Consolas"/>
+          <w:color w:val="000000"/>
+          <w:sz w:val="19"/>
+          <w:szCs w:val="19"/>
+          <w:highlight w:val="white"/>
+        </w:rPr>
+      </w:pPr>
+      <w:r>
+        <w:rPr>
+          <w:rFonts w:ascii="Consolas" w:hAnsi="Consolas" w:cs="Consolas"/>
+          <w:color w:val="000000"/>
+          <w:sz w:val="19"/>
+          <w:szCs w:val="19"/>
+          <w:highlight w:val="white"/>
+        </w:rPr>
+        <w:t xml:space="preserve">            </w:t>
+      </w:r>
+      <w:proofErr w:type="spellStart"/>
+      <w:proofErr w:type="gramStart"/>
+      <w:r>
+        <w:rPr>
+          <w:rFonts w:ascii="Consolas" w:hAnsi="Consolas" w:cs="Consolas"/>
+          <w:color w:val="2B91AF"/>
+          <w:sz w:val="19"/>
+          <w:szCs w:val="19"/>
+          <w:highlight w:val="white"/>
+        </w:rPr>
+        <w:t>Assert</w:t>
+      </w:r>
+      <w:r>
+        <w:rPr>
+          <w:rFonts w:ascii="Consolas" w:hAnsi="Consolas" w:cs="Consolas"/>
+          <w:color w:val="000000"/>
+          <w:sz w:val="19"/>
+          <w:szCs w:val="19"/>
+          <w:highlight w:val="white"/>
+        </w:rPr>
+        <w:t>.Equal</w:t>
+      </w:r>
+      <w:proofErr w:type="spellEnd"/>
+      <w:r>
+        <w:rPr>
+          <w:rFonts w:ascii="Consolas" w:hAnsi="Consolas" w:cs="Consolas"/>
+          <w:color w:val="000000"/>
+          <w:sz w:val="19"/>
+          <w:szCs w:val="19"/>
+          <w:highlight w:val="white"/>
+        </w:rPr>
+        <w:t>(</w:t>
+      </w:r>
+      <w:proofErr w:type="gramEnd"/>
+      <w:r>
+        <w:rPr>
+          <w:rFonts w:ascii="Consolas" w:hAnsi="Consolas" w:cs="Consolas"/>
+          <w:color w:val="000000"/>
+          <w:sz w:val="19"/>
+          <w:szCs w:val="19"/>
+          <w:highlight w:val="white"/>
+        </w:rPr>
+        <w:t xml:space="preserve">die2.CurrentValue, </w:t>
+      </w:r>
+      <w:proofErr w:type="spellStart"/>
+      <w:r>
+        <w:rPr>
+          <w:rFonts w:ascii="Consolas" w:hAnsi="Consolas" w:cs="Consolas"/>
+          <w:color w:val="000000"/>
+          <w:sz w:val="19"/>
+          <w:szCs w:val="19"/>
+          <w:highlight w:val="white"/>
+        </w:rPr>
+        <w:t>game.values</w:t>
+      </w:r>
+      <w:proofErr w:type="spellEnd"/>
+      <w:r>
+        <w:rPr>
+          <w:rFonts w:ascii="Consolas" w:hAnsi="Consolas" w:cs="Consolas"/>
+          <w:color w:val="000000"/>
+          <w:sz w:val="19"/>
+          <w:szCs w:val="19"/>
+          <w:highlight w:val="white"/>
+        </w:rPr>
+        <w:t>[1]);</w:t>
+      </w:r>
+    </w:p>
+    <w:p>
+      <w:pPr>
+        <w:autoSpaceDE w:val="0"/>
+        <w:autoSpaceDN w:val="0"/>
+        <w:adjustRightInd w:val="0"/>
+        <w:spacing w:after="0" w:line="240" w:lineRule="auto"/>
+        <w:rPr>
+          <w:rFonts w:ascii="Consolas" w:hAnsi="Consolas" w:cs="Consolas"/>
+          <w:color w:val="000000"/>
+          <w:sz w:val="19"/>
+          <w:szCs w:val="19"/>
+          <w:highlight w:val="white"/>
+        </w:rPr>
+      </w:pPr>
+      <w:r>
+        <w:rPr>
+          <w:rFonts w:ascii="Consolas" w:hAnsi="Consolas" w:cs="Consolas"/>
+          <w:color w:val="000000"/>
+          <w:sz w:val="19"/>
+          <w:szCs w:val="19"/>
+          <w:highlight w:val="white"/>
+        </w:rPr>
+        <w:t xml:space="preserve">            </w:t>
+      </w:r>
+      <w:proofErr w:type="spellStart"/>
+      <w:proofErr w:type="gramStart"/>
+      <w:r>
+        <w:rPr>
+          <w:rFonts w:ascii="Consolas" w:hAnsi="Consolas" w:cs="Consolas"/>
+          <w:color w:val="2B91AF"/>
+          <w:sz w:val="19"/>
+          <w:szCs w:val="19"/>
+          <w:highlight w:val="white"/>
+        </w:rPr>
+        <w:t>Assert</w:t>
+      </w:r>
+      <w:r>
+        <w:rPr>
+          <w:rFonts w:ascii="Consolas" w:hAnsi="Consolas" w:cs="Consolas"/>
+          <w:color w:val="000000"/>
+          <w:sz w:val="19"/>
+          <w:szCs w:val="19"/>
+          <w:highlight w:val="white"/>
+        </w:rPr>
+        <w:t>.Equal</w:t>
+      </w:r>
+      <w:proofErr w:type="spellEnd"/>
+      <w:r>
+        <w:rPr>
+          <w:rFonts w:ascii="Consolas" w:hAnsi="Consolas" w:cs="Consolas"/>
+          <w:color w:val="000000"/>
+          <w:sz w:val="19"/>
+          <w:szCs w:val="19"/>
+          <w:highlight w:val="white"/>
+        </w:rPr>
+        <w:t>(</w:t>
+      </w:r>
+      <w:proofErr w:type="gramEnd"/>
+      <w:r>
+        <w:rPr>
+          <w:rFonts w:ascii="Consolas" w:hAnsi="Consolas" w:cs="Consolas"/>
+          <w:color w:val="000000"/>
+          <w:sz w:val="19"/>
+          <w:szCs w:val="19"/>
+          <w:highlight w:val="white"/>
+        </w:rPr>
+        <w:t xml:space="preserve">die3.CurrentValue, </w:t>
+      </w:r>
+      <w:proofErr w:type="spellStart"/>
+      <w:r>
+        <w:rPr>
+          <w:rFonts w:ascii="Consolas" w:hAnsi="Consolas" w:cs="Consolas"/>
+          <w:color w:val="000000"/>
+          <w:sz w:val="19"/>
+          <w:szCs w:val="19"/>
+          <w:highlight w:val="white"/>
+        </w:rPr>
+        <w:t>game.values</w:t>
+      </w:r>
+      <w:proofErr w:type="spellEnd"/>
+      <w:r>
+        <w:rPr>
+          <w:rFonts w:ascii="Consolas" w:hAnsi="Consolas" w:cs="Consolas"/>
+          <w:color w:val="000000"/>
+          <w:sz w:val="19"/>
+          <w:szCs w:val="19"/>
+          <w:highlight w:val="white"/>
+        </w:rPr>
+        <w:t>[2]);</w:t>
+      </w:r>
+    </w:p>
+    <w:p>
+      <w:pPr>
+        <w:autoSpaceDE w:val="0"/>
+        <w:autoSpaceDN w:val="0"/>
+        <w:adjustRightInd w:val="0"/>
+        <w:spacing w:after="0" w:line="240" w:lineRule="auto"/>
+        <w:rPr>
+          <w:rFonts w:ascii="Consolas" w:hAnsi="Consolas" w:cs="Consolas"/>
+          <w:color w:val="000000"/>
+          <w:sz w:val="19"/>
+          <w:szCs w:val="19"/>
+          <w:highlight w:val="white"/>
+        </w:rPr>
+      </w:pPr>
+    </w:p>
+    <w:p>
+      <w:pPr>
+        <w:autoSpaceDE w:val="0"/>
+        <w:autoSpaceDN w:val="0"/>
+        <w:adjustRightInd w:val="0"/>
+        <w:spacing w:after="0" w:line="240" w:lineRule="auto"/>
+        <w:rPr>
+          <w:rFonts w:ascii="Consolas" w:hAnsi="Consolas" w:cs="Consolas"/>
+          <w:color w:val="000000"/>
+          <w:sz w:val="19"/>
+          <w:szCs w:val="19"/>
+          <w:highlight w:val="white"/>
+        </w:rPr>
+      </w:pPr>
+      <w:r>
+        <w:rPr>
+          <w:rFonts w:ascii="Consolas" w:hAnsi="Consolas" w:cs="Consolas"/>
+          <w:color w:val="000000"/>
+          <w:sz w:val="19"/>
+          <w:szCs w:val="19"/>
+          <w:highlight w:val="white"/>
+        </w:rPr>
+        <w:t xml:space="preserve">            </w:t>
+      </w:r>
+      <w:proofErr w:type="spellStart"/>
+      <w:proofErr w:type="gramStart"/>
+      <w:r>
+        <w:rPr>
+          <w:rFonts w:ascii="Consolas" w:hAnsi="Consolas" w:cs="Consolas"/>
+          <w:color w:val="2B91AF"/>
+          <w:sz w:val="19"/>
+          <w:szCs w:val="19"/>
+          <w:highlight w:val="white"/>
+        </w:rPr>
+        <w:t>Assert</w:t>
+      </w:r>
+      <w:r>
+        <w:rPr>
+          <w:rFonts w:ascii="Consolas" w:hAnsi="Consolas" w:cs="Consolas"/>
+          <w:color w:val="000000"/>
+          <w:sz w:val="19"/>
+          <w:szCs w:val="19"/>
+          <w:highlight w:val="white"/>
+        </w:rPr>
+        <w:t>.Equal</w:t>
+      </w:r>
+      <w:proofErr w:type="spellEnd"/>
+      <w:r>
+        <w:rPr>
+          <w:rFonts w:ascii="Consolas" w:hAnsi="Consolas" w:cs="Consolas"/>
+          <w:color w:val="000000"/>
+          <w:sz w:val="19"/>
+          <w:szCs w:val="19"/>
+          <w:highlight w:val="white"/>
+        </w:rPr>
+        <w:t>(</w:t>
+      </w:r>
+      <w:proofErr w:type="gramEnd"/>
+      <w:r>
+        <w:rPr>
+          <w:rFonts w:ascii="Consolas" w:hAnsi="Consolas" w:cs="Consolas"/>
+          <w:color w:val="000000"/>
+          <w:sz w:val="19"/>
+          <w:szCs w:val="19"/>
+          <w:highlight w:val="white"/>
+        </w:rPr>
+        <w:t>newDie1Value, die1.CurrentValue);</w:t>
+      </w:r>
+    </w:p>
+    <w:p>
+      <w:pPr>
+        <w:autoSpaceDE w:val="0"/>
+        <w:autoSpaceDN w:val="0"/>
+        <w:adjustRightInd w:val="0"/>
+        <w:spacing w:after="0" w:line="240" w:lineRule="auto"/>
+        <w:rPr>
+          <w:rFonts w:ascii="Consolas" w:hAnsi="Consolas" w:cs="Consolas"/>
+          <w:color w:val="000000"/>
+          <w:sz w:val="19"/>
+          <w:szCs w:val="19"/>
+          <w:highlight w:val="white"/>
+        </w:rPr>
+      </w:pPr>
+      <w:r>
+        <w:rPr>
+          <w:rFonts w:ascii="Consolas" w:hAnsi="Consolas" w:cs="Consolas"/>
+          <w:color w:val="000000"/>
+          <w:sz w:val="19"/>
+          <w:szCs w:val="19"/>
+          <w:highlight w:val="white"/>
+        </w:rPr>
+        <w:t xml:space="preserve">            </w:t>
+      </w:r>
+      <w:proofErr w:type="spellStart"/>
+      <w:proofErr w:type="gramStart"/>
+      <w:r>
+        <w:rPr>
+          <w:rFonts w:ascii="Consolas" w:hAnsi="Consolas" w:cs="Consolas"/>
+          <w:color w:val="2B91AF"/>
+          <w:sz w:val="19"/>
+          <w:szCs w:val="19"/>
+          <w:highlight w:val="white"/>
+        </w:rPr>
+        <w:t>Assert</w:t>
+      </w:r>
+      <w:r>
+        <w:rPr>
+          <w:rFonts w:ascii="Consolas" w:hAnsi="Consolas" w:cs="Consolas"/>
+          <w:color w:val="000000"/>
+          <w:sz w:val="19"/>
+          <w:szCs w:val="19"/>
+          <w:highlight w:val="white"/>
+        </w:rPr>
+        <w:t>.Equal</w:t>
+      </w:r>
+      <w:proofErr w:type="spellEnd"/>
+      <w:r>
+        <w:rPr>
+          <w:rFonts w:ascii="Consolas" w:hAnsi="Consolas" w:cs="Consolas"/>
+          <w:color w:val="000000"/>
+          <w:sz w:val="19"/>
+          <w:szCs w:val="19"/>
+          <w:highlight w:val="white"/>
+        </w:rPr>
+        <w:t>(</w:t>
+      </w:r>
+      <w:proofErr w:type="gramEnd"/>
+      <w:r>
+        <w:rPr>
+          <w:rFonts w:ascii="Consolas" w:hAnsi="Consolas" w:cs="Consolas"/>
+          <w:color w:val="000000"/>
+          <w:sz w:val="19"/>
+          <w:szCs w:val="19"/>
+          <w:highlight w:val="white"/>
+        </w:rPr>
+        <w:t>newDie2Value, die2.CurrentValue);</w:t>
+      </w:r>
+    </w:p>
+    <w:p>
+      <w:pPr>
+        <w:autoSpaceDE w:val="0"/>
+        <w:autoSpaceDN w:val="0"/>
+        <w:adjustRightInd w:val="0"/>
+        <w:spacing w:after="0" w:line="240" w:lineRule="auto"/>
+        <w:rPr>
+          <w:rFonts w:ascii="Consolas" w:hAnsi="Consolas" w:cs="Consolas"/>
+          <w:color w:val="000000"/>
+          <w:sz w:val="19"/>
+          <w:szCs w:val="19"/>
+          <w:highlight w:val="white"/>
+        </w:rPr>
+      </w:pPr>
+      <w:r>
+        <w:rPr>
+          <w:rFonts w:ascii="Consolas" w:hAnsi="Consolas" w:cs="Consolas"/>
+          <w:color w:val="000000"/>
+          <w:sz w:val="19"/>
+          <w:szCs w:val="19"/>
+          <w:highlight w:val="white"/>
+        </w:rPr>
+        <w:t xml:space="preserve">            </w:t>
+      </w:r>
+      <w:proofErr w:type="spellStart"/>
+      <w:proofErr w:type="gramStart"/>
+      <w:r>
+        <w:rPr>
+          <w:rFonts w:ascii="Consolas" w:hAnsi="Consolas" w:cs="Consolas"/>
+          <w:color w:val="2B91AF"/>
+          <w:sz w:val="19"/>
+          <w:szCs w:val="19"/>
+          <w:highlight w:val="white"/>
+        </w:rPr>
+        <w:t>Assert</w:t>
+      </w:r>
+      <w:r>
+        <w:rPr>
+          <w:rFonts w:ascii="Consolas" w:hAnsi="Consolas" w:cs="Consolas"/>
+          <w:color w:val="000000"/>
+          <w:sz w:val="19"/>
+          <w:szCs w:val="19"/>
+          <w:highlight w:val="white"/>
+        </w:rPr>
+        <w:t>.Equal</w:t>
+      </w:r>
+      <w:proofErr w:type="spellEnd"/>
+      <w:r>
+        <w:rPr>
+          <w:rFonts w:ascii="Consolas" w:hAnsi="Consolas" w:cs="Consolas"/>
+          <w:color w:val="000000"/>
+          <w:sz w:val="19"/>
+          <w:szCs w:val="19"/>
+          <w:highlight w:val="white"/>
+        </w:rPr>
+        <w:t>(</w:t>
+      </w:r>
+      <w:proofErr w:type="gramEnd"/>
+      <w:r>
+        <w:rPr>
+          <w:rFonts w:ascii="Consolas" w:hAnsi="Consolas" w:cs="Consolas"/>
+          <w:color w:val="000000"/>
+          <w:sz w:val="19"/>
+          <w:szCs w:val="19"/>
+          <w:highlight w:val="white"/>
+        </w:rPr>
+        <w:t>newDie3Value, die3.CurrentValue);</w:t>
+      </w:r>
+    </w:p>
+    <w:p>
+      <w:pPr>
+        <w:autoSpaceDE w:val="0"/>
+        <w:autoSpaceDN w:val="0"/>
+        <w:adjustRightInd w:val="0"/>
+        <w:spacing w:after="0" w:line="240" w:lineRule="auto"/>
+        <w:rPr>
+          <w:rFonts w:ascii="Consolas" w:hAnsi="Consolas" w:cs="Consolas"/>
+          <w:color w:val="000000"/>
+          <w:sz w:val="19"/>
+          <w:szCs w:val="19"/>
+          <w:highlight w:val="white"/>
+        </w:rPr>
+      </w:pPr>
+      <w:r>
+        <w:rPr>
+          <w:rFonts w:ascii="Consolas" w:hAnsi="Consolas" w:cs="Consolas"/>
+          <w:color w:val="000000"/>
+          <w:sz w:val="19"/>
+          <w:szCs w:val="19"/>
+          <w:highlight w:val="white"/>
+        </w:rPr>
+        <w:t xml:space="preserve">        }</w:t>
+      </w:r>
+    </w:p>
+    <w:p>
+      <w:pPr>
+        <w:rPr>
+          <w:lang w:val="en-US"/>
+        </w:rPr>
+      </w:pPr>
+    </w:p>
+    <w:p>
+      <w:pPr>
+        <w:rPr>
+          <w:lang w:val="en-US"/>
+        </w:rPr>
+      </w:pPr>
+      <w:r>
+        <w:rPr>
+          <w:noProof/>
+          <w:lang w:eastAsia="en-AU"/>
+        </w:rPr>
+        <w:drawing>
+          <wp:inline distT="0" distB="0" distL="0" distR="0" wp14:anchorId="20F0950C" wp14:editId="72D9281C">
+            <wp:extent cx="5731510" cy="1497330"/>
+            <wp:effectExtent l="0" t="0" r="2540" b="7620"/>
+            <wp:docPr id="25" name="Picture 25"/>
+            <wp:cNvGraphicFramePr>
+              <a:graphicFrameLocks xmlns:a="http://schemas.openxmlformats.org/drawingml/2006/main" noChangeAspect="1"/>
+            </wp:cNvGraphicFramePr>
+            <a:graphic xmlns:a="http://schemas.openxmlformats.org/drawingml/2006/main">
+              <a:graphicData uri="http://schemas.openxmlformats.org/drawingml/2006/picture">
+                <pic:pic xmlns:pic="http://schemas.openxmlformats.org/drawingml/2006/picture">
+                  <pic:nvPicPr>
+                    <pic:cNvPr id="1" name=""/>
+                    <pic:cNvPicPr/>
+                  </pic:nvPicPr>
+                  <pic:blipFill>
+                    <a:blip r:embed="rId16"/>
+                    <a:stretch>
+                      <a:fillRect/>
+                    </a:stretch>
+                  </pic:blipFill>
+                  <pic:spPr>
+                    <a:xfrm>
+                      <a:off x="0" y="0"/>
+                      <a:ext cx="5731510" cy="1497330"/>
+                    </a:xfrm>
+                    <a:prstGeom prst="rect">
+                      <a:avLst/>
+                    </a:prstGeom>
+                  </pic:spPr>
+                </pic:pic>
+              </a:graphicData>
+            </a:graphic>
+          </wp:inline>
+        </w:drawing>
+      </w:r>
+    </w:p>
+    <w:p>
+      <w:pPr>
+        <w:rPr>
+          <w:lang w:val="en-US"/>
+        </w:rPr>
+      </w:pPr>
+    </w:p>
+    <w:p>
+      <w:pPr>
+        <w:pStyle w:val="Heading1"/>
+        <w:rPr>
+          <w:lang w:val="en-US"/>
+        </w:rPr>
+      </w:pPr>
+      <w:r>
+        <w:rPr>
+          <w:lang w:val="en-US"/>
+        </w:rPr>
+        <w:t>Fix the Bug</w:t>
+      </w:r>
+    </w:p>
+    <w:p>
+      <w:pPr>
+        <w:rPr>
+          <w:lang w:val="en-US"/>
+        </w:rPr>
+      </w:pPr>
+      <w:r>
+        <w:rPr>
+          <w:lang w:val="en-US"/>
+        </w:rPr>
+        <w:t>We make sure the dice’s value is reset with the roll:</w:t>
+      </w:r>
+    </w:p>
+    <w:p>
+      <w:pPr>
+        <w:autoSpaceDE w:val="0"/>
+        <w:autoSpaceDN w:val="0"/>
+        <w:adjustRightInd w:val="0"/>
+        <w:spacing w:after="0" w:line="240" w:lineRule="auto"/>
+        <w:rPr>
+          <w:rFonts w:ascii="Consolas" w:hAnsi="Consolas" w:cs="Consolas"/>
+          <w:color w:val="000000"/>
+          <w:sz w:val="19"/>
+          <w:szCs w:val="19"/>
+          <w:highlight w:val="white"/>
+        </w:rPr>
+      </w:pPr>
+      <w:r>
+        <w:rPr>
+          <w:rFonts w:ascii="Consolas" w:hAnsi="Consolas" w:cs="Consolas"/>
+          <w:color w:val="000000"/>
+          <w:sz w:val="19"/>
+          <w:szCs w:val="19"/>
+          <w:highlight w:val="white"/>
+        </w:rPr>
+        <w:t xml:space="preserve">        </w:t>
+      </w:r>
+      <w:proofErr w:type="gramStart"/>
+      <w:r>
+        <w:rPr>
+          <w:rFonts w:ascii="Consolas" w:hAnsi="Consolas" w:cs="Consolas"/>
+          <w:color w:val="0000FF"/>
+          <w:sz w:val="19"/>
+          <w:szCs w:val="19"/>
+          <w:highlight w:val="white"/>
+        </w:rPr>
+        <w:t>public</w:t>
+      </w:r>
+      <w:proofErr w:type="gramEnd"/>
+      <w:r>
+        <w:rPr>
+          <w:rFonts w:ascii="Consolas" w:hAnsi="Consolas" w:cs="Consolas"/>
+          <w:color w:val="000000"/>
+          <w:sz w:val="19"/>
+          <w:szCs w:val="19"/>
+          <w:highlight w:val="white"/>
+        </w:rPr>
+        <w:t xml:space="preserve"> </w:t>
+      </w:r>
+      <w:proofErr w:type="spellStart"/>
+      <w:r>
+        <w:rPr>
+          <w:rFonts w:ascii="Consolas" w:hAnsi="Consolas" w:cs="Consolas"/>
+          <w:color w:val="2B91AF"/>
+          <w:sz w:val="19"/>
+          <w:szCs w:val="19"/>
+          <w:highlight w:val="white"/>
+        </w:rPr>
+        <w:t>DiceValue</w:t>
+      </w:r>
+      <w:proofErr w:type="spellEnd"/>
+      <w:r>
+        <w:rPr>
+          <w:rFonts w:ascii="Consolas" w:hAnsi="Consolas" w:cs="Consolas"/>
+          <w:color w:val="000000"/>
+          <w:sz w:val="19"/>
+          <w:szCs w:val="19"/>
+          <w:highlight w:val="white"/>
+        </w:rPr>
+        <w:t xml:space="preserve"> roll()</w:t>
+      </w:r>
+    </w:p>
+    <w:p>
+      <w:pPr>
+        <w:autoSpaceDE w:val="0"/>
+        <w:autoSpaceDN w:val="0"/>
+        <w:adjustRightInd w:val="0"/>
+        <w:spacing w:after="0" w:line="240" w:lineRule="auto"/>
+        <w:rPr>
+          <w:rFonts w:ascii="Consolas" w:hAnsi="Consolas" w:cs="Consolas"/>
+          <w:color w:val="000000"/>
+          <w:sz w:val="19"/>
+          <w:szCs w:val="19"/>
+          <w:highlight w:val="white"/>
+        </w:rPr>
+      </w:pPr>
+      <w:r>
+        <w:rPr>
+          <w:rFonts w:ascii="Consolas" w:hAnsi="Consolas" w:cs="Consolas"/>
+          <w:color w:val="000000"/>
+          <w:sz w:val="19"/>
+          <w:szCs w:val="19"/>
+          <w:highlight w:val="white"/>
+        </w:rPr>
+        <w:t xml:space="preserve">        {</w:t>
+      </w:r>
+    </w:p>
+    <w:p>
+      <w:pPr>
+        <w:autoSpaceDE w:val="0"/>
+        <w:autoSpaceDN w:val="0"/>
+        <w:adjustRightInd w:val="0"/>
+        <w:spacing w:after="0" w:line="240" w:lineRule="auto"/>
+        <w:rPr>
+          <w:rFonts w:ascii="Consolas" w:hAnsi="Consolas" w:cs="Consolas"/>
+          <w:color w:val="000000"/>
+          <w:sz w:val="19"/>
+          <w:szCs w:val="19"/>
+          <w:highlight w:val="white"/>
+        </w:rPr>
+      </w:pPr>
+      <w:r>
+        <w:rPr>
+          <w:rFonts w:ascii="Consolas" w:hAnsi="Consolas" w:cs="Consolas"/>
+          <w:color w:val="000000"/>
+          <w:sz w:val="19"/>
+          <w:szCs w:val="19"/>
+          <w:highlight w:val="white"/>
+        </w:rPr>
+        <w:t xml:space="preserve">            </w:t>
+      </w:r>
+      <w:proofErr w:type="spellStart"/>
+      <w:r>
+        <w:rPr>
+          <w:rFonts w:ascii="Consolas" w:hAnsi="Consolas" w:cs="Consolas"/>
+          <w:color w:val="0000FF"/>
+          <w:sz w:val="19"/>
+          <w:szCs w:val="19"/>
+          <w:highlight w:val="white"/>
+        </w:rPr>
+        <w:t>this</w:t>
+      </w:r>
+      <w:r>
+        <w:rPr>
+          <w:rFonts w:ascii="Consolas" w:hAnsi="Consolas" w:cs="Consolas"/>
+          <w:color w:val="000000"/>
+          <w:sz w:val="19"/>
+          <w:szCs w:val="19"/>
+          <w:highlight w:val="white"/>
+        </w:rPr>
+        <w:t>.currentValue</w:t>
+      </w:r>
+      <w:proofErr w:type="spellEnd"/>
+      <w:r>
+        <w:rPr>
+          <w:rFonts w:ascii="Consolas" w:hAnsi="Consolas" w:cs="Consolas"/>
+          <w:color w:val="000000"/>
+          <w:sz w:val="19"/>
+          <w:szCs w:val="19"/>
+          <w:highlight w:val="white"/>
+        </w:rPr>
+        <w:t xml:space="preserve"> = </w:t>
+      </w:r>
+      <w:proofErr w:type="spellStart"/>
+      <w:r>
+        <w:rPr>
+          <w:rFonts w:ascii="Consolas" w:hAnsi="Consolas" w:cs="Consolas"/>
+          <w:color w:val="000000"/>
+          <w:sz w:val="19"/>
+          <w:szCs w:val="19"/>
+          <w:highlight w:val="white"/>
+        </w:rPr>
+        <w:t>RandomValue</w:t>
+      </w:r>
+      <w:proofErr w:type="spellEnd"/>
+      <w:r>
+        <w:rPr>
+          <w:rFonts w:ascii="Consolas" w:hAnsi="Consolas" w:cs="Consolas"/>
+          <w:color w:val="000000"/>
+          <w:sz w:val="19"/>
+          <w:szCs w:val="19"/>
+          <w:highlight w:val="white"/>
+        </w:rPr>
+        <w:t>;</w:t>
+      </w:r>
+    </w:p>
+    <w:p>
+      <w:pPr>
+        <w:autoSpaceDE w:val="0"/>
+        <w:autoSpaceDN w:val="0"/>
+        <w:adjustRightInd w:val="0"/>
+        <w:spacing w:after="0" w:line="240" w:lineRule="auto"/>
+        <w:rPr>
+          <w:rFonts w:ascii="Consolas" w:hAnsi="Consolas" w:cs="Consolas"/>
+          <w:color w:val="000000"/>
+          <w:sz w:val="19"/>
+          <w:szCs w:val="19"/>
+          <w:highlight w:val="white"/>
+        </w:rPr>
+      </w:pPr>
+      <w:r>
+        <w:rPr>
+          <w:rFonts w:ascii="Consolas" w:hAnsi="Consolas" w:cs="Consolas"/>
+          <w:color w:val="000000"/>
+          <w:sz w:val="19"/>
+          <w:szCs w:val="19"/>
+          <w:highlight w:val="white"/>
+        </w:rPr>
+        <w:t xml:space="preserve">            </w:t>
+      </w:r>
+      <w:proofErr w:type="gramStart"/>
+      <w:r>
+        <w:rPr>
+          <w:rFonts w:ascii="Consolas" w:hAnsi="Consolas" w:cs="Consolas"/>
+          <w:color w:val="0000FF"/>
+          <w:sz w:val="19"/>
+          <w:szCs w:val="19"/>
+          <w:highlight w:val="white"/>
+        </w:rPr>
+        <w:t>return</w:t>
+      </w:r>
+      <w:proofErr w:type="gramEnd"/>
+      <w:r>
+        <w:rPr>
+          <w:rFonts w:ascii="Consolas" w:hAnsi="Consolas" w:cs="Consolas"/>
+          <w:color w:val="000000"/>
+          <w:sz w:val="19"/>
+          <w:szCs w:val="19"/>
+          <w:highlight w:val="white"/>
+        </w:rPr>
+        <w:t xml:space="preserve"> </w:t>
+      </w:r>
+      <w:proofErr w:type="spellStart"/>
+      <w:r>
+        <w:rPr>
+          <w:rFonts w:ascii="Consolas" w:hAnsi="Consolas" w:cs="Consolas"/>
+          <w:color w:val="000000"/>
+          <w:sz w:val="19"/>
+          <w:szCs w:val="19"/>
+          <w:highlight w:val="white"/>
+        </w:rPr>
+        <w:t>CurrentValue</w:t>
+      </w:r>
+      <w:proofErr w:type="spellEnd"/>
+      <w:r>
+        <w:rPr>
+          <w:rFonts w:ascii="Consolas" w:hAnsi="Consolas" w:cs="Consolas"/>
+          <w:color w:val="000000"/>
+          <w:sz w:val="19"/>
+          <w:szCs w:val="19"/>
+          <w:highlight w:val="white"/>
+        </w:rPr>
+        <w:t>;</w:t>
+      </w:r>
+    </w:p>
+    <w:p>
+      <w:pPr>
+        <w:autoSpaceDE w:val="0"/>
+        <w:autoSpaceDN w:val="0"/>
+        <w:adjustRightInd w:val="0"/>
+        <w:spacing w:after="0" w:line="240" w:lineRule="auto"/>
+        <w:rPr>
+          <w:rFonts w:ascii="Consolas" w:hAnsi="Consolas" w:cs="Consolas"/>
+          <w:color w:val="000000"/>
+          <w:sz w:val="19"/>
+          <w:szCs w:val="19"/>
+          <w:highlight w:val="white"/>
+        </w:rPr>
+      </w:pPr>
+      <w:r>
+        <w:rPr>
+          <w:rFonts w:ascii="Consolas" w:hAnsi="Consolas" w:cs="Consolas"/>
+          <w:color w:val="000000"/>
+          <w:sz w:val="19"/>
+          <w:szCs w:val="19"/>
+          <w:highlight w:val="white"/>
+        </w:rPr>
+        <w:t xml:space="preserve">        }</w:t>
+      </w:r>
+    </w:p>
+    <w:p>
+      <w:pPr>
+        <w:rPr>
+          <w:lang w:val="en-US"/>
+        </w:rPr>
+      </w:pPr>
+    </w:p>
+    <w:p>
+      <w:pPr>
+        <w:rPr>
+          <w:lang w:val="en-US"/>
+        </w:rPr>
+      </w:pPr>
+      <w:r>
+        <w:rPr>
+          <w:lang w:val="en-US"/>
+        </w:rPr>
+        <w:t>And we make sure that the values for the rolls are retrieved from the dice, and not another source.</w:t>
+      </w:r>
+    </w:p>
+    <w:p>
+      <w:pPr>
+        <w:rPr>
+          <w:lang w:val="en-US"/>
+        </w:rPr>
+      </w:pPr>
+      <w:r>
+        <w:rPr>
+          <w:lang w:val="en-US"/>
+        </w:rPr>
+        <w:t xml:space="preserve">The current values list in </w:t>
+      </w:r>
+      <w:proofErr w:type="spellStart"/>
+      <w:r>
+        <w:rPr>
+          <w:lang w:val="en-US"/>
+        </w:rPr>
+        <w:t>Game.cs</w:t>
+      </w:r>
+      <w:proofErr w:type="spellEnd"/>
+      <w:r>
+        <w:rPr>
+          <w:lang w:val="en-US"/>
+        </w:rPr>
+        <w:t xml:space="preserve"> becomes:</w:t>
+      </w:r>
+    </w:p>
+    <w:p>
+      <w:pPr>
+        <w:autoSpaceDE w:val="0"/>
+        <w:autoSpaceDN w:val="0"/>
+        <w:adjustRightInd w:val="0"/>
+        <w:spacing w:after="0" w:line="240" w:lineRule="auto"/>
+        <w:rPr>
+          <w:rFonts w:ascii="Consolas" w:hAnsi="Consolas" w:cs="Consolas"/>
+          <w:color w:val="000000"/>
+          <w:sz w:val="19"/>
+          <w:szCs w:val="19"/>
+          <w:highlight w:val="white"/>
+        </w:rPr>
+      </w:pPr>
+      <w:r>
+        <w:rPr>
+          <w:rFonts w:ascii="Consolas" w:hAnsi="Consolas" w:cs="Consolas"/>
+          <w:color w:val="000000"/>
+          <w:sz w:val="19"/>
+          <w:szCs w:val="19"/>
+          <w:highlight w:val="white"/>
+        </w:rPr>
+        <w:t xml:space="preserve">        </w:t>
+      </w:r>
+      <w:proofErr w:type="gramStart"/>
+      <w:r>
+        <w:rPr>
+          <w:rFonts w:ascii="Consolas" w:hAnsi="Consolas" w:cs="Consolas"/>
+          <w:color w:val="0000FF"/>
+          <w:sz w:val="19"/>
+          <w:szCs w:val="19"/>
+          <w:highlight w:val="white"/>
+        </w:rPr>
+        <w:t>public</w:t>
+      </w:r>
+      <w:proofErr w:type="gramEnd"/>
+      <w:r>
+        <w:rPr>
+          <w:rFonts w:ascii="Consolas" w:hAnsi="Consolas" w:cs="Consolas"/>
+          <w:color w:val="000000"/>
+          <w:sz w:val="19"/>
+          <w:szCs w:val="19"/>
+          <w:highlight w:val="white"/>
+        </w:rPr>
+        <w:t xml:space="preserve"> </w:t>
+      </w:r>
+      <w:proofErr w:type="spellStart"/>
+      <w:r>
+        <w:rPr>
+          <w:rFonts w:ascii="Consolas" w:hAnsi="Consolas" w:cs="Consolas"/>
+          <w:color w:val="2B91AF"/>
+          <w:sz w:val="19"/>
+          <w:szCs w:val="19"/>
+          <w:highlight w:val="white"/>
+        </w:rPr>
+        <w:t>IList</w:t>
+      </w:r>
+      <w:proofErr w:type="spellEnd"/>
+      <w:r>
+        <w:rPr>
+          <w:rFonts w:ascii="Consolas" w:hAnsi="Consolas" w:cs="Consolas"/>
+          <w:color w:val="000000"/>
+          <w:sz w:val="19"/>
+          <w:szCs w:val="19"/>
+          <w:highlight w:val="white"/>
+        </w:rPr>
+        <w:t>&lt;</w:t>
+      </w:r>
+      <w:proofErr w:type="spellStart"/>
+      <w:r>
+        <w:rPr>
+          <w:rFonts w:ascii="Consolas" w:hAnsi="Consolas" w:cs="Consolas"/>
+          <w:color w:val="2B91AF"/>
+          <w:sz w:val="19"/>
+          <w:szCs w:val="19"/>
+          <w:highlight w:val="white"/>
+        </w:rPr>
+        <w:t>DiceValue</w:t>
+      </w:r>
+      <w:proofErr w:type="spellEnd"/>
+      <w:r>
+        <w:rPr>
+          <w:rFonts w:ascii="Consolas" w:hAnsi="Consolas" w:cs="Consolas"/>
+          <w:color w:val="000000"/>
+          <w:sz w:val="19"/>
+          <w:szCs w:val="19"/>
+          <w:highlight w:val="white"/>
+        </w:rPr>
+        <w:t xml:space="preserve">&gt; </w:t>
+      </w:r>
+      <w:proofErr w:type="spellStart"/>
+      <w:r>
+        <w:rPr>
+          <w:rFonts w:ascii="Consolas" w:hAnsi="Consolas" w:cs="Consolas"/>
+          <w:color w:val="000000"/>
+          <w:sz w:val="19"/>
+          <w:szCs w:val="19"/>
+          <w:highlight w:val="white"/>
+        </w:rPr>
+        <w:t>CurrentDiceValues</w:t>
+      </w:r>
+      <w:proofErr w:type="spellEnd"/>
+    </w:p>
+    <w:p>
+      <w:pPr>
+        <w:autoSpaceDE w:val="0"/>
+        <w:autoSpaceDN w:val="0"/>
+        <w:adjustRightInd w:val="0"/>
+        <w:spacing w:after="0" w:line="240" w:lineRule="auto"/>
+        <w:rPr>
+          <w:rFonts w:ascii="Consolas" w:hAnsi="Consolas" w:cs="Consolas"/>
+          <w:color w:val="000000"/>
+          <w:sz w:val="19"/>
+          <w:szCs w:val="19"/>
+          <w:highlight w:val="white"/>
+        </w:rPr>
+      </w:pPr>
+      <w:r>
+        <w:rPr>
+          <w:rFonts w:ascii="Consolas" w:hAnsi="Consolas" w:cs="Consolas"/>
+          <w:color w:val="000000"/>
+          <w:sz w:val="19"/>
+          <w:szCs w:val="19"/>
+          <w:highlight w:val="white"/>
+        </w:rPr>
+        <w:t xml:space="preserve">        {</w:t>
+      </w:r>
+    </w:p>
+    <w:p>
+      <w:pPr>
+        <w:autoSpaceDE w:val="0"/>
+        <w:autoSpaceDN w:val="0"/>
+        <w:adjustRightInd w:val="0"/>
+        <w:spacing w:after="0" w:line="240" w:lineRule="auto"/>
+        <w:rPr>
+          <w:rFonts w:ascii="Consolas" w:hAnsi="Consolas" w:cs="Consolas"/>
+          <w:color w:val="000000"/>
+          <w:sz w:val="19"/>
+          <w:szCs w:val="19"/>
+          <w:highlight w:val="white"/>
+        </w:rPr>
+      </w:pPr>
+      <w:r>
+        <w:rPr>
+          <w:rFonts w:ascii="Consolas" w:hAnsi="Consolas" w:cs="Consolas"/>
+          <w:color w:val="000000"/>
+          <w:sz w:val="19"/>
+          <w:szCs w:val="19"/>
+          <w:highlight w:val="white"/>
+        </w:rPr>
+        <w:t xml:space="preserve">            </w:t>
+      </w:r>
+      <w:proofErr w:type="gramStart"/>
+      <w:r>
+        <w:rPr>
+          <w:rFonts w:ascii="Consolas" w:hAnsi="Consolas" w:cs="Consolas"/>
+          <w:color w:val="0000FF"/>
+          <w:sz w:val="19"/>
+          <w:szCs w:val="19"/>
+          <w:highlight w:val="white"/>
+        </w:rPr>
+        <w:t>get</w:t>
+      </w:r>
+      <w:proofErr w:type="gramEnd"/>
+      <w:r>
+        <w:rPr>
+          <w:rFonts w:ascii="Consolas" w:hAnsi="Consolas" w:cs="Consolas"/>
+          <w:color w:val="000000"/>
+          <w:sz w:val="19"/>
+          <w:szCs w:val="19"/>
+          <w:highlight w:val="white"/>
+        </w:rPr>
+        <w:t xml:space="preserve"> { </w:t>
+      </w:r>
+      <w:r>
+        <w:rPr>
+          <w:rFonts w:ascii="Consolas" w:hAnsi="Consolas" w:cs="Consolas"/>
+          <w:color w:val="0000FF"/>
+          <w:sz w:val="19"/>
+          <w:szCs w:val="19"/>
+          <w:highlight w:val="white"/>
+        </w:rPr>
+        <w:t>return</w:t>
+      </w:r>
+      <w:r>
+        <w:rPr>
+          <w:rFonts w:ascii="Consolas" w:hAnsi="Consolas" w:cs="Consolas"/>
+          <w:color w:val="000000"/>
+          <w:sz w:val="19"/>
+          <w:szCs w:val="19"/>
+          <w:highlight w:val="white"/>
+        </w:rPr>
+        <w:t xml:space="preserve"> </w:t>
+      </w:r>
+      <w:proofErr w:type="spellStart"/>
+      <w:r>
+        <w:rPr>
+          <w:rFonts w:ascii="Consolas" w:hAnsi="Consolas" w:cs="Consolas"/>
+          <w:color w:val="000000"/>
+          <w:sz w:val="19"/>
+          <w:szCs w:val="19"/>
+          <w:highlight w:val="white"/>
+        </w:rPr>
+        <w:t>dice.Select</w:t>
+      </w:r>
+      <w:proofErr w:type="spellEnd"/>
+      <w:r>
+        <w:rPr>
+          <w:rFonts w:ascii="Consolas" w:hAnsi="Consolas" w:cs="Consolas"/>
+          <w:color w:val="000000"/>
+          <w:sz w:val="19"/>
+          <w:szCs w:val="19"/>
+          <w:highlight w:val="white"/>
+        </w:rPr>
+        <w:t xml:space="preserve">(d =&gt; </w:t>
+      </w:r>
+      <w:proofErr w:type="spellStart"/>
+      <w:r>
+        <w:rPr>
+          <w:rFonts w:ascii="Consolas" w:hAnsi="Consolas" w:cs="Consolas"/>
+          <w:color w:val="000000"/>
+          <w:sz w:val="19"/>
+          <w:szCs w:val="19"/>
+          <w:highlight w:val="white"/>
+        </w:rPr>
+        <w:t>d.CurrentValue</w:t>
+      </w:r>
+      <w:proofErr w:type="spellEnd"/>
+      <w:r>
+        <w:rPr>
+          <w:rFonts w:ascii="Consolas" w:hAnsi="Consolas" w:cs="Consolas"/>
+          <w:color w:val="000000"/>
+          <w:sz w:val="19"/>
+          <w:szCs w:val="19"/>
+          <w:highlight w:val="white"/>
+        </w:rPr>
+        <w:t>).</w:t>
+      </w:r>
+      <w:proofErr w:type="spellStart"/>
+      <w:r>
+        <w:rPr>
+          <w:rFonts w:ascii="Consolas" w:hAnsi="Consolas" w:cs="Consolas"/>
+          <w:color w:val="000000"/>
+          <w:sz w:val="19"/>
+          <w:szCs w:val="19"/>
+          <w:highlight w:val="white"/>
+        </w:rPr>
+        <w:t>ToList</w:t>
+      </w:r>
+      <w:proofErr w:type="spellEnd"/>
+      <w:r>
+        <w:rPr>
+          <w:rFonts w:ascii="Consolas" w:hAnsi="Consolas" w:cs="Consolas"/>
+          <w:color w:val="000000"/>
+          <w:sz w:val="19"/>
+          <w:szCs w:val="19"/>
+          <w:highlight w:val="white"/>
+        </w:rPr>
+        <w:t>().</w:t>
+      </w:r>
+      <w:proofErr w:type="spellStart"/>
+      <w:r>
+        <w:rPr>
+          <w:rFonts w:ascii="Consolas" w:hAnsi="Consolas" w:cs="Consolas"/>
+          <w:color w:val="000000"/>
+          <w:sz w:val="19"/>
+          <w:szCs w:val="19"/>
+          <w:highlight w:val="white"/>
+        </w:rPr>
+        <w:t>AsReadOnly</w:t>
+      </w:r>
+      <w:proofErr w:type="spellEnd"/>
+      <w:r>
+        <w:rPr>
+          <w:rFonts w:ascii="Consolas" w:hAnsi="Consolas" w:cs="Consolas"/>
+          <w:color w:val="000000"/>
+          <w:sz w:val="19"/>
+          <w:szCs w:val="19"/>
+          <w:highlight w:val="white"/>
+        </w:rPr>
+        <w:t>(); }</w:t>
+      </w:r>
+    </w:p>
+    <w:p>
+      <w:pPr>
+        <w:autoSpaceDE w:val="0"/>
+        <w:autoSpaceDN w:val="0"/>
+        <w:adjustRightInd w:val="0"/>
+        <w:spacing w:after="0" w:line="240" w:lineRule="auto"/>
+        <w:rPr>
+          <w:rFonts w:ascii="Consolas" w:hAnsi="Consolas" w:cs="Consolas"/>
+          <w:color w:val="000000"/>
+          <w:sz w:val="19"/>
+          <w:szCs w:val="19"/>
+          <w:highlight w:val="white"/>
+        </w:rPr>
+      </w:pPr>
+      <w:r>
+        <w:rPr>
+          <w:rFonts w:ascii="Consolas" w:hAnsi="Consolas" w:cs="Consolas"/>
+          <w:color w:val="000000"/>
+          <w:sz w:val="19"/>
+          <w:szCs w:val="19"/>
+          <w:highlight w:val="white"/>
+        </w:rPr>
+        <w:t xml:space="preserve">        }</w:t>
+      </w:r>
+    </w:p>
+    <w:p>
+      <w:pPr>
+        <w:rPr>
+          <w:lang w:val="en-US"/>
+        </w:rPr>
+      </w:pPr>
+    </w:p>
+    <w:p>
+      <w:pPr>
+        <w:rPr>
+          <w:lang w:val="en-US"/>
+        </w:rPr>
+      </w:pPr>
+      <w:r>
+        <w:rPr>
+          <w:lang w:val="en-US"/>
+        </w:rPr>
+        <w:t>And instead of looking up in a list of values when the die is rolled, we take the return value and compare against that now:</w:t>
+      </w:r>
+    </w:p>
+    <w:p>
+      <w:pPr>
+        <w:autoSpaceDE w:val="0"/>
+        <w:autoSpaceDN w:val="0"/>
+        <w:adjustRightInd w:val="0"/>
+        <w:spacing w:after="0" w:line="240" w:lineRule="auto"/>
+        <w:rPr>
+          <w:rFonts w:ascii="Consolas" w:hAnsi="Consolas" w:cs="Consolas"/>
+          <w:color w:val="000000"/>
+          <w:sz w:val="19"/>
+          <w:szCs w:val="19"/>
+          <w:highlight w:val="white"/>
+        </w:rPr>
+      </w:pPr>
+      <w:r>
+        <w:rPr>
+          <w:rFonts w:ascii="Consolas" w:hAnsi="Consolas" w:cs="Consolas"/>
+          <w:color w:val="000000"/>
+          <w:sz w:val="19"/>
+          <w:szCs w:val="19"/>
+          <w:highlight w:val="white"/>
+        </w:rPr>
+        <w:t xml:space="preserve">                </w:t>
+      </w:r>
+      <w:proofErr w:type="spellStart"/>
+      <w:proofErr w:type="gramStart"/>
+      <w:r>
+        <w:rPr>
+          <w:rFonts w:ascii="Consolas" w:hAnsi="Consolas" w:cs="Consolas"/>
+          <w:color w:val="0000FF"/>
+          <w:sz w:val="19"/>
+          <w:szCs w:val="19"/>
+          <w:highlight w:val="white"/>
+        </w:rPr>
+        <w:t>var</w:t>
+      </w:r>
+      <w:proofErr w:type="spellEnd"/>
+      <w:proofErr w:type="gramEnd"/>
+      <w:r>
+        <w:rPr>
+          <w:rFonts w:ascii="Consolas" w:hAnsi="Consolas" w:cs="Consolas"/>
+          <w:color w:val="000000"/>
+          <w:sz w:val="19"/>
+          <w:szCs w:val="19"/>
+          <w:highlight w:val="white"/>
+        </w:rPr>
+        <w:t xml:space="preserve"> value = dice[</w:t>
+      </w:r>
+      <w:proofErr w:type="spellStart"/>
+      <w:r>
+        <w:rPr>
+          <w:rFonts w:ascii="Consolas" w:hAnsi="Consolas" w:cs="Consolas"/>
+          <w:color w:val="000000"/>
+          <w:sz w:val="19"/>
+          <w:szCs w:val="19"/>
+          <w:highlight w:val="white"/>
+        </w:rPr>
+        <w:t>i</w:t>
+      </w:r>
+      <w:proofErr w:type="spellEnd"/>
+      <w:r>
+        <w:rPr>
+          <w:rFonts w:ascii="Consolas" w:hAnsi="Consolas" w:cs="Consolas"/>
+          <w:color w:val="000000"/>
+          <w:sz w:val="19"/>
+          <w:szCs w:val="19"/>
+          <w:highlight w:val="white"/>
+        </w:rPr>
+        <w:t>].roll();</w:t>
+      </w:r>
+    </w:p>
+    <w:p>
+      <w:pPr>
+        <w:autoSpaceDE w:val="0"/>
+        <w:autoSpaceDN w:val="0"/>
+        <w:adjustRightInd w:val="0"/>
+        <w:spacing w:after="0" w:line="240" w:lineRule="auto"/>
+        <w:rPr>
+          <w:rFonts w:ascii="Consolas" w:hAnsi="Consolas" w:cs="Consolas"/>
+          <w:color w:val="000000"/>
+          <w:sz w:val="19"/>
+          <w:szCs w:val="19"/>
+          <w:highlight w:val="white"/>
+        </w:rPr>
+      </w:pPr>
+      <w:r>
+        <w:rPr>
+          <w:rFonts w:ascii="Consolas" w:hAnsi="Consolas" w:cs="Consolas"/>
+          <w:color w:val="000000"/>
+          <w:sz w:val="19"/>
+          <w:szCs w:val="19"/>
+          <w:highlight w:val="white"/>
+        </w:rPr>
+        <w:t xml:space="preserve">                </w:t>
+      </w:r>
+      <w:proofErr w:type="spellStart"/>
+      <w:proofErr w:type="gramStart"/>
+      <w:r>
+        <w:rPr>
+          <w:rFonts w:ascii="Consolas" w:hAnsi="Consolas" w:cs="Consolas"/>
+          <w:color w:val="2B91AF"/>
+          <w:sz w:val="19"/>
+          <w:szCs w:val="19"/>
+          <w:highlight w:val="white"/>
+        </w:rPr>
+        <w:t>Log</w:t>
+      </w:r>
+      <w:r>
+        <w:rPr>
+          <w:rFonts w:ascii="Consolas" w:hAnsi="Consolas" w:cs="Consolas"/>
+          <w:color w:val="000000"/>
+          <w:sz w:val="19"/>
+          <w:szCs w:val="19"/>
+          <w:highlight w:val="white"/>
+        </w:rPr>
+        <w:t>.Information</w:t>
+      </w:r>
+      <w:proofErr w:type="spellEnd"/>
+      <w:r>
+        <w:rPr>
+          <w:rFonts w:ascii="Consolas" w:hAnsi="Consolas" w:cs="Consolas"/>
+          <w:color w:val="000000"/>
+          <w:sz w:val="19"/>
+          <w:szCs w:val="19"/>
+          <w:highlight w:val="white"/>
+        </w:rPr>
+        <w:t>(</w:t>
+      </w:r>
+      <w:proofErr w:type="gramEnd"/>
+      <w:r>
+        <w:rPr>
+          <w:rFonts w:ascii="Consolas" w:hAnsi="Consolas" w:cs="Consolas"/>
+          <w:color w:val="A31515"/>
+          <w:sz w:val="19"/>
+          <w:szCs w:val="19"/>
+          <w:highlight w:val="white"/>
+        </w:rPr>
+        <w:t>"Dice {Number} is a {Roll}"</w:t>
+      </w:r>
+      <w:r>
+        <w:rPr>
+          <w:rFonts w:ascii="Consolas" w:hAnsi="Consolas" w:cs="Consolas"/>
+          <w:color w:val="000000"/>
+          <w:sz w:val="19"/>
+          <w:szCs w:val="19"/>
+          <w:highlight w:val="white"/>
+        </w:rPr>
+        <w:t xml:space="preserve">, </w:t>
+      </w:r>
+      <w:proofErr w:type="spellStart"/>
+      <w:r>
+        <w:rPr>
+          <w:rFonts w:ascii="Consolas" w:hAnsi="Consolas" w:cs="Consolas"/>
+          <w:color w:val="000000"/>
+          <w:sz w:val="19"/>
+          <w:szCs w:val="19"/>
+          <w:highlight w:val="white"/>
+        </w:rPr>
+        <w:t>i</w:t>
+      </w:r>
+      <w:proofErr w:type="spellEnd"/>
+      <w:r>
+        <w:rPr>
+          <w:rFonts w:ascii="Consolas" w:hAnsi="Consolas" w:cs="Consolas"/>
+          <w:color w:val="000000"/>
+          <w:sz w:val="19"/>
+          <w:szCs w:val="19"/>
+          <w:highlight w:val="white"/>
+        </w:rPr>
+        <w:t>, value);</w:t>
+      </w:r>
+    </w:p>
+    <w:p>
+      <w:pPr>
+        <w:autoSpaceDE w:val="0"/>
+        <w:autoSpaceDN w:val="0"/>
+        <w:adjustRightInd w:val="0"/>
+        <w:spacing w:after="0" w:line="240" w:lineRule="auto"/>
+        <w:rPr>
+          <w:rFonts w:ascii="Consolas" w:hAnsi="Consolas" w:cs="Consolas"/>
+          <w:color w:val="000000"/>
+          <w:sz w:val="19"/>
+          <w:szCs w:val="19"/>
+          <w:highlight w:val="white"/>
+        </w:rPr>
+      </w:pPr>
+    </w:p>
+    <w:p>
+      <w:pPr>
+        <w:autoSpaceDE w:val="0"/>
+        <w:autoSpaceDN w:val="0"/>
+        <w:adjustRightInd w:val="0"/>
+        <w:spacing w:after="0" w:line="240" w:lineRule="auto"/>
+        <w:rPr>
+          <w:rFonts w:ascii="Consolas" w:hAnsi="Consolas" w:cs="Consolas"/>
+          <w:color w:val="000000"/>
+          <w:sz w:val="19"/>
+          <w:szCs w:val="19"/>
+          <w:highlight w:val="white"/>
+        </w:rPr>
+      </w:pPr>
+      <w:r>
+        <w:rPr>
+          <w:rFonts w:ascii="Consolas" w:hAnsi="Consolas" w:cs="Consolas"/>
+          <w:color w:val="000000"/>
+          <w:sz w:val="19"/>
+          <w:szCs w:val="19"/>
+          <w:highlight w:val="white"/>
+        </w:rPr>
+        <w:t xml:space="preserve">                </w:t>
+      </w:r>
+      <w:proofErr w:type="gramStart"/>
+      <w:r>
+        <w:rPr>
+          <w:rFonts w:ascii="Consolas" w:hAnsi="Consolas" w:cs="Consolas"/>
+          <w:color w:val="0000FF"/>
+          <w:sz w:val="19"/>
+          <w:szCs w:val="19"/>
+          <w:highlight w:val="white"/>
+        </w:rPr>
+        <w:t>if</w:t>
+      </w:r>
+      <w:proofErr w:type="gramEnd"/>
+      <w:r>
+        <w:rPr>
+          <w:rFonts w:ascii="Consolas" w:hAnsi="Consolas" w:cs="Consolas"/>
+          <w:color w:val="000000"/>
+          <w:sz w:val="19"/>
+          <w:szCs w:val="19"/>
+          <w:highlight w:val="white"/>
+        </w:rPr>
+        <w:t xml:space="preserve"> (!</w:t>
+      </w:r>
+      <w:proofErr w:type="spellStart"/>
+      <w:r>
+        <w:rPr>
+          <w:rFonts w:ascii="Consolas" w:hAnsi="Consolas" w:cs="Consolas"/>
+          <w:color w:val="0000FF"/>
+          <w:sz w:val="19"/>
+          <w:szCs w:val="19"/>
+          <w:highlight w:val="white"/>
+        </w:rPr>
+        <w:t>this</w:t>
+      </w:r>
+      <w:r>
+        <w:rPr>
+          <w:rFonts w:ascii="Consolas" w:hAnsi="Consolas" w:cs="Consolas"/>
+          <w:color w:val="000000"/>
+          <w:sz w:val="19"/>
+          <w:szCs w:val="19"/>
+          <w:highlight w:val="white"/>
+        </w:rPr>
+        <w:t>.RollCount.ContainsKey</w:t>
+      </w:r>
+      <w:proofErr w:type="spellEnd"/>
+      <w:r>
+        <w:rPr>
+          <w:rFonts w:ascii="Consolas" w:hAnsi="Consolas" w:cs="Consolas"/>
+          <w:color w:val="000000"/>
+          <w:sz w:val="19"/>
+          <w:szCs w:val="19"/>
+          <w:highlight w:val="white"/>
+        </w:rPr>
+        <w:t xml:space="preserve">(value)) </w:t>
+      </w:r>
+      <w:proofErr w:type="spellStart"/>
+      <w:r>
+        <w:rPr>
+          <w:rFonts w:ascii="Consolas" w:hAnsi="Consolas" w:cs="Consolas"/>
+          <w:color w:val="0000FF"/>
+          <w:sz w:val="19"/>
+          <w:szCs w:val="19"/>
+          <w:highlight w:val="white"/>
+        </w:rPr>
+        <w:t>this</w:t>
+      </w:r>
+      <w:r>
+        <w:rPr>
+          <w:rFonts w:ascii="Consolas" w:hAnsi="Consolas" w:cs="Consolas"/>
+          <w:color w:val="000000"/>
+          <w:sz w:val="19"/>
+          <w:szCs w:val="19"/>
+          <w:highlight w:val="white"/>
+        </w:rPr>
+        <w:t>.RollCount.Add</w:t>
+      </w:r>
+      <w:proofErr w:type="spellEnd"/>
+      <w:r>
+        <w:rPr>
+          <w:rFonts w:ascii="Consolas" w:hAnsi="Consolas" w:cs="Consolas"/>
+          <w:color w:val="000000"/>
+          <w:sz w:val="19"/>
+          <w:szCs w:val="19"/>
+          <w:highlight w:val="white"/>
+        </w:rPr>
+        <w:t>(value, 0);</w:t>
+      </w:r>
+    </w:p>
+    <w:p>
+      <w:pPr>
+        <w:autoSpaceDE w:val="0"/>
+        <w:autoSpaceDN w:val="0"/>
+        <w:adjustRightInd w:val="0"/>
+        <w:spacing w:after="0" w:line="240" w:lineRule="auto"/>
+        <w:rPr>
+          <w:rFonts w:ascii="Consolas" w:hAnsi="Consolas" w:cs="Consolas"/>
+          <w:color w:val="000000"/>
+          <w:sz w:val="19"/>
+          <w:szCs w:val="19"/>
+          <w:highlight w:val="white"/>
+        </w:rPr>
+      </w:pPr>
+      <w:r>
+        <w:rPr>
+          <w:rFonts w:ascii="Consolas" w:hAnsi="Consolas" w:cs="Consolas"/>
+          <w:color w:val="000000"/>
+          <w:sz w:val="19"/>
+          <w:szCs w:val="19"/>
+          <w:highlight w:val="white"/>
+        </w:rPr>
+        <w:t xml:space="preserve">                </w:t>
+      </w:r>
+      <w:proofErr w:type="spellStart"/>
+      <w:proofErr w:type="gramStart"/>
+      <w:r>
+        <w:rPr>
+          <w:rFonts w:ascii="Consolas" w:hAnsi="Consolas" w:cs="Consolas"/>
+          <w:color w:val="0000FF"/>
+          <w:sz w:val="19"/>
+          <w:szCs w:val="19"/>
+          <w:highlight w:val="white"/>
+        </w:rPr>
+        <w:t>this</w:t>
+      </w:r>
+      <w:r>
+        <w:rPr>
+          <w:rFonts w:ascii="Consolas" w:hAnsi="Consolas" w:cs="Consolas"/>
+          <w:color w:val="000000"/>
+          <w:sz w:val="19"/>
+          <w:szCs w:val="19"/>
+          <w:highlight w:val="white"/>
+        </w:rPr>
+        <w:t>.RollCount</w:t>
+      </w:r>
+      <w:proofErr w:type="spellEnd"/>
+      <w:r>
+        <w:rPr>
+          <w:rFonts w:ascii="Consolas" w:hAnsi="Consolas" w:cs="Consolas"/>
+          <w:color w:val="000000"/>
+          <w:sz w:val="19"/>
+          <w:szCs w:val="19"/>
+          <w:highlight w:val="white"/>
+        </w:rPr>
+        <w:t>[</w:t>
+      </w:r>
+      <w:proofErr w:type="gramEnd"/>
+      <w:r>
+        <w:rPr>
+          <w:rFonts w:ascii="Consolas" w:hAnsi="Consolas" w:cs="Consolas"/>
+          <w:color w:val="000000"/>
+          <w:sz w:val="19"/>
+          <w:szCs w:val="19"/>
+          <w:highlight w:val="white"/>
+        </w:rPr>
+        <w:t xml:space="preserve">value]++; </w:t>
+      </w:r>
+      <w:r>
+        <w:rPr>
+          <w:rFonts w:ascii="Consolas" w:hAnsi="Consolas" w:cs="Consolas"/>
+          <w:color w:val="008000"/>
+          <w:sz w:val="19"/>
+          <w:szCs w:val="19"/>
+          <w:highlight w:val="white"/>
+        </w:rPr>
+        <w:t xml:space="preserve">// Increment counter for roll count for </w:t>
+      </w:r>
+      <w:proofErr w:type="spellStart"/>
+      <w:r>
+        <w:rPr>
+          <w:rFonts w:ascii="Consolas" w:hAnsi="Consolas" w:cs="Consolas"/>
+          <w:color w:val="008000"/>
+          <w:sz w:val="19"/>
+          <w:szCs w:val="19"/>
+          <w:highlight w:val="white"/>
+        </w:rPr>
+        <w:t>DiceValue</w:t>
+      </w:r>
+      <w:proofErr w:type="spellEnd"/>
+    </w:p>
+    <w:p>
+      <w:pPr>
+        <w:autoSpaceDE w:val="0"/>
+        <w:autoSpaceDN w:val="0"/>
+        <w:adjustRightInd w:val="0"/>
+        <w:spacing w:after="0" w:line="240" w:lineRule="auto"/>
+        <w:rPr>
+          <w:rFonts w:ascii="Consolas" w:hAnsi="Consolas" w:cs="Consolas"/>
+          <w:color w:val="000000"/>
+          <w:sz w:val="19"/>
+          <w:szCs w:val="19"/>
+          <w:highlight w:val="white"/>
+        </w:rPr>
+      </w:pPr>
+    </w:p>
+    <w:p>
+      <w:pPr>
+        <w:autoSpaceDE w:val="0"/>
+        <w:autoSpaceDN w:val="0"/>
+        <w:adjustRightInd w:val="0"/>
+        <w:spacing w:after="0" w:line="240" w:lineRule="auto"/>
+        <w:rPr>
+          <w:rFonts w:ascii="Consolas" w:hAnsi="Consolas" w:cs="Consolas"/>
+          <w:color w:val="000000"/>
+          <w:sz w:val="19"/>
+          <w:szCs w:val="19"/>
+          <w:highlight w:val="white"/>
+        </w:rPr>
+      </w:pPr>
+      <w:r>
+        <w:rPr>
+          <w:rFonts w:ascii="Consolas" w:hAnsi="Consolas" w:cs="Consolas"/>
+          <w:color w:val="000000"/>
+          <w:sz w:val="19"/>
+          <w:szCs w:val="19"/>
+          <w:highlight w:val="white"/>
+        </w:rPr>
+        <w:t xml:space="preserve">                </w:t>
+      </w:r>
+      <w:proofErr w:type="gramStart"/>
+      <w:r>
+        <w:rPr>
+          <w:rFonts w:ascii="Consolas" w:hAnsi="Consolas" w:cs="Consolas"/>
+          <w:color w:val="0000FF"/>
+          <w:sz w:val="19"/>
+          <w:szCs w:val="19"/>
+          <w:highlight w:val="white"/>
+        </w:rPr>
+        <w:t>if</w:t>
+      </w:r>
+      <w:proofErr w:type="gramEnd"/>
+      <w:r>
+        <w:rPr>
+          <w:rFonts w:ascii="Consolas" w:hAnsi="Consolas" w:cs="Consolas"/>
+          <w:color w:val="000000"/>
+          <w:sz w:val="19"/>
+          <w:szCs w:val="19"/>
+          <w:highlight w:val="white"/>
+        </w:rPr>
+        <w:t xml:space="preserve"> (</w:t>
+      </w:r>
+      <w:proofErr w:type="spellStart"/>
+      <w:r>
+        <w:rPr>
+          <w:rFonts w:ascii="Consolas" w:hAnsi="Consolas" w:cs="Consolas"/>
+          <w:color w:val="000000"/>
+          <w:sz w:val="19"/>
+          <w:szCs w:val="19"/>
+          <w:highlight w:val="white"/>
+        </w:rPr>
+        <w:t>value.Equals</w:t>
+      </w:r>
+      <w:proofErr w:type="spellEnd"/>
+      <w:r>
+        <w:rPr>
+          <w:rFonts w:ascii="Consolas" w:hAnsi="Consolas" w:cs="Consolas"/>
+          <w:color w:val="000000"/>
+          <w:sz w:val="19"/>
+          <w:szCs w:val="19"/>
+          <w:highlight w:val="white"/>
+        </w:rPr>
+        <w:t>(pick))</w:t>
+      </w:r>
+    </w:p>
+    <w:p>
+      <w:pPr>
+        <w:autoSpaceDE w:val="0"/>
+        <w:autoSpaceDN w:val="0"/>
+        <w:adjustRightInd w:val="0"/>
+        <w:spacing w:after="0" w:line="240" w:lineRule="auto"/>
+        <w:rPr>
+          <w:rFonts w:ascii="Consolas" w:hAnsi="Consolas" w:cs="Consolas"/>
+          <w:color w:val="000000"/>
+          <w:sz w:val="19"/>
+          <w:szCs w:val="19"/>
+          <w:highlight w:val="white"/>
+        </w:rPr>
+      </w:pPr>
+      <w:r>
+        <w:rPr>
+          <w:rFonts w:ascii="Consolas" w:hAnsi="Consolas" w:cs="Consolas"/>
+          <w:color w:val="000000"/>
+          <w:sz w:val="19"/>
+          <w:szCs w:val="19"/>
+          <w:highlight w:val="white"/>
+        </w:rPr>
+        <w:t xml:space="preserve">                {</w:t>
+      </w:r>
+    </w:p>
+    <w:p>
+      <w:pPr>
+        <w:autoSpaceDE w:val="0"/>
+        <w:autoSpaceDN w:val="0"/>
+        <w:adjustRightInd w:val="0"/>
+        <w:spacing w:after="0" w:line="240" w:lineRule="auto"/>
+        <w:rPr>
+          <w:rFonts w:ascii="Consolas" w:hAnsi="Consolas" w:cs="Consolas"/>
+          <w:color w:val="000000"/>
+          <w:sz w:val="19"/>
+          <w:szCs w:val="19"/>
+          <w:highlight w:val="white"/>
+        </w:rPr>
+      </w:pPr>
+      <w:r>
+        <w:rPr>
+          <w:rFonts w:ascii="Consolas" w:hAnsi="Consolas" w:cs="Consolas"/>
+          <w:color w:val="000000"/>
+          <w:sz w:val="19"/>
+          <w:szCs w:val="19"/>
+          <w:highlight w:val="white"/>
+        </w:rPr>
+        <w:t xml:space="preserve">                    </w:t>
+      </w:r>
+      <w:proofErr w:type="gramStart"/>
+      <w:r>
+        <w:rPr>
+          <w:rFonts w:ascii="Consolas" w:hAnsi="Consolas" w:cs="Consolas"/>
+          <w:color w:val="000000"/>
+          <w:sz w:val="19"/>
+          <w:szCs w:val="19"/>
+          <w:highlight w:val="white"/>
+        </w:rPr>
+        <w:t>matches</w:t>
+      </w:r>
+      <w:proofErr w:type="gramEnd"/>
+      <w:r>
+        <w:rPr>
+          <w:rFonts w:ascii="Consolas" w:hAnsi="Consolas" w:cs="Consolas"/>
+          <w:color w:val="000000"/>
+          <w:sz w:val="19"/>
+          <w:szCs w:val="19"/>
+          <w:highlight w:val="white"/>
+        </w:rPr>
+        <w:t xml:space="preserve"> += 1;</w:t>
+      </w:r>
+    </w:p>
+    <w:p>
+      <w:pPr>
+        <w:autoSpaceDE w:val="0"/>
+        <w:autoSpaceDN w:val="0"/>
+        <w:adjustRightInd w:val="0"/>
+        <w:spacing w:after="0" w:line="240" w:lineRule="auto"/>
+        <w:rPr>
+          <w:rFonts w:ascii="Consolas" w:hAnsi="Consolas" w:cs="Consolas"/>
+          <w:color w:val="000000"/>
+          <w:sz w:val="19"/>
+          <w:szCs w:val="19"/>
+          <w:highlight w:val="white"/>
+        </w:rPr>
+      </w:pPr>
+      <w:r>
+        <w:rPr>
+          <w:rFonts w:ascii="Consolas" w:hAnsi="Consolas" w:cs="Consolas"/>
+          <w:color w:val="000000"/>
+          <w:sz w:val="19"/>
+          <w:szCs w:val="19"/>
+          <w:highlight w:val="white"/>
+        </w:rPr>
+        <w:lastRenderedPageBreak/>
+        <w:t xml:space="preserve">                    </w:t>
+      </w:r>
+      <w:proofErr w:type="spellStart"/>
+      <w:proofErr w:type="gramStart"/>
+      <w:r>
+        <w:rPr>
+          <w:rFonts w:ascii="Consolas" w:hAnsi="Consolas" w:cs="Consolas"/>
+          <w:color w:val="2B91AF"/>
+          <w:sz w:val="19"/>
+          <w:szCs w:val="19"/>
+          <w:highlight w:val="white"/>
+        </w:rPr>
+        <w:t>Log</w:t>
+      </w:r>
+      <w:r>
+        <w:rPr>
+          <w:rFonts w:ascii="Consolas" w:hAnsi="Consolas" w:cs="Consolas"/>
+          <w:color w:val="000000"/>
+          <w:sz w:val="19"/>
+          <w:szCs w:val="19"/>
+          <w:highlight w:val="white"/>
+        </w:rPr>
+        <w:t>.Information</w:t>
+      </w:r>
+      <w:proofErr w:type="spellEnd"/>
+      <w:r>
+        <w:rPr>
+          <w:rFonts w:ascii="Consolas" w:hAnsi="Consolas" w:cs="Consolas"/>
+          <w:color w:val="000000"/>
+          <w:sz w:val="19"/>
+          <w:szCs w:val="19"/>
+          <w:highlight w:val="white"/>
+        </w:rPr>
+        <w:t>(</w:t>
+      </w:r>
+      <w:proofErr w:type="gramEnd"/>
+      <w:r>
+        <w:rPr>
+          <w:rFonts w:ascii="Consolas" w:hAnsi="Consolas" w:cs="Consolas"/>
+          <w:color w:val="A31515"/>
+          <w:sz w:val="19"/>
+          <w:szCs w:val="19"/>
+          <w:highlight w:val="white"/>
+        </w:rPr>
+        <w:t>"Match!"</w:t>
+      </w:r>
+      <w:r>
+        <w:rPr>
+          <w:rFonts w:ascii="Consolas" w:hAnsi="Consolas" w:cs="Consolas"/>
+          <w:color w:val="000000"/>
+          <w:sz w:val="19"/>
+          <w:szCs w:val="19"/>
+          <w:highlight w:val="white"/>
+        </w:rPr>
+        <w:t>);</w:t>
+      </w:r>
+    </w:p>
+    <w:p>
+      <w:pPr>
+        <w:autoSpaceDE w:val="0"/>
+        <w:autoSpaceDN w:val="0"/>
+        <w:adjustRightInd w:val="0"/>
+        <w:spacing w:after="0" w:line="240" w:lineRule="auto"/>
+        <w:rPr>
+          <w:rFonts w:ascii="Consolas" w:hAnsi="Consolas" w:cs="Consolas"/>
+          <w:color w:val="000000"/>
+          <w:sz w:val="19"/>
+          <w:szCs w:val="19"/>
+          <w:highlight w:val="white"/>
+        </w:rPr>
+      </w:pPr>
+      <w:r>
+        <w:rPr>
+          <w:rFonts w:ascii="Consolas" w:hAnsi="Consolas" w:cs="Consolas"/>
+          <w:color w:val="000000"/>
+          <w:sz w:val="19"/>
+          <w:szCs w:val="19"/>
+          <w:highlight w:val="white"/>
+        </w:rPr>
+        <w:t xml:space="preserve">                }</w:t>
+      </w:r>
+    </w:p>
+    <w:p>
+      <w:pPr>
+        <w:rPr>
+          <w:lang w:val="en-US"/>
+        </w:rPr>
+      </w:pPr>
+    </w:p>
+    <w:p>
+      <w:pPr>
+        <w:rPr>
+          <w:lang w:val="en-US"/>
+        </w:rPr>
+      </w:pPr>
+      <w:r>
+        <w:rPr>
+          <w:lang w:val="en-US"/>
+        </w:rPr>
+        <w:t>The tests for this section now pass, but I have a failing test from a previous bug:</w:t>
+      </w:r>
+    </w:p>
+    <w:p>
+      <w:pPr>
+        <w:rPr>
+          <w:lang w:val="en-US"/>
+        </w:rPr>
+      </w:pPr>
+      <w:r>
+        <w:rPr>
+          <w:noProof/>
+          <w:lang w:eastAsia="en-AU"/>
+        </w:rPr>
+        <w:drawing>
+          <wp:inline distT="0" distB="0" distL="0" distR="0" wp14:anchorId="74275013" wp14:editId="02BC5319">
+            <wp:extent cx="5731510" cy="2506345"/>
+            <wp:effectExtent l="0" t="0" r="2540" b="8255"/>
+            <wp:docPr id="26" name="Picture 26"/>
+            <wp:cNvGraphicFramePr>
+              <a:graphicFrameLocks xmlns:a="http://schemas.openxmlformats.org/drawingml/2006/main" noChangeAspect="1"/>
+            </wp:cNvGraphicFramePr>
+            <a:graphic xmlns:a="http://schemas.openxmlformats.org/drawingml/2006/main">
+              <a:graphicData uri="http://schemas.openxmlformats.org/drawingml/2006/picture">
+                <pic:pic xmlns:pic="http://schemas.openxmlformats.org/drawingml/2006/picture">
+                  <pic:nvPicPr>
+                    <pic:cNvPr id="1" name=""/>
+                    <pic:cNvPicPr/>
+                  </pic:nvPicPr>
+                  <pic:blipFill>
+                    <a:blip r:embed="rId17"/>
+                    <a:stretch>
+                      <a:fillRect/>
+                    </a:stretch>
+                  </pic:blipFill>
+                  <pic:spPr>
+                    <a:xfrm>
+                      <a:off x="0" y="0"/>
+                      <a:ext cx="5731510" cy="2506345"/>
+                    </a:xfrm>
+                    <a:prstGeom prst="rect">
+                      <a:avLst/>
+                    </a:prstGeom>
+                  </pic:spPr>
+                </pic:pic>
+              </a:graphicData>
+            </a:graphic>
+          </wp:inline>
+        </w:drawing>
+      </w:r>
+    </w:p>
+    <w:p>
+      <w:pPr>
+        <w:pStyle w:val="Heading1"/>
+        <w:rPr>
+          <w:lang w:val="en-US"/>
+        </w:rPr>
+      </w:pPr>
+      <w:r>
+        <w:rPr>
+          <w:lang w:val="en-US"/>
+        </w:rPr>
+        <w:t>Test for Side-Effects</w:t>
+      </w:r>
+    </w:p>
+    <w:p>
+      <w:pPr>
+        <w:rPr>
+          <w:rFonts w:ascii="Consolas" w:hAnsi="Consolas" w:cs="Consolas"/>
+          <w:color w:val="000000"/>
+          <w:sz w:val="19"/>
+          <w:szCs w:val="19"/>
+        </w:rPr>
+      </w:pPr>
+      <w:r>
+        <w:rPr>
+          <w:lang w:val="en-US"/>
+        </w:rPr>
+        <w:t xml:space="preserve">It has broken my test for </w:t>
+      </w:r>
+      <w:proofErr w:type="spellStart"/>
+      <w:proofErr w:type="gramStart"/>
+      <w:r>
+        <w:rPr>
+          <w:rFonts w:ascii="Consolas" w:hAnsi="Consolas" w:cs="Consolas"/>
+          <w:color w:val="000000"/>
+          <w:sz w:val="19"/>
+          <w:szCs w:val="19"/>
+          <w:highlight w:val="white"/>
+        </w:rPr>
+        <w:t>BroadTestForUserPayoutOnSingleMatch</w:t>
+      </w:r>
+      <w:proofErr w:type="spellEnd"/>
+      <w:r>
+        <w:rPr>
+          <w:rFonts w:ascii="Consolas" w:hAnsi="Consolas" w:cs="Consolas"/>
+          <w:color w:val="000000"/>
+          <w:sz w:val="19"/>
+          <w:szCs w:val="19"/>
+          <w:highlight w:val="white"/>
+        </w:rPr>
+        <w:t>(</w:t>
+      </w:r>
+      <w:proofErr w:type="gramEnd"/>
+      <w:r>
+        <w:rPr>
+          <w:rFonts w:ascii="Consolas" w:hAnsi="Consolas" w:cs="Consolas"/>
+          <w:color w:val="000000"/>
+          <w:sz w:val="19"/>
+          <w:szCs w:val="19"/>
+          <w:highlight w:val="white"/>
+        </w:rPr>
+        <w:t>)</w:t>
+      </w:r>
+      <w:r>
+        <w:rPr>
+          <w:rFonts w:ascii="Consolas" w:hAnsi="Consolas" w:cs="Consolas"/>
+          <w:color w:val="000000"/>
+          <w:sz w:val="19"/>
+          <w:szCs w:val="19"/>
+        </w:rPr>
+        <w:t xml:space="preserve"> as that relied on being able to set the dice faces, which are now being randomly determined as they should be.</w:t>
+      </w:r>
+    </w:p>
+    <w:p>
+      <w:pPr>
+        <w:rPr>
+          <w:rFonts w:ascii="Consolas" w:hAnsi="Consolas" w:cs="Consolas"/>
+          <w:color w:val="000000"/>
+          <w:sz w:val="19"/>
+          <w:szCs w:val="19"/>
+        </w:rPr>
+      </w:pPr>
+      <w:r>
+        <w:rPr>
+          <w:rFonts w:ascii="Consolas" w:hAnsi="Consolas" w:cs="Consolas"/>
+          <w:color w:val="000000"/>
+          <w:sz w:val="19"/>
+          <w:szCs w:val="19"/>
+        </w:rPr>
+        <w:t xml:space="preserve">What I have done is instead created an </w:t>
+      </w:r>
+      <w:proofErr w:type="spellStart"/>
+      <w:r>
+        <w:rPr>
+          <w:rFonts w:ascii="Consolas" w:hAnsi="Consolas" w:cs="Consolas"/>
+          <w:color w:val="000000"/>
+          <w:sz w:val="19"/>
+          <w:szCs w:val="19"/>
+        </w:rPr>
+        <w:t>IDice</w:t>
+      </w:r>
+      <w:proofErr w:type="spellEnd"/>
+      <w:r>
+        <w:rPr>
+          <w:rFonts w:ascii="Consolas" w:hAnsi="Consolas" w:cs="Consolas"/>
+          <w:color w:val="000000"/>
+          <w:sz w:val="19"/>
+          <w:szCs w:val="19"/>
+        </w:rPr>
+        <w:t xml:space="preserve"> interface, so I can mock the return members.</w:t>
+      </w:r>
+    </w:p>
+    <w:p>
+      <w:pPr>
+        <w:autoSpaceDE w:val="0"/>
+        <w:autoSpaceDN w:val="0"/>
+        <w:adjustRightInd w:val="0"/>
+        <w:spacing w:after="0" w:line="240" w:lineRule="auto"/>
+        <w:rPr>
+          <w:rFonts w:ascii="Consolas" w:hAnsi="Consolas" w:cs="Consolas"/>
+          <w:color w:val="000000"/>
+          <w:sz w:val="19"/>
+          <w:szCs w:val="19"/>
+          <w:highlight w:val="white"/>
+        </w:rPr>
+      </w:pPr>
+      <w:r>
+        <w:rPr>
+          <w:rFonts w:ascii="Consolas" w:hAnsi="Consolas" w:cs="Consolas"/>
+          <w:color w:val="000000"/>
+          <w:sz w:val="19"/>
+          <w:szCs w:val="19"/>
+          <w:highlight w:val="white"/>
+        </w:rPr>
+        <w:t xml:space="preserve">    </w:t>
+      </w:r>
+      <w:proofErr w:type="gramStart"/>
+      <w:r>
+        <w:rPr>
+          <w:rFonts w:ascii="Consolas" w:hAnsi="Consolas" w:cs="Consolas"/>
+          <w:color w:val="0000FF"/>
+          <w:sz w:val="19"/>
+          <w:szCs w:val="19"/>
+          <w:highlight w:val="white"/>
+        </w:rPr>
+        <w:t>public</w:t>
+      </w:r>
+      <w:proofErr w:type="gramEnd"/>
+      <w:r>
+        <w:rPr>
+          <w:rFonts w:ascii="Consolas" w:hAnsi="Consolas" w:cs="Consolas"/>
+          <w:color w:val="000000"/>
+          <w:sz w:val="19"/>
+          <w:szCs w:val="19"/>
+          <w:highlight w:val="white"/>
+        </w:rPr>
+        <w:t xml:space="preserve"> </w:t>
+      </w:r>
+      <w:r>
+        <w:rPr>
+          <w:rFonts w:ascii="Consolas" w:hAnsi="Consolas" w:cs="Consolas"/>
+          <w:color w:val="0000FF"/>
+          <w:sz w:val="19"/>
+          <w:szCs w:val="19"/>
+          <w:highlight w:val="white"/>
+        </w:rPr>
+        <w:t>interface</w:t>
+      </w:r>
+      <w:r>
+        <w:rPr>
+          <w:rFonts w:ascii="Consolas" w:hAnsi="Consolas" w:cs="Consolas"/>
+          <w:color w:val="000000"/>
+          <w:sz w:val="19"/>
+          <w:szCs w:val="19"/>
+          <w:highlight w:val="white"/>
+        </w:rPr>
+        <w:t xml:space="preserve"> </w:t>
+      </w:r>
+      <w:proofErr w:type="spellStart"/>
+      <w:r>
+        <w:rPr>
+          <w:rFonts w:ascii="Consolas" w:hAnsi="Consolas" w:cs="Consolas"/>
+          <w:color w:val="2B91AF"/>
+          <w:sz w:val="19"/>
+          <w:szCs w:val="19"/>
+          <w:highlight w:val="white"/>
+        </w:rPr>
+        <w:t>IDice</w:t>
+      </w:r>
+      <w:proofErr w:type="spellEnd"/>
+    </w:p>
+    <w:p>
+      <w:pPr>
+        <w:autoSpaceDE w:val="0"/>
+        <w:autoSpaceDN w:val="0"/>
+        <w:adjustRightInd w:val="0"/>
+        <w:spacing w:after="0" w:line="240" w:lineRule="auto"/>
+        <w:rPr>
+          <w:rFonts w:ascii="Consolas" w:hAnsi="Consolas" w:cs="Consolas"/>
+          <w:color w:val="000000"/>
+          <w:sz w:val="19"/>
+          <w:szCs w:val="19"/>
+          <w:highlight w:val="white"/>
+        </w:rPr>
+      </w:pPr>
+      <w:r>
+        <w:rPr>
+          <w:rFonts w:ascii="Consolas" w:hAnsi="Consolas" w:cs="Consolas"/>
+          <w:color w:val="000000"/>
+          <w:sz w:val="19"/>
+          <w:szCs w:val="19"/>
+          <w:highlight w:val="white"/>
+        </w:rPr>
+        <w:t xml:space="preserve">    {</w:t>
+      </w:r>
+    </w:p>
+    <w:p>
+      <w:pPr>
+        <w:autoSpaceDE w:val="0"/>
+        <w:autoSpaceDN w:val="0"/>
+        <w:adjustRightInd w:val="0"/>
+        <w:spacing w:after="0" w:line="240" w:lineRule="auto"/>
+        <w:rPr>
+          <w:rFonts w:ascii="Consolas" w:hAnsi="Consolas" w:cs="Consolas"/>
+          <w:color w:val="000000"/>
+          <w:sz w:val="19"/>
+          <w:szCs w:val="19"/>
+          <w:highlight w:val="white"/>
+        </w:rPr>
+      </w:pPr>
+      <w:r>
+        <w:rPr>
+          <w:rFonts w:ascii="Consolas" w:hAnsi="Consolas" w:cs="Consolas"/>
+          <w:color w:val="000000"/>
+          <w:sz w:val="19"/>
+          <w:szCs w:val="19"/>
+          <w:highlight w:val="white"/>
+        </w:rPr>
+        <w:t xml:space="preserve">        </w:t>
+      </w:r>
+      <w:proofErr w:type="spellStart"/>
+      <w:r>
+        <w:rPr>
+          <w:rFonts w:ascii="Consolas" w:hAnsi="Consolas" w:cs="Consolas"/>
+          <w:color w:val="2B91AF"/>
+          <w:sz w:val="19"/>
+          <w:szCs w:val="19"/>
+          <w:highlight w:val="white"/>
+        </w:rPr>
+        <w:t>DiceValue</w:t>
+      </w:r>
+      <w:proofErr w:type="spellEnd"/>
+      <w:r>
+        <w:rPr>
+          <w:rFonts w:ascii="Consolas" w:hAnsi="Consolas" w:cs="Consolas"/>
+          <w:color w:val="000000"/>
+          <w:sz w:val="19"/>
+          <w:szCs w:val="19"/>
+          <w:highlight w:val="white"/>
+        </w:rPr>
+        <w:t xml:space="preserve"> </w:t>
+      </w:r>
+      <w:proofErr w:type="spellStart"/>
+      <w:r>
+        <w:rPr>
+          <w:rFonts w:ascii="Consolas" w:hAnsi="Consolas" w:cs="Consolas"/>
+          <w:color w:val="000000"/>
+          <w:sz w:val="19"/>
+          <w:szCs w:val="19"/>
+          <w:highlight w:val="white"/>
+        </w:rPr>
+        <w:t>CurrentValue</w:t>
+      </w:r>
+      <w:proofErr w:type="spellEnd"/>
+      <w:r>
+        <w:rPr>
+          <w:rFonts w:ascii="Consolas" w:hAnsi="Consolas" w:cs="Consolas"/>
+          <w:color w:val="000000"/>
+          <w:sz w:val="19"/>
+          <w:szCs w:val="19"/>
+          <w:highlight w:val="white"/>
+        </w:rPr>
+        <w:t xml:space="preserve"> </w:t>
+      </w:r>
+      <w:proofErr w:type="gramStart"/>
+      <w:r>
+        <w:rPr>
+          <w:rFonts w:ascii="Consolas" w:hAnsi="Consolas" w:cs="Consolas"/>
+          <w:color w:val="000000"/>
+          <w:sz w:val="19"/>
+          <w:szCs w:val="19"/>
+          <w:highlight w:val="white"/>
+        </w:rPr>
+        <w:t xml:space="preserve">{ </w:t>
+      </w:r>
+      <w:r>
+        <w:rPr>
+          <w:rFonts w:ascii="Consolas" w:hAnsi="Consolas" w:cs="Consolas"/>
+          <w:color w:val="0000FF"/>
+          <w:sz w:val="19"/>
+          <w:szCs w:val="19"/>
+          <w:highlight w:val="white"/>
+        </w:rPr>
+        <w:t>get</w:t>
+      </w:r>
+      <w:proofErr w:type="gramEnd"/>
+      <w:r>
+        <w:rPr>
+          <w:rFonts w:ascii="Consolas" w:hAnsi="Consolas" w:cs="Consolas"/>
+          <w:color w:val="000000"/>
+          <w:sz w:val="19"/>
+          <w:szCs w:val="19"/>
+          <w:highlight w:val="white"/>
+        </w:rPr>
+        <w:t>; }</w:t>
+      </w:r>
+    </w:p>
+    <w:p>
+      <w:pPr>
+        <w:autoSpaceDE w:val="0"/>
+        <w:autoSpaceDN w:val="0"/>
+        <w:adjustRightInd w:val="0"/>
+        <w:spacing w:after="0" w:line="240" w:lineRule="auto"/>
+        <w:rPr>
+          <w:rFonts w:ascii="Consolas" w:hAnsi="Consolas" w:cs="Consolas"/>
+          <w:color w:val="000000"/>
+          <w:sz w:val="19"/>
+          <w:szCs w:val="19"/>
+          <w:highlight w:val="white"/>
+        </w:rPr>
+      </w:pPr>
+      <w:r>
+        <w:rPr>
+          <w:rFonts w:ascii="Consolas" w:hAnsi="Consolas" w:cs="Consolas"/>
+          <w:color w:val="000000"/>
+          <w:sz w:val="19"/>
+          <w:szCs w:val="19"/>
+          <w:highlight w:val="white"/>
+        </w:rPr>
+        <w:t xml:space="preserve">        </w:t>
+      </w:r>
+      <w:proofErr w:type="gramStart"/>
+      <w:r>
+        <w:rPr>
+          <w:rFonts w:ascii="Consolas" w:hAnsi="Consolas" w:cs="Consolas"/>
+          <w:color w:val="0000FF"/>
+          <w:sz w:val="19"/>
+          <w:szCs w:val="19"/>
+          <w:highlight w:val="white"/>
+        </w:rPr>
+        <w:t>string</w:t>
+      </w:r>
+      <w:proofErr w:type="gramEnd"/>
+      <w:r>
+        <w:rPr>
+          <w:rFonts w:ascii="Consolas" w:hAnsi="Consolas" w:cs="Consolas"/>
+          <w:color w:val="000000"/>
+          <w:sz w:val="19"/>
+          <w:szCs w:val="19"/>
+          <w:highlight w:val="white"/>
+        </w:rPr>
+        <w:t xml:space="preserve"> </w:t>
+      </w:r>
+      <w:proofErr w:type="spellStart"/>
+      <w:r>
+        <w:rPr>
+          <w:rFonts w:ascii="Consolas" w:hAnsi="Consolas" w:cs="Consolas"/>
+          <w:color w:val="000000"/>
+          <w:sz w:val="19"/>
+          <w:szCs w:val="19"/>
+          <w:highlight w:val="white"/>
+        </w:rPr>
+        <w:t>CurrentValueRepr</w:t>
+      </w:r>
+      <w:proofErr w:type="spellEnd"/>
+      <w:r>
+        <w:rPr>
+          <w:rFonts w:ascii="Consolas" w:hAnsi="Consolas" w:cs="Consolas"/>
+          <w:color w:val="000000"/>
+          <w:sz w:val="19"/>
+          <w:szCs w:val="19"/>
+          <w:highlight w:val="white"/>
+        </w:rPr>
+        <w:t xml:space="preserve"> { </w:t>
+      </w:r>
+      <w:r>
+        <w:rPr>
+          <w:rFonts w:ascii="Consolas" w:hAnsi="Consolas" w:cs="Consolas"/>
+          <w:color w:val="0000FF"/>
+          <w:sz w:val="19"/>
+          <w:szCs w:val="19"/>
+          <w:highlight w:val="white"/>
+        </w:rPr>
+        <w:t>get</w:t>
+      </w:r>
+      <w:r>
+        <w:rPr>
+          <w:rFonts w:ascii="Consolas" w:hAnsi="Consolas" w:cs="Consolas"/>
+          <w:color w:val="000000"/>
+          <w:sz w:val="19"/>
+          <w:szCs w:val="19"/>
+          <w:highlight w:val="white"/>
+        </w:rPr>
+        <w:t>; }</w:t>
+      </w:r>
+    </w:p>
+    <w:p>
+      <w:pPr>
+        <w:autoSpaceDE w:val="0"/>
+        <w:autoSpaceDN w:val="0"/>
+        <w:adjustRightInd w:val="0"/>
+        <w:spacing w:after="0" w:line="240" w:lineRule="auto"/>
+        <w:rPr>
+          <w:rFonts w:ascii="Consolas" w:hAnsi="Consolas" w:cs="Consolas"/>
+          <w:color w:val="000000"/>
+          <w:sz w:val="19"/>
+          <w:szCs w:val="19"/>
+          <w:highlight w:val="white"/>
+        </w:rPr>
+      </w:pPr>
+      <w:r>
+        <w:rPr>
+          <w:rFonts w:ascii="Consolas" w:hAnsi="Consolas" w:cs="Consolas"/>
+          <w:color w:val="000000"/>
+          <w:sz w:val="19"/>
+          <w:szCs w:val="19"/>
+          <w:highlight w:val="white"/>
+        </w:rPr>
+        <w:t xml:space="preserve">        </w:t>
+      </w:r>
+      <w:proofErr w:type="spellStart"/>
+      <w:r>
+        <w:rPr>
+          <w:rFonts w:ascii="Consolas" w:hAnsi="Consolas" w:cs="Consolas"/>
+          <w:color w:val="2B91AF"/>
+          <w:sz w:val="19"/>
+          <w:szCs w:val="19"/>
+          <w:highlight w:val="white"/>
+        </w:rPr>
+        <w:t>DiceValue</w:t>
+      </w:r>
+      <w:proofErr w:type="spellEnd"/>
+      <w:r>
+        <w:rPr>
+          <w:rFonts w:ascii="Consolas" w:hAnsi="Consolas" w:cs="Consolas"/>
+          <w:color w:val="000000"/>
+          <w:sz w:val="19"/>
+          <w:szCs w:val="19"/>
+          <w:highlight w:val="white"/>
+        </w:rPr>
+        <w:t xml:space="preserve"> </w:t>
+      </w:r>
+      <w:proofErr w:type="gramStart"/>
+      <w:r>
+        <w:rPr>
+          <w:rFonts w:ascii="Consolas" w:hAnsi="Consolas" w:cs="Consolas"/>
+          <w:color w:val="000000"/>
+          <w:sz w:val="19"/>
+          <w:szCs w:val="19"/>
+          <w:highlight w:val="white"/>
+        </w:rPr>
+        <w:t>roll(</w:t>
+      </w:r>
+      <w:proofErr w:type="gramEnd"/>
+      <w:r>
+        <w:rPr>
+          <w:rFonts w:ascii="Consolas" w:hAnsi="Consolas" w:cs="Consolas"/>
+          <w:color w:val="000000"/>
+          <w:sz w:val="19"/>
+          <w:szCs w:val="19"/>
+          <w:highlight w:val="white"/>
+        </w:rPr>
+        <w:t>);</w:t>
+      </w:r>
+    </w:p>
+    <w:p>
+      <w:pPr>
+        <w:rPr>
+          <w:rFonts w:ascii="Consolas" w:hAnsi="Consolas" w:cs="Consolas"/>
+          <w:color w:val="000000"/>
+          <w:sz w:val="19"/>
+          <w:szCs w:val="19"/>
+        </w:rPr>
+      </w:pPr>
+      <w:r>
+        <w:rPr>
+          <w:rFonts w:ascii="Consolas" w:hAnsi="Consolas" w:cs="Consolas"/>
+          <w:color w:val="000000"/>
+          <w:sz w:val="19"/>
+          <w:szCs w:val="19"/>
+          <w:highlight w:val="white"/>
+        </w:rPr>
+        <w:t xml:space="preserve">    }</w:t>
+      </w:r>
+    </w:p>
+    <w:p>
+      <w:pPr>
+        <w:rPr>
+          <w:rFonts w:ascii="Consolas" w:hAnsi="Consolas" w:cs="Consolas"/>
+          <w:color w:val="000000"/>
+          <w:sz w:val="19"/>
+          <w:szCs w:val="19"/>
+        </w:rPr>
+      </w:pPr>
+      <w:proofErr w:type="gramStart"/>
+      <w:r>
+        <w:rPr>
+          <w:rFonts w:ascii="Consolas" w:hAnsi="Consolas" w:cs="Consolas"/>
+          <w:color w:val="0000FF"/>
+          <w:sz w:val="19"/>
+          <w:szCs w:val="19"/>
+          <w:highlight w:val="white"/>
+        </w:rPr>
+        <w:t>public</w:t>
+      </w:r>
+      <w:proofErr w:type="gramEnd"/>
+      <w:r>
+        <w:rPr>
+          <w:rFonts w:ascii="Consolas" w:hAnsi="Consolas" w:cs="Consolas"/>
+          <w:color w:val="000000"/>
+          <w:sz w:val="19"/>
+          <w:szCs w:val="19"/>
+          <w:highlight w:val="white"/>
+        </w:rPr>
+        <w:t xml:space="preserve"> Game(</w:t>
+      </w:r>
+      <w:proofErr w:type="spellStart"/>
+      <w:r>
+        <w:rPr>
+          <w:rFonts w:ascii="Consolas" w:hAnsi="Consolas" w:cs="Consolas"/>
+          <w:color w:val="2B91AF"/>
+          <w:sz w:val="19"/>
+          <w:szCs w:val="19"/>
+          <w:highlight w:val="white"/>
+        </w:rPr>
+        <w:t>IDice</w:t>
+      </w:r>
+      <w:proofErr w:type="spellEnd"/>
+      <w:r>
+        <w:rPr>
+          <w:rFonts w:ascii="Consolas" w:hAnsi="Consolas" w:cs="Consolas"/>
+          <w:color w:val="000000"/>
+          <w:sz w:val="19"/>
+          <w:szCs w:val="19"/>
+          <w:highlight w:val="white"/>
+        </w:rPr>
+        <w:t xml:space="preserve"> die1, </w:t>
+      </w:r>
+      <w:proofErr w:type="spellStart"/>
+      <w:r>
+        <w:rPr>
+          <w:rFonts w:ascii="Consolas" w:hAnsi="Consolas" w:cs="Consolas"/>
+          <w:color w:val="2B91AF"/>
+          <w:sz w:val="19"/>
+          <w:szCs w:val="19"/>
+          <w:highlight w:val="white"/>
+        </w:rPr>
+        <w:t>IDice</w:t>
+      </w:r>
+      <w:proofErr w:type="spellEnd"/>
+      <w:r>
+        <w:rPr>
+          <w:rFonts w:ascii="Consolas" w:hAnsi="Consolas" w:cs="Consolas"/>
+          <w:color w:val="000000"/>
+          <w:sz w:val="19"/>
+          <w:szCs w:val="19"/>
+          <w:highlight w:val="white"/>
+        </w:rPr>
+        <w:t xml:space="preserve"> die2, </w:t>
+      </w:r>
+      <w:proofErr w:type="spellStart"/>
+      <w:r>
+        <w:rPr>
+          <w:rFonts w:ascii="Consolas" w:hAnsi="Consolas" w:cs="Consolas"/>
+          <w:color w:val="2B91AF"/>
+          <w:sz w:val="19"/>
+          <w:szCs w:val="19"/>
+          <w:highlight w:val="white"/>
+        </w:rPr>
+        <w:t>IDice</w:t>
+      </w:r>
+      <w:proofErr w:type="spellEnd"/>
+      <w:r>
+        <w:rPr>
+          <w:rFonts w:ascii="Consolas" w:hAnsi="Consolas" w:cs="Consolas"/>
+          <w:color w:val="000000"/>
+          <w:sz w:val="19"/>
+          <w:szCs w:val="19"/>
+          <w:highlight w:val="white"/>
+        </w:rPr>
+        <w:t xml:space="preserve"> die3)</w:t>
+      </w:r>
+    </w:p>
+    <w:p>
+      <w:pPr>
+        <w:rPr>
+          <w:rFonts w:ascii="Consolas" w:hAnsi="Consolas" w:cs="Consolas"/>
+          <w:color w:val="000000"/>
+          <w:sz w:val="19"/>
+          <w:szCs w:val="19"/>
+        </w:rPr>
+      </w:pPr>
+    </w:p>
+    <w:p>
+      <w:r>
+        <w:t>All tests are now passing:</w:t>
+      </w:r>
+    </w:p>
+    <w:p>
+      <w:pPr>
+        <w:rPr>
+          <w:lang w:val="en-US"/>
+        </w:rPr>
+      </w:pPr>
+      <w:r>
+        <w:rPr>
+          <w:noProof/>
+          <w:lang w:eastAsia="en-AU"/>
+        </w:rPr>
+        <w:drawing>
+          <wp:inline distT="0" distB="0" distL="0" distR="0" wp14:anchorId="72BBBDB1" wp14:editId="760D64AA">
+            <wp:extent cx="5731510" cy="2072005"/>
+            <wp:effectExtent l="0" t="0" r="2540" b="4445"/>
+            <wp:docPr id="27" name="Picture 27"/>
+            <wp:cNvGraphicFramePr>
+              <a:graphicFrameLocks xmlns:a="http://schemas.openxmlformats.org/drawingml/2006/main" noChangeAspect="1"/>
+            </wp:cNvGraphicFramePr>
+            <a:graphic xmlns:a="http://schemas.openxmlformats.org/drawingml/2006/main">
+              <a:graphicData uri="http://schemas.openxmlformats.org/drawingml/2006/picture">
+                <pic:pic xmlns:pic="http://schemas.openxmlformats.org/drawingml/2006/picture">
+                  <pic:nvPicPr>
+                    <pic:cNvPr id="1" name=""/>
+                    <pic:cNvPicPr/>
+                  </pic:nvPicPr>
+                  <pic:blipFill>
+                    <a:blip r:embed="rId18"/>
+                    <a:stretch>
+                      <a:fillRect/>
+                    </a:stretch>
+                  </pic:blipFill>
+                  <pic:spPr>
+                    <a:xfrm>
+                      <a:off x="0" y="0"/>
+                      <a:ext cx="5731510" cy="2072005"/>
+                    </a:xfrm>
+                    <a:prstGeom prst="rect">
+                      <a:avLst/>
+                    </a:prstGeom>
+                  </pic:spPr>
+                </pic:pic>
+              </a:graphicData>
+            </a:graphic>
+          </wp:inline>
+        </w:drawing>
+      </w:r>
+    </w:p>
+    <w:p>
+      <w:pPr>
+        <w:pStyle w:val="Heading1"/>
+        <w:rPr>
+          <w:lang w:val="en-US"/>
+        </w:rPr>
+      </w:pPr>
+      <w:r>
+        <w:rPr>
+          <w:lang w:val="en-US"/>
+        </w:rPr>
+        <w:lastRenderedPageBreak/>
+        <w:t>Additional Discoveries</w:t>
+      </w:r>
+    </w:p>
+    <w:p>
+      <w:pPr>
+        <w:rPr>
+          <w:lang w:val="en-US"/>
+        </w:rPr>
+      </w:pPr>
+      <w:r>
+        <w:rPr>
+          <w:lang w:val="en-US"/>
+        </w:rPr>
+        <w:t>None</w:t>
+      </w:r>
+    </w:p>
+    <w:p>
+      <w:pPr>
+        <w:pStyle w:val="Heading1"/>
+        <w:rPr>
+          <w:lang w:val="en-US"/>
+        </w:rPr>
+      </w:pPr>
+      <w:r>
+        <w:rPr>
+          <w:lang w:val="en-US"/>
+        </w:rPr>
+        <w:t>UAT Run</w:t>
+      </w:r>
+    </w:p>
+    <w:p>
+      <w:pPr>
+        <w:rPr>
+          <w:lang w:val="en-US"/>
+        </w:rPr>
+      </w:pPr>
+      <w:r>
+        <w:rPr>
+          <w:lang w:val="en-US"/>
+        </w:rPr>
+        <w:t xml:space="preserve">The run has passed, but I have noted that the UI at present doesn’t allow for a single run, and even if it did, it would be difficult to test a random game of chance in a single run-through of the UAT as recorded.  </w:t>
+      </w:r>
+    </w:p>
+    <w:p>
+      <w:pPr>
+        <w:rPr>
+          <w:lang w:val="en-US"/>
+        </w:rPr>
+      </w:pPr>
+      <w:r>
+        <w:rPr>
+          <w:lang w:val="en-US"/>
+        </w:rPr>
+        <w:t>I have chosen an appropriate part of the log to highlight the successful resolution of the bug.</w:t>
+      </w:r>
+      <w:bookmarkStart w:id="0" w:name="_GoBack"/>
       <w:bookmarkEnd w:id="0"/>
-    </w:p>
-    <w:p>
-      <w:pPr>
-        <w:pStyle w:val="Heading1"/>
-        <w:rPr>
-          <w:lang w:val="en-US"/>
-        </w:rPr>
-      </w:pPr>
-      <w:r>
-        <w:rPr>
-          <w:lang w:val="en-US"/>
-        </w:rPr>
-        <w:t>Test for Side-Effects</w:t>
-      </w:r>
-    </w:p>
-    <w:p>
-      <w:pPr>
-        <w:pStyle w:val="Heading1"/>
-        <w:rPr>
-          <w:lang w:val="en-US"/>
-        </w:rPr>
-      </w:pPr>
-      <w:r>
-        <w:rPr>
-          <w:lang w:val="en-US"/>
-        </w:rPr>
-        <w:t>Additional Discoveries</w:t>
-      </w:r>
-    </w:p>
-    <w:p>
-      <w:pPr>
-        <w:pStyle w:val="Heading1"/>
-        <w:rPr>
-          <w:lang w:val="en-US"/>
-        </w:rPr>
-      </w:pPr>
-      <w:r>
-        <w:rPr>
-          <w:lang w:val="en-US"/>
-        </w:rPr>
-        <w:t>UAT Run</w:t>
-      </w:r>
     </w:p>
     <w:sectPr>
       <w:pgSz w:w="11906" w:h="16838"/>

</xml_diff>